<commit_message>
Documentation for key-cllient and key server in Doc/SevProvisioning.
</commit_message>
<xml_diff>
--- a/Doc/SevProvisioning.docx
+++ b/Doc/SevProvisioning.docx
@@ -2978,6 +2978,4580 @@
           <w:rFonts w:ascii="Calibri" w:hAnsi="Calibri" w:cs="Calibri"/>
         </w:rPr>
       </w:pPr>
+    </w:p>
+    <w:p>
+      <w:pPr>
+        <w:rPr>
+          <w:rFonts w:ascii="Calibri" w:hAnsi="Calibri" w:cs="Calibri"/>
+          <w:b/>
+          <w:bCs/>
+          <w:i/>
+          <w:iCs/>
+          <w:sz w:val="28"/>
+          <w:szCs w:val="28"/>
+        </w:rPr>
+      </w:pPr>
+      <w:r>
+        <w:rPr>
+          <w:rFonts w:ascii="Calibri" w:hAnsi="Calibri" w:cs="Calibri"/>
+          <w:b/>
+          <w:bCs/>
+          <w:sz w:val="28"/>
+          <w:szCs w:val="28"/>
+        </w:rPr>
+        <w:t xml:space="preserve">Using </w:t>
+      </w:r>
+      <w:r>
+        <w:rPr>
+          <w:rFonts w:ascii="Calibri" w:hAnsi="Calibri" w:cs="Calibri"/>
+          <w:b/>
+          <w:bCs/>
+          <w:i/>
+          <w:iCs/>
+          <w:sz w:val="28"/>
+          <w:szCs w:val="28"/>
+        </w:rPr>
+        <w:t>k</w:t>
+      </w:r>
+      <w:r>
+        <w:rPr>
+          <w:rFonts w:ascii="Calibri" w:hAnsi="Calibri" w:cs="Calibri"/>
+          <w:b/>
+          <w:bCs/>
+          <w:i/>
+          <w:iCs/>
+          <w:sz w:val="28"/>
+          <w:szCs w:val="28"/>
+        </w:rPr>
+        <w:t>ey</w:t>
+      </w:r>
+      <w:r>
+        <w:rPr>
+          <w:rFonts w:ascii="Calibri" w:hAnsi="Calibri" w:cs="Calibri"/>
+          <w:b/>
+          <w:bCs/>
+          <w:i/>
+          <w:iCs/>
+          <w:sz w:val="28"/>
+          <w:szCs w:val="28"/>
+        </w:rPr>
+        <w:t>-</w:t>
+      </w:r>
+      <w:r>
+        <w:rPr>
+          <w:rFonts w:ascii="Calibri" w:hAnsi="Calibri" w:cs="Calibri"/>
+          <w:b/>
+          <w:bCs/>
+          <w:i/>
+          <w:iCs/>
+          <w:sz w:val="28"/>
+          <w:szCs w:val="28"/>
+        </w:rPr>
+        <w:t>client</w:t>
+      </w:r>
+      <w:r>
+        <w:rPr>
+          <w:rFonts w:ascii="Calibri" w:hAnsi="Calibri" w:cs="Calibri"/>
+          <w:b/>
+          <w:bCs/>
+          <w:sz w:val="28"/>
+          <w:szCs w:val="28"/>
+        </w:rPr>
+        <w:t xml:space="preserve"> and </w:t>
+      </w:r>
+      <w:r>
+        <w:rPr>
+          <w:rFonts w:ascii="Calibri" w:hAnsi="Calibri" w:cs="Calibri"/>
+          <w:b/>
+          <w:bCs/>
+          <w:i/>
+          <w:iCs/>
+          <w:sz w:val="28"/>
+          <w:szCs w:val="28"/>
+        </w:rPr>
+        <w:t>key-server</w:t>
+      </w:r>
+    </w:p>
+    <w:p>
+      <w:pPr>
+        <w:rPr>
+          <w:rFonts w:ascii="Calibri" w:hAnsi="Calibri" w:cs="Calibri"/>
+        </w:rPr>
+      </w:pPr>
+      <w:proofErr w:type="spellStart"/>
+      <w:r>
+        <w:rPr>
+          <w:rFonts w:ascii="Calibri" w:hAnsi="Calibri" w:cs="Calibri"/>
+          <w:i/>
+          <w:iCs/>
+        </w:rPr>
+        <w:t>key_client</w:t>
+      </w:r>
+      <w:proofErr w:type="spellEnd"/>
+      <w:r>
+        <w:rPr>
+          <w:rFonts w:ascii="Calibri" w:hAnsi="Calibri" w:cs="Calibri"/>
+          <w:i/>
+          <w:iCs/>
+        </w:rPr>
+        <w:t xml:space="preserve"> </w:t>
+      </w:r>
+      <w:r>
+        <w:rPr>
+          <w:rFonts w:ascii="Calibri" w:hAnsi="Calibri" w:cs="Calibri"/>
+        </w:rPr>
+        <w:t>and</w:t>
+      </w:r>
+      <w:r>
+        <w:rPr>
+          <w:rFonts w:ascii="Calibri" w:hAnsi="Calibri" w:cs="Calibri"/>
+          <w:i/>
+          <w:iCs/>
+        </w:rPr>
+        <w:t xml:space="preserve"> key-server </w:t>
+      </w:r>
+      <w:r>
+        <w:rPr>
+          <w:rFonts w:ascii="Calibri" w:hAnsi="Calibri" w:cs="Calibri"/>
+        </w:rPr>
+        <w:t>are programs which</w:t>
+      </w:r>
+      <w:r>
+        <w:rPr>
+          <w:rFonts w:ascii="Calibri" w:hAnsi="Calibri" w:cs="Calibri"/>
+        </w:rPr>
+        <w:t xml:space="preserve"> use an existing </w:t>
+      </w:r>
+      <w:proofErr w:type="spellStart"/>
+      <w:r>
+        <w:rPr>
+          <w:rFonts w:ascii="Calibri" w:hAnsi="Calibri" w:cs="Calibri"/>
+        </w:rPr>
+        <w:t>cryptstore</w:t>
+      </w:r>
+      <w:proofErr w:type="spellEnd"/>
+      <w:r>
+        <w:rPr>
+          <w:rFonts w:ascii="Calibri" w:hAnsi="Calibri" w:cs="Calibri"/>
+        </w:rPr>
+        <w:t xml:space="preserve"> initialized by cf-utility.exe, for example one that results from the following calls in </w:t>
+      </w:r>
+      <w:r>
+        <w:rPr>
+          <w:rFonts w:ascii="Calibri" w:hAnsi="Calibri" w:cs="Calibri"/>
+        </w:rPr>
+        <w:t>$CERTIFIER_ROOT/</w:t>
+      </w:r>
+      <w:proofErr w:type="spellStart"/>
+      <w:r>
+        <w:rPr>
+          <w:rFonts w:ascii="Calibri" w:hAnsi="Calibri" w:cs="Calibri"/>
+        </w:rPr>
+        <w:t>vm_model_tools</w:t>
+      </w:r>
+      <w:proofErr w:type="spellEnd"/>
+      <w:r>
+        <w:rPr>
+          <w:rFonts w:ascii="Calibri" w:hAnsi="Calibri" w:cs="Calibri"/>
+        </w:rPr>
+        <w:t>/examples/scenario1:</w:t>
+      </w:r>
+    </w:p>
+    <w:p>
+      <w:pPr>
+        <w:spacing w:after="0"/>
+        <w:ind w:left="720"/>
+        <w:rPr>
+          <w:rFonts w:ascii="Courier New" w:hAnsi="Courier New" w:cs="Courier New"/>
+          <w:sz w:val="22"/>
+          <w:szCs w:val="22"/>
+        </w:rPr>
+      </w:pPr>
+      <w:r>
+        <w:rPr>
+          <w:rFonts w:ascii="Courier New" w:hAnsi="Courier New" w:cs="Courier New"/>
+          <w:sz w:val="22"/>
+          <w:szCs w:val="22"/>
+        </w:rPr>
+        <w:t>./prepare-test.sh fresh dom0</w:t>
+      </w:r>
+    </w:p>
+    <w:p>
+      <w:pPr>
+        <w:spacing w:after="0"/>
+        <w:ind w:left="720"/>
+        <w:rPr>
+          <w:rFonts w:ascii="Courier New" w:hAnsi="Courier New" w:cs="Courier New"/>
+          <w:sz w:val="22"/>
+          <w:szCs w:val="22"/>
+        </w:rPr>
+      </w:pPr>
+      <w:r>
+        <w:rPr>
+          <w:rFonts w:ascii="Courier New" w:hAnsi="Courier New" w:cs="Courier New"/>
+          <w:sz w:val="22"/>
+          <w:szCs w:val="22"/>
+        </w:rPr>
+        <w:t>./prepare-test.sh all dom0</w:t>
+      </w:r>
+    </w:p>
+    <w:p>
+      <w:pPr>
+        <w:spacing w:after="0"/>
+        <w:ind w:left="720"/>
+        <w:rPr>
+          <w:rFonts w:ascii="Courier New" w:hAnsi="Courier New" w:cs="Courier New"/>
+          <w:sz w:val="22"/>
+          <w:szCs w:val="22"/>
+        </w:rPr>
+      </w:pPr>
+      <w:r>
+        <w:rPr>
+          <w:rFonts w:ascii="Courier New" w:hAnsi="Courier New" w:cs="Courier New"/>
+          <w:sz w:val="22"/>
+          <w:szCs w:val="22"/>
+        </w:rPr>
+        <w:t>./run-test.sh fresh dom0</w:t>
+      </w:r>
+    </w:p>
+    <w:p>
+      <w:pPr>
+        <w:spacing w:after="0"/>
+        <w:ind w:left="720"/>
+        <w:rPr>
+          <w:rFonts w:ascii="Courier New" w:hAnsi="Courier New" w:cs="Courier New"/>
+          <w:sz w:val="22"/>
+          <w:szCs w:val="22"/>
+        </w:rPr>
+      </w:pPr>
+      <w:r>
+        <w:rPr>
+          <w:rFonts w:ascii="Courier New" w:hAnsi="Courier New" w:cs="Courier New"/>
+          <w:sz w:val="22"/>
+          <w:szCs w:val="22"/>
+        </w:rPr>
+        <w:t>./run-test.sh run se dom0</w:t>
+      </w:r>
+    </w:p>
+    <w:p>
+      <w:pPr>
+        <w:spacing w:after="0"/>
+        <w:rPr>
+          <w:rFonts w:ascii="Calibri" w:hAnsi="Calibri" w:cs="Calibri"/>
+        </w:rPr>
+      </w:pPr>
+      <w:r>
+        <w:rPr>
+          <w:rFonts w:ascii="Calibri" w:hAnsi="Calibri" w:cs="Calibri"/>
+        </w:rPr>
+        <w:lastRenderedPageBreak/>
+        <w:t xml:space="preserve">This sequence of calls will certify the </w:t>
+      </w:r>
+      <w:proofErr w:type="spellStart"/>
+      <w:r>
+        <w:rPr>
+          <w:rFonts w:ascii="Calibri" w:hAnsi="Calibri" w:cs="Calibri"/>
+        </w:rPr>
+        <w:t>vm</w:t>
+      </w:r>
+      <w:proofErr w:type="spellEnd"/>
+      <w:r>
+        <w:rPr>
+          <w:rFonts w:ascii="Calibri" w:hAnsi="Calibri" w:cs="Calibri"/>
+        </w:rPr>
+        <w:t xml:space="preserve"> and result in the files policy_</w:t>
+      </w:r>
+      <w:proofErr w:type="gramStart"/>
+      <w:r>
+        <w:rPr>
+          <w:rFonts w:ascii="Calibri" w:hAnsi="Calibri" w:cs="Calibri"/>
+        </w:rPr>
+        <w:t>store.dom</w:t>
+      </w:r>
+      <w:proofErr w:type="gramEnd"/>
+      <w:r>
+        <w:rPr>
+          <w:rFonts w:ascii="Calibri" w:hAnsi="Calibri" w:cs="Calibri"/>
+        </w:rPr>
+        <w:t xml:space="preserve">0 and </w:t>
+      </w:r>
+      <w:proofErr w:type="gramStart"/>
+      <w:r>
+        <w:rPr>
+          <w:rFonts w:ascii="Calibri" w:hAnsi="Calibri" w:cs="Calibri"/>
+        </w:rPr>
+        <w:t>cryptstore.dom</w:t>
+      </w:r>
+      <w:proofErr w:type="gramEnd"/>
+      <w:r>
+        <w:rPr>
+          <w:rFonts w:ascii="Calibri" w:hAnsi="Calibri" w:cs="Calibri"/>
+        </w:rPr>
+        <w:t xml:space="preserve">0 as well as support files in the subdirectory </w:t>
+      </w:r>
+      <w:proofErr w:type="spellStart"/>
+      <w:r>
+        <w:rPr>
+          <w:rFonts w:ascii="Calibri" w:hAnsi="Calibri" w:cs="Calibri"/>
+        </w:rPr>
+        <w:t>cf_data</w:t>
+      </w:r>
+      <w:proofErr w:type="spellEnd"/>
+      <w:r>
+        <w:rPr>
+          <w:rFonts w:ascii="Calibri" w:hAnsi="Calibri" w:cs="Calibri"/>
+        </w:rPr>
+        <w:t xml:space="preserve">.  </w:t>
+      </w:r>
+      <w:proofErr w:type="spellStart"/>
+      <w:r>
+        <w:rPr>
+          <w:rFonts w:ascii="Calibri" w:hAnsi="Calibri" w:cs="Calibri"/>
+          <w:i/>
+          <w:iCs/>
+        </w:rPr>
+        <w:t>key_client</w:t>
+      </w:r>
+      <w:proofErr w:type="spellEnd"/>
+      <w:r>
+        <w:rPr>
+          <w:rFonts w:ascii="Calibri" w:hAnsi="Calibri" w:cs="Calibri"/>
+          <w:i/>
+          <w:iCs/>
+        </w:rPr>
+        <w:t xml:space="preserve"> </w:t>
+      </w:r>
+      <w:r>
+        <w:rPr>
+          <w:rFonts w:ascii="Calibri" w:hAnsi="Calibri" w:cs="Calibri"/>
+        </w:rPr>
+        <w:t>and</w:t>
+      </w:r>
+      <w:r>
+        <w:rPr>
+          <w:rFonts w:ascii="Calibri" w:hAnsi="Calibri" w:cs="Calibri"/>
+          <w:i/>
+          <w:iCs/>
+        </w:rPr>
+        <w:t xml:space="preserve"> key-server </w:t>
+      </w:r>
+      <w:r>
+        <w:rPr>
+          <w:rFonts w:ascii="Calibri" w:hAnsi="Calibri" w:cs="Calibri"/>
+        </w:rPr>
+        <w:t xml:space="preserve">will not run unless the domain has been </w:t>
+      </w:r>
+      <w:proofErr w:type="spellStart"/>
+      <w:proofErr w:type="gramStart"/>
+      <w:r>
+        <w:rPr>
+          <w:rFonts w:ascii="Calibri" w:hAnsi="Calibri" w:cs="Calibri"/>
+        </w:rPr>
+        <w:t>initi.alized</w:t>
+      </w:r>
+      <w:proofErr w:type="spellEnd"/>
+      <w:proofErr w:type="gramEnd"/>
+      <w:r>
+        <w:rPr>
+          <w:rFonts w:ascii="Calibri" w:hAnsi="Calibri" w:cs="Calibri"/>
+        </w:rPr>
+        <w:t xml:space="preserve"> and certified, as above.  </w:t>
+      </w:r>
+      <w:r>
+        <w:rPr>
+          <w:rFonts w:ascii="Calibri" w:hAnsi="Calibri" w:cs="Calibri"/>
+          <w:i/>
+          <w:iCs/>
+        </w:rPr>
+        <w:t>key-server</w:t>
+      </w:r>
+      <w:r>
+        <w:rPr>
+          <w:rFonts w:ascii="Calibri" w:hAnsi="Calibri" w:cs="Calibri"/>
+        </w:rPr>
+        <w:t xml:space="preserve"> stores saved values in </w:t>
+      </w:r>
+      <w:proofErr w:type="gramStart"/>
+      <w:r>
+        <w:rPr>
+          <w:rFonts w:ascii="Calibri" w:hAnsi="Calibri" w:cs="Calibri"/>
+        </w:rPr>
+        <w:t>cryptstore.dom</w:t>
+      </w:r>
+      <w:proofErr w:type="gramEnd"/>
+      <w:r>
+        <w:rPr>
+          <w:rFonts w:ascii="Calibri" w:hAnsi="Calibri" w:cs="Calibri"/>
+        </w:rPr>
+        <w:t xml:space="preserve">0 on the machine it runs on.  </w:t>
+      </w:r>
+      <w:proofErr w:type="gramStart"/>
+      <w:r>
+        <w:rPr>
+          <w:rFonts w:ascii="Calibri" w:hAnsi="Calibri" w:cs="Calibri"/>
+        </w:rPr>
+        <w:t>cryptstore.dom</w:t>
+      </w:r>
+      <w:proofErr w:type="gramEnd"/>
+      <w:r>
+        <w:rPr>
+          <w:rFonts w:ascii="Calibri" w:hAnsi="Calibri" w:cs="Calibri"/>
+        </w:rPr>
+        <w:t>0</w:t>
+      </w:r>
+      <w:r>
+        <w:rPr>
+          <w:rFonts w:ascii="Calibri" w:hAnsi="Calibri" w:cs="Calibri"/>
+        </w:rPr>
+        <w:t xml:space="preserve"> is encrypted using a key sealed using Seal in the enclave.</w:t>
+      </w:r>
+      <w:r>
+        <w:rPr>
+          <w:rFonts w:ascii="Calibri" w:hAnsi="Calibri" w:cs="Calibri"/>
+        </w:rPr>
+        <w:t xml:space="preserve">  Items in </w:t>
+      </w:r>
+      <w:proofErr w:type="spellStart"/>
+      <w:r>
+        <w:rPr>
+          <w:rFonts w:ascii="Calibri" w:hAnsi="Calibri" w:cs="Calibri"/>
+        </w:rPr>
+        <w:t>cryptstore</w:t>
+      </w:r>
+      <w:proofErr w:type="spellEnd"/>
+      <w:r>
+        <w:rPr>
+          <w:rFonts w:ascii="Calibri" w:hAnsi="Calibri" w:cs="Calibri"/>
+        </w:rPr>
+        <w:t xml:space="preserve"> can be exportable or not. </w:t>
+      </w:r>
+      <w:r>
+        <w:rPr>
+          <w:rFonts w:ascii="Calibri" w:hAnsi="Calibri" w:cs="Calibri"/>
+          <w:i/>
+          <w:iCs/>
+        </w:rPr>
+        <w:t>key-server</w:t>
+      </w:r>
+      <w:r>
+        <w:rPr>
+          <w:rFonts w:ascii="Calibri" w:hAnsi="Calibri" w:cs="Calibri"/>
+        </w:rPr>
+        <w:t xml:space="preserve"> will not return items which are not exportable (like the private authorization key for the domain).</w:t>
+      </w:r>
+    </w:p>
+    <w:p>
+      <w:pPr>
+        <w:spacing w:after="0"/>
+        <w:rPr>
+          <w:rFonts w:ascii="Calibri" w:hAnsi="Calibri" w:cs="Calibri"/>
+        </w:rPr>
+      </w:pPr>
+    </w:p>
+    <w:p>
+      <w:pPr>
+        <w:spacing w:after="0"/>
+        <w:rPr>
+          <w:rFonts w:ascii="Calibri" w:hAnsi="Calibri" w:cs="Calibri"/>
+        </w:rPr>
+      </w:pPr>
+      <w:r>
+        <w:rPr>
+          <w:rFonts w:ascii="Calibri" w:hAnsi="Calibri" w:cs="Calibri"/>
+          <w:i/>
+          <w:iCs/>
+        </w:rPr>
+        <w:t>key-client</w:t>
+      </w:r>
+      <w:r>
+        <w:rPr>
+          <w:rFonts w:ascii="Calibri" w:hAnsi="Calibri" w:cs="Calibri"/>
+        </w:rPr>
+        <w:t xml:space="preserve"> makes a request over a secure channel to </w:t>
+      </w:r>
+      <w:r>
+        <w:rPr>
+          <w:rFonts w:ascii="Calibri" w:hAnsi="Calibri" w:cs="Calibri"/>
+          <w:i/>
+          <w:iCs/>
+        </w:rPr>
+        <w:t>key-server</w:t>
+      </w:r>
+      <w:r>
+        <w:rPr>
+          <w:rFonts w:ascii="Calibri" w:hAnsi="Calibri" w:cs="Calibri"/>
+          <w:i/>
+          <w:iCs/>
+        </w:rPr>
+        <w:t xml:space="preserve"> </w:t>
+      </w:r>
+      <w:r>
+        <w:rPr>
+          <w:rFonts w:ascii="Calibri" w:hAnsi="Calibri" w:cs="Calibri"/>
+        </w:rPr>
+        <w:t>on the same or different machine</w:t>
+      </w:r>
+      <w:r>
+        <w:rPr>
+          <w:rFonts w:ascii="Calibri" w:hAnsi="Calibri" w:cs="Calibri"/>
+        </w:rPr>
+        <w:t xml:space="preserve">.  It can request either that </w:t>
+      </w:r>
+      <w:r>
+        <w:rPr>
+          <w:rFonts w:ascii="Calibri" w:hAnsi="Calibri" w:cs="Calibri"/>
+          <w:i/>
+          <w:iCs/>
+        </w:rPr>
+        <w:t>key-server</w:t>
+      </w:r>
+      <w:r>
+        <w:rPr>
+          <w:rFonts w:ascii="Calibri" w:hAnsi="Calibri" w:cs="Calibri"/>
+        </w:rPr>
+        <w:t xml:space="preserve"> store a new secret in </w:t>
+      </w:r>
+      <w:proofErr w:type="gramStart"/>
+      <w:r>
+        <w:rPr>
+          <w:rFonts w:ascii="Calibri" w:hAnsi="Calibri" w:cs="Calibri"/>
+        </w:rPr>
+        <w:t>cryptstore.dom</w:t>
+      </w:r>
+      <w:proofErr w:type="gramEnd"/>
+      <w:r>
+        <w:rPr>
+          <w:rFonts w:ascii="Calibri" w:hAnsi="Calibri" w:cs="Calibri"/>
+        </w:rPr>
+        <w:t>0</w:t>
+      </w:r>
+      <w:r>
+        <w:rPr>
+          <w:rFonts w:ascii="Calibri" w:hAnsi="Calibri" w:cs="Calibri"/>
+        </w:rPr>
+        <w:t xml:space="preserve"> which </w:t>
+      </w:r>
+      <w:r>
+        <w:rPr>
+          <w:rFonts w:ascii="Calibri" w:hAnsi="Calibri" w:cs="Calibri"/>
+          <w:i/>
+          <w:iCs/>
+        </w:rPr>
+        <w:t>key-client</w:t>
+      </w:r>
+      <w:r>
+        <w:rPr>
+          <w:rFonts w:ascii="Calibri" w:hAnsi="Calibri" w:cs="Calibri"/>
+        </w:rPr>
+        <w:t xml:space="preserve"> transmits in a request or </w:t>
+      </w:r>
+      <w:r>
+        <w:rPr>
+          <w:rFonts w:ascii="Calibri" w:hAnsi="Calibri" w:cs="Calibri"/>
+        </w:rPr>
+        <w:t xml:space="preserve">that </w:t>
+      </w:r>
+      <w:r>
+        <w:rPr>
+          <w:rFonts w:ascii="Calibri" w:hAnsi="Calibri" w:cs="Calibri"/>
+          <w:i/>
+          <w:iCs/>
+        </w:rPr>
+        <w:t>key-server</w:t>
+      </w:r>
+      <w:r>
+        <w:rPr>
+          <w:rFonts w:ascii="Calibri" w:hAnsi="Calibri" w:cs="Calibri"/>
+        </w:rPr>
+        <w:t xml:space="preserve"> </w:t>
+      </w:r>
+      <w:r>
+        <w:rPr>
+          <w:rFonts w:ascii="Calibri" w:hAnsi="Calibri" w:cs="Calibri"/>
+        </w:rPr>
+        <w:t>retrieves a</w:t>
+      </w:r>
+      <w:r>
+        <w:rPr>
+          <w:rFonts w:ascii="Calibri" w:hAnsi="Calibri" w:cs="Calibri"/>
+        </w:rPr>
+        <w:t xml:space="preserve"> secret in </w:t>
+      </w:r>
+      <w:proofErr w:type="gramStart"/>
+      <w:r>
+        <w:rPr>
+          <w:rFonts w:ascii="Calibri" w:hAnsi="Calibri" w:cs="Calibri"/>
+        </w:rPr>
+        <w:t>cryptstore.dom</w:t>
+      </w:r>
+      <w:proofErr w:type="gramEnd"/>
+      <w:r>
+        <w:rPr>
+          <w:rFonts w:ascii="Calibri" w:hAnsi="Calibri" w:cs="Calibri"/>
+        </w:rPr>
+        <w:t>0</w:t>
+      </w:r>
+      <w:r>
+        <w:rPr>
+          <w:rFonts w:ascii="Calibri" w:hAnsi="Calibri" w:cs="Calibri"/>
+        </w:rPr>
+        <w:t xml:space="preserve"> on the </w:t>
+      </w:r>
+      <w:r>
+        <w:rPr>
+          <w:rFonts w:ascii="Calibri" w:hAnsi="Calibri" w:cs="Calibri"/>
+          <w:i/>
+          <w:iCs/>
+        </w:rPr>
+        <w:t>key-server</w:t>
+      </w:r>
+      <w:r>
+        <w:rPr>
+          <w:rFonts w:ascii="Calibri" w:hAnsi="Calibri" w:cs="Calibri"/>
+        </w:rPr>
+        <w:t xml:space="preserve"> machine.</w:t>
+      </w:r>
+      <w:r>
+        <w:rPr>
+          <w:rFonts w:ascii="Calibri" w:hAnsi="Calibri" w:cs="Calibri"/>
+        </w:rPr>
+        <w:t xml:space="preserve">  Here is an annotated set of argument (there are more default arguments in each program.</w:t>
+      </w:r>
+    </w:p>
+    <w:p>
+      <w:pPr>
+        <w:spacing w:after="0"/>
+        <w:rPr>
+          <w:rFonts w:ascii="Calibri" w:hAnsi="Calibri" w:cs="Calibri"/>
+        </w:rPr>
+      </w:pPr>
+    </w:p>
+    <w:p>
+      <w:pPr>
+        <w:spacing w:after="0"/>
+        <w:ind w:left="720"/>
+        <w:rPr>
+          <w:rFonts w:ascii="Courier New" w:hAnsi="Courier New" w:cs="Courier New"/>
+          <w:sz w:val="22"/>
+          <w:szCs w:val="22"/>
+        </w:rPr>
+      </w:pPr>
+      <w:r>
+        <w:rPr>
+          <w:rFonts w:ascii="Courier New" w:hAnsi="Courier New" w:cs="Courier New"/>
+          <w:sz w:val="22"/>
+          <w:szCs w:val="22"/>
+        </w:rPr>
+        <w:t>$CERTIFIER_ROOT/</w:t>
+      </w:r>
+      <w:proofErr w:type="spellStart"/>
+      <w:r>
+        <w:rPr>
+          <w:rFonts w:ascii="Courier New" w:hAnsi="Courier New" w:cs="Courier New"/>
+          <w:sz w:val="22"/>
+          <w:szCs w:val="22"/>
+        </w:rPr>
+        <w:t>vm_model_tools</w:t>
+      </w:r>
+      <w:proofErr w:type="spellEnd"/>
+      <w:r>
+        <w:rPr>
+          <w:rFonts w:ascii="Courier New" w:hAnsi="Courier New" w:cs="Courier New"/>
+          <w:sz w:val="22"/>
+          <w:szCs w:val="22"/>
+        </w:rPr>
+        <w:t>/</w:t>
+      </w:r>
+      <w:proofErr w:type="spellStart"/>
+      <w:r>
+        <w:rPr>
+          <w:rFonts w:ascii="Courier New" w:hAnsi="Courier New" w:cs="Courier New"/>
+          <w:sz w:val="22"/>
+          <w:szCs w:val="22"/>
+        </w:rPr>
+        <w:t>src</w:t>
+      </w:r>
+      <w:proofErr w:type="spellEnd"/>
+      <w:r>
+        <w:rPr>
+          <w:rFonts w:ascii="Courier New" w:hAnsi="Courier New" w:cs="Courier New"/>
+          <w:sz w:val="22"/>
+          <w:szCs w:val="22"/>
+        </w:rPr>
+        <w:t xml:space="preserve">/cf_key_server.exe </w:t>
+      </w:r>
+    </w:p>
+    <w:p>
+      <w:pPr>
+        <w:spacing w:after="0"/>
+        <w:ind w:left="720"/>
+        <w:rPr>
+          <w:rFonts w:ascii="Courier New" w:hAnsi="Courier New" w:cs="Courier New"/>
+          <w:sz w:val="22"/>
+          <w:szCs w:val="22"/>
+        </w:rPr>
+      </w:pPr>
+      <w:r>
+        <w:rPr>
+          <w:rFonts w:ascii="Courier New" w:hAnsi="Courier New" w:cs="Courier New"/>
+          <w:sz w:val="22"/>
+          <w:szCs w:val="22"/>
+        </w:rPr>
+        <w:t xml:space="preserve">  </w:t>
+      </w:r>
+      <w:r>
+        <w:rPr>
+          <w:rFonts w:ascii="Courier New" w:hAnsi="Courier New" w:cs="Courier New"/>
+          <w:sz w:val="22"/>
+          <w:szCs w:val="22"/>
+        </w:rPr>
+        <w:t>--</w:t>
+      </w:r>
+      <w:proofErr w:type="spellStart"/>
+      <w:r>
+        <w:rPr>
+          <w:rFonts w:ascii="Courier New" w:hAnsi="Courier New" w:cs="Courier New"/>
+          <w:sz w:val="22"/>
+          <w:szCs w:val="22"/>
+        </w:rPr>
+        <w:t>policy_domain_name</w:t>
+      </w:r>
+      <w:proofErr w:type="spellEnd"/>
+      <w:r>
+        <w:rPr>
+          <w:rFonts w:ascii="Courier New" w:hAnsi="Courier New" w:cs="Courier New"/>
+          <w:sz w:val="22"/>
+          <w:szCs w:val="22"/>
+        </w:rPr>
+        <w:t>=dom0</w:t>
+      </w:r>
+    </w:p>
+    <w:p>
+      <w:pPr>
+        <w:spacing w:after="0"/>
+        <w:ind w:left="1440"/>
+        <w:rPr>
+          <w:rFonts w:ascii="Calibri" w:hAnsi="Calibri" w:cs="Calibri"/>
+          <w:sz w:val="22"/>
+          <w:szCs w:val="22"/>
+        </w:rPr>
+      </w:pPr>
+      <w:r>
+        <w:rPr>
+          <w:rFonts w:ascii="Calibri" w:hAnsi="Calibri" w:cs="Calibri"/>
+          <w:sz w:val="22"/>
+          <w:szCs w:val="22"/>
+        </w:rPr>
+        <w:t>This specifies the domain name.</w:t>
+      </w:r>
+    </w:p>
+    <w:p>
+      <w:pPr>
+        <w:spacing w:after="0"/>
+        <w:ind w:left="720"/>
+        <w:rPr>
+          <w:rFonts w:ascii="Courier New" w:hAnsi="Courier New" w:cs="Courier New"/>
+          <w:sz w:val="22"/>
+          <w:szCs w:val="22"/>
+        </w:rPr>
+      </w:pPr>
+      <w:r>
+        <w:rPr>
+          <w:rFonts w:ascii="Courier New" w:hAnsi="Courier New" w:cs="Courier New"/>
+          <w:sz w:val="22"/>
+          <w:szCs w:val="22"/>
+        </w:rPr>
+        <w:t xml:space="preserve">  </w:t>
+      </w:r>
+      <w:r>
+        <w:rPr>
+          <w:rFonts w:ascii="Courier New" w:hAnsi="Courier New" w:cs="Courier New"/>
+          <w:sz w:val="22"/>
+          <w:szCs w:val="22"/>
+        </w:rPr>
+        <w:t>--</w:t>
+      </w:r>
+      <w:proofErr w:type="spellStart"/>
+      <w:r>
+        <w:rPr>
+          <w:rFonts w:ascii="Courier New" w:hAnsi="Courier New" w:cs="Courier New"/>
+          <w:sz w:val="22"/>
+          <w:szCs w:val="22"/>
+        </w:rPr>
+        <w:t>encrypted_cryptstore_filename</w:t>
+      </w:r>
+      <w:proofErr w:type="spellEnd"/>
+      <w:r>
+        <w:rPr>
+          <w:rFonts w:ascii="Courier New" w:hAnsi="Courier New" w:cs="Courier New"/>
+          <w:sz w:val="22"/>
+          <w:szCs w:val="22"/>
+        </w:rPr>
+        <w:t>=</w:t>
+      </w:r>
+      <w:proofErr w:type="gramStart"/>
+      <w:r>
+        <w:rPr>
+          <w:rFonts w:ascii="Courier New" w:hAnsi="Courier New" w:cs="Courier New"/>
+          <w:sz w:val="22"/>
+          <w:szCs w:val="22"/>
+        </w:rPr>
+        <w:t>cryptstore.dom</w:t>
+      </w:r>
+      <w:proofErr w:type="gramEnd"/>
+      <w:r>
+        <w:rPr>
+          <w:rFonts w:ascii="Courier New" w:hAnsi="Courier New" w:cs="Courier New"/>
+          <w:sz w:val="22"/>
+          <w:szCs w:val="22"/>
+        </w:rPr>
+        <w:t>0</w:t>
+      </w:r>
+    </w:p>
+    <w:p>
+      <w:pPr>
+        <w:spacing w:after="0"/>
+        <w:ind w:left="1440"/>
+        <w:rPr>
+          <w:rFonts w:ascii="Calibri" w:hAnsi="Calibri" w:cs="Calibri"/>
+          <w:sz w:val="22"/>
+          <w:szCs w:val="22"/>
+        </w:rPr>
+      </w:pPr>
+      <w:r>
+        <w:rPr>
+          <w:rFonts w:ascii="Calibri" w:hAnsi="Calibri" w:cs="Calibri"/>
+          <w:sz w:val="22"/>
+          <w:szCs w:val="22"/>
+        </w:rPr>
+        <w:t xml:space="preserve">This is the location of the </w:t>
+      </w:r>
+      <w:proofErr w:type="spellStart"/>
+      <w:r>
+        <w:rPr>
+          <w:rFonts w:ascii="Calibri" w:hAnsi="Calibri" w:cs="Calibri"/>
+          <w:sz w:val="22"/>
+          <w:szCs w:val="22"/>
+        </w:rPr>
+        <w:t>cryptstore</w:t>
+      </w:r>
+      <w:proofErr w:type="spellEnd"/>
+      <w:r>
+        <w:rPr>
+          <w:rFonts w:ascii="Calibri" w:hAnsi="Calibri" w:cs="Calibri"/>
+          <w:sz w:val="22"/>
+          <w:szCs w:val="22"/>
+        </w:rPr>
+        <w:t xml:space="preserve"> relative to </w:t>
+      </w:r>
+      <w:proofErr w:type="spellStart"/>
+      <w:r>
+        <w:rPr>
+          <w:rFonts w:ascii="Calibri" w:hAnsi="Calibri" w:cs="Calibri"/>
+          <w:sz w:val="22"/>
+          <w:szCs w:val="22"/>
+        </w:rPr>
+        <w:t>data_dir</w:t>
+      </w:r>
+      <w:proofErr w:type="spellEnd"/>
+      <w:r>
+        <w:rPr>
+          <w:rFonts w:ascii="Calibri" w:hAnsi="Calibri" w:cs="Calibri"/>
+          <w:sz w:val="22"/>
+          <w:szCs w:val="22"/>
+        </w:rPr>
+        <w:t xml:space="preserve"> specified below.</w:t>
+      </w:r>
+    </w:p>
+    <w:p>
+      <w:pPr>
+        <w:spacing w:after="0"/>
+        <w:ind w:left="720"/>
+        <w:rPr>
+          <w:rFonts w:ascii="Courier New" w:hAnsi="Courier New" w:cs="Courier New"/>
+          <w:sz w:val="22"/>
+          <w:szCs w:val="22"/>
+        </w:rPr>
+      </w:pPr>
+      <w:r>
+        <w:rPr>
+          <w:rFonts w:ascii="Courier New" w:hAnsi="Courier New" w:cs="Courier New"/>
+          <w:sz w:val="22"/>
+          <w:szCs w:val="22"/>
+        </w:rPr>
+        <w:t xml:space="preserve">  </w:t>
+      </w:r>
+      <w:r>
+        <w:rPr>
+          <w:rFonts w:ascii="Courier New" w:hAnsi="Courier New" w:cs="Courier New"/>
+          <w:sz w:val="22"/>
+          <w:szCs w:val="22"/>
+        </w:rPr>
+        <w:t>--</w:t>
+      </w:r>
+      <w:proofErr w:type="spellStart"/>
+      <w:r>
+        <w:rPr>
+          <w:rFonts w:ascii="Courier New" w:hAnsi="Courier New" w:cs="Courier New"/>
+          <w:sz w:val="22"/>
+          <w:szCs w:val="22"/>
+        </w:rPr>
+        <w:t>enclave_type</w:t>
+      </w:r>
+      <w:proofErr w:type="spellEnd"/>
+      <w:r>
+        <w:rPr>
+          <w:rFonts w:ascii="Courier New" w:hAnsi="Courier New" w:cs="Courier New"/>
+          <w:sz w:val="22"/>
+          <w:szCs w:val="22"/>
+        </w:rPr>
+        <w:t xml:space="preserve">=simulated-enclave </w:t>
+      </w:r>
+    </w:p>
+    <w:p>
+      <w:pPr>
+        <w:spacing w:after="0"/>
+        <w:ind w:left="1440"/>
+        <w:rPr>
+          <w:rFonts w:ascii="Calibri" w:hAnsi="Calibri" w:cs="Calibri"/>
+          <w:sz w:val="22"/>
+          <w:szCs w:val="22"/>
+        </w:rPr>
+      </w:pPr>
+      <w:r>
+        <w:rPr>
+          <w:rFonts w:ascii="Calibri" w:hAnsi="Calibri" w:cs="Calibri"/>
+          <w:sz w:val="22"/>
+          <w:szCs w:val="22"/>
+        </w:rPr>
+        <w:t>This is the enclave type.</w:t>
+      </w:r>
+    </w:p>
+    <w:p>
+      <w:pPr>
+        <w:spacing w:after="0"/>
+        <w:ind w:left="720"/>
+        <w:rPr>
+          <w:rFonts w:ascii="Courier New" w:hAnsi="Courier New" w:cs="Courier New"/>
+          <w:sz w:val="22"/>
+          <w:szCs w:val="22"/>
+        </w:rPr>
+      </w:pPr>
+      <w:r>
+        <w:rPr>
+          <w:rFonts w:ascii="Courier New" w:hAnsi="Courier New" w:cs="Courier New"/>
+          <w:sz w:val="22"/>
+          <w:szCs w:val="22"/>
+        </w:rPr>
+        <w:t xml:space="preserve">  </w:t>
+      </w:r>
+      <w:r>
+        <w:rPr>
+          <w:rFonts w:ascii="Courier New" w:hAnsi="Courier New" w:cs="Courier New"/>
+          <w:sz w:val="22"/>
+          <w:szCs w:val="22"/>
+        </w:rPr>
+        <w:t>--</w:t>
+      </w:r>
+      <w:proofErr w:type="spellStart"/>
+      <w:r>
+        <w:rPr>
+          <w:rFonts w:ascii="Courier New" w:hAnsi="Courier New" w:cs="Courier New"/>
+          <w:sz w:val="22"/>
+          <w:szCs w:val="22"/>
+        </w:rPr>
+        <w:t>policy_store_filename</w:t>
+      </w:r>
+      <w:proofErr w:type="spellEnd"/>
+      <w:r>
+        <w:rPr>
+          <w:rFonts w:ascii="Courier New" w:hAnsi="Courier New" w:cs="Courier New"/>
+          <w:sz w:val="22"/>
+          <w:szCs w:val="22"/>
+        </w:rPr>
+        <w:t>=policy_</w:t>
+      </w:r>
+      <w:proofErr w:type="gramStart"/>
+      <w:r>
+        <w:rPr>
+          <w:rFonts w:ascii="Courier New" w:hAnsi="Courier New" w:cs="Courier New"/>
+          <w:sz w:val="22"/>
+          <w:szCs w:val="22"/>
+        </w:rPr>
+        <w:t>store.dom</w:t>
+      </w:r>
+      <w:proofErr w:type="gramEnd"/>
+      <w:r>
+        <w:rPr>
+          <w:rFonts w:ascii="Courier New" w:hAnsi="Courier New" w:cs="Courier New"/>
+          <w:sz w:val="22"/>
+          <w:szCs w:val="22"/>
+        </w:rPr>
+        <w:t>0</w:t>
+      </w:r>
+    </w:p>
+    <w:p>
+      <w:pPr>
+        <w:spacing w:after="0"/>
+        <w:ind w:left="1440"/>
+        <w:rPr>
+          <w:rFonts w:ascii="Calibri" w:hAnsi="Calibri" w:cs="Calibri"/>
+          <w:sz w:val="22"/>
+          <w:szCs w:val="22"/>
+        </w:rPr>
+      </w:pPr>
+      <w:r>
+        <w:rPr>
+          <w:rFonts w:ascii="Calibri" w:hAnsi="Calibri" w:cs="Calibri"/>
+          <w:sz w:val="22"/>
+          <w:szCs w:val="22"/>
+        </w:rPr>
+        <w:t xml:space="preserve">This is the location of the policy store relative to </w:t>
+      </w:r>
+      <w:proofErr w:type="spellStart"/>
+      <w:r>
+        <w:rPr>
+          <w:rFonts w:ascii="Calibri" w:hAnsi="Calibri" w:cs="Calibri"/>
+          <w:sz w:val="22"/>
+          <w:szCs w:val="22"/>
+        </w:rPr>
+        <w:t>data_dir</w:t>
+      </w:r>
+      <w:proofErr w:type="spellEnd"/>
+      <w:r>
+        <w:rPr>
+          <w:rFonts w:ascii="Calibri" w:hAnsi="Calibri" w:cs="Calibri"/>
+          <w:sz w:val="22"/>
+          <w:szCs w:val="22"/>
+        </w:rPr>
+        <w:t xml:space="preserve"> specified below.</w:t>
+      </w:r>
+    </w:p>
+    <w:p>
+      <w:pPr>
+        <w:spacing w:after="0"/>
+        <w:ind w:left="720"/>
+        <w:rPr>
+          <w:rFonts w:ascii="Courier New" w:hAnsi="Courier New" w:cs="Courier New"/>
+          <w:sz w:val="22"/>
+          <w:szCs w:val="22"/>
+        </w:rPr>
+      </w:pPr>
+      <w:r>
+        <w:rPr>
+          <w:rFonts w:ascii="Courier New" w:hAnsi="Courier New" w:cs="Courier New"/>
+          <w:sz w:val="22"/>
+          <w:szCs w:val="22"/>
+        </w:rPr>
+        <w:t xml:space="preserve">  </w:t>
+      </w:r>
+      <w:r>
+        <w:rPr>
+          <w:rFonts w:ascii="Courier New" w:hAnsi="Courier New" w:cs="Courier New"/>
+          <w:sz w:val="22"/>
+          <w:szCs w:val="22"/>
+        </w:rPr>
+        <w:t>--</w:t>
+      </w:r>
+      <w:proofErr w:type="spellStart"/>
+      <w:r>
+        <w:rPr>
+          <w:rFonts w:ascii="Courier New" w:hAnsi="Courier New" w:cs="Courier New"/>
+          <w:sz w:val="22"/>
+          <w:szCs w:val="22"/>
+        </w:rPr>
+        <w:t>policy_key_cert_file</w:t>
+      </w:r>
+      <w:proofErr w:type="spellEnd"/>
+      <w:r>
+        <w:rPr>
+          <w:rFonts w:ascii="Courier New" w:hAnsi="Courier New" w:cs="Courier New"/>
+          <w:sz w:val="22"/>
+          <w:szCs w:val="22"/>
+        </w:rPr>
+        <w:t>=policy_cert_</w:t>
+      </w:r>
+      <w:proofErr w:type="gramStart"/>
+      <w:r>
+        <w:rPr>
+          <w:rFonts w:ascii="Courier New" w:hAnsi="Courier New" w:cs="Courier New"/>
+          <w:sz w:val="22"/>
+          <w:szCs w:val="22"/>
+        </w:rPr>
+        <w:t>file.dom</w:t>
+      </w:r>
+      <w:proofErr w:type="gramEnd"/>
+      <w:r>
+        <w:rPr>
+          <w:rFonts w:ascii="Courier New" w:hAnsi="Courier New" w:cs="Courier New"/>
+          <w:sz w:val="22"/>
+          <w:szCs w:val="22"/>
+        </w:rPr>
+        <w:t>0</w:t>
+      </w:r>
+    </w:p>
+    <w:p>
+      <w:pPr>
+        <w:spacing w:after="0"/>
+        <w:ind w:left="1440"/>
+        <w:rPr>
+          <w:rFonts w:ascii="Calibri" w:hAnsi="Calibri" w:cs="Calibri"/>
+          <w:sz w:val="22"/>
+          <w:szCs w:val="22"/>
+        </w:rPr>
+      </w:pPr>
+      <w:r>
+        <w:rPr>
+          <w:rFonts w:ascii="Calibri" w:hAnsi="Calibri" w:cs="Calibri"/>
+          <w:sz w:val="22"/>
+          <w:szCs w:val="22"/>
+        </w:rPr>
+        <w:t xml:space="preserve">This is the location of the policy cert relative to </w:t>
+      </w:r>
+      <w:proofErr w:type="spellStart"/>
+      <w:r>
+        <w:rPr>
+          <w:rFonts w:ascii="Calibri" w:hAnsi="Calibri" w:cs="Calibri"/>
+          <w:sz w:val="22"/>
+          <w:szCs w:val="22"/>
+        </w:rPr>
+        <w:t>data_dir</w:t>
+      </w:r>
+      <w:proofErr w:type="spellEnd"/>
+      <w:r>
+        <w:rPr>
+          <w:rFonts w:ascii="Calibri" w:hAnsi="Calibri" w:cs="Calibri"/>
+          <w:sz w:val="22"/>
+          <w:szCs w:val="22"/>
+        </w:rPr>
+        <w:t>/</w:t>
+      </w:r>
+      <w:proofErr w:type="spellStart"/>
+      <w:r>
+        <w:rPr>
+          <w:rFonts w:ascii="Calibri" w:hAnsi="Calibri" w:cs="Calibri"/>
+          <w:sz w:val="22"/>
+          <w:szCs w:val="22"/>
+        </w:rPr>
+        <w:t>cf_data</w:t>
+      </w:r>
+      <w:proofErr w:type="spellEnd"/>
+      <w:r>
+        <w:rPr>
+          <w:rFonts w:ascii="Calibri" w:hAnsi="Calibri" w:cs="Calibri"/>
+          <w:sz w:val="22"/>
+          <w:szCs w:val="22"/>
+        </w:rPr>
+        <w:t>.</w:t>
+      </w:r>
+    </w:p>
+    <w:p>
+      <w:pPr>
+        <w:spacing w:after="0"/>
+        <w:ind w:left="720"/>
+        <w:rPr>
+          <w:rFonts w:ascii="Courier New" w:hAnsi="Courier New" w:cs="Courier New"/>
+          <w:sz w:val="22"/>
+          <w:szCs w:val="22"/>
+        </w:rPr>
+      </w:pPr>
+      <w:r>
+        <w:rPr>
+          <w:rFonts w:ascii="Courier New" w:hAnsi="Courier New" w:cs="Courier New"/>
+          <w:sz w:val="22"/>
+          <w:szCs w:val="22"/>
+        </w:rPr>
+        <w:t xml:space="preserve">  </w:t>
+      </w:r>
+      <w:r>
+        <w:rPr>
+          <w:rFonts w:ascii="Courier New" w:hAnsi="Courier New" w:cs="Courier New"/>
+          <w:sz w:val="22"/>
+          <w:szCs w:val="22"/>
+        </w:rPr>
+        <w:t>--</w:t>
+      </w:r>
+      <w:proofErr w:type="spellStart"/>
+      <w:r>
+        <w:rPr>
+          <w:rFonts w:ascii="Courier New" w:hAnsi="Courier New" w:cs="Courier New"/>
+          <w:sz w:val="22"/>
+          <w:szCs w:val="22"/>
+        </w:rPr>
+        <w:t>data_dir</w:t>
+      </w:r>
+      <w:proofErr w:type="spellEnd"/>
+      <w:proofErr w:type="gramStart"/>
+      <w:r>
+        <w:rPr>
+          <w:rFonts w:ascii="Courier New" w:hAnsi="Courier New" w:cs="Courier New"/>
+          <w:sz w:val="22"/>
+          <w:szCs w:val="22"/>
+        </w:rPr>
+        <w:t>=./</w:t>
+      </w:r>
+      <w:proofErr w:type="gramEnd"/>
+    </w:p>
+    <w:p>
+      <w:pPr>
+        <w:spacing w:after="0"/>
+        <w:rPr>
+          <w:rFonts w:ascii="Courier New" w:hAnsi="Courier New" w:cs="Courier New"/>
+          <w:sz w:val="22"/>
+          <w:szCs w:val="22"/>
+        </w:rPr>
+      </w:pPr>
+    </w:p>
+    <w:p>
+      <w:pPr>
+        <w:spacing w:after="0"/>
+        <w:rPr>
+          <w:rFonts w:ascii="Calibri" w:hAnsi="Calibri" w:cs="Calibri"/>
+        </w:rPr>
+      </w:pPr>
+      <w:r>
+        <w:rPr>
+          <w:rFonts w:ascii="Calibri" w:hAnsi="Calibri" w:cs="Calibri"/>
+        </w:rPr>
+        <w:t>Key-client has some additional arguments annotated below.</w:t>
+      </w:r>
+    </w:p>
+    <w:p>
+      <w:pPr>
+        <w:spacing w:after="0"/>
+        <w:ind w:left="720"/>
+        <w:rPr>
+          <w:rFonts w:ascii="Courier New" w:hAnsi="Courier New" w:cs="Courier New"/>
+          <w:sz w:val="22"/>
+          <w:szCs w:val="22"/>
+        </w:rPr>
+      </w:pPr>
+    </w:p>
+    <w:p>
+      <w:pPr>
+        <w:spacing w:after="0"/>
+        <w:ind w:left="720"/>
+        <w:rPr>
+          <w:rFonts w:ascii="Courier New" w:hAnsi="Courier New" w:cs="Courier New"/>
+          <w:sz w:val="22"/>
+          <w:szCs w:val="22"/>
+        </w:rPr>
+      </w:pPr>
+      <w:r>
+        <w:rPr>
+          <w:rFonts w:ascii="Courier New" w:hAnsi="Courier New" w:cs="Courier New"/>
+          <w:sz w:val="22"/>
+          <w:szCs w:val="22"/>
+        </w:rPr>
+        <w:t>$CERTIFIER_ROOT/</w:t>
+      </w:r>
+      <w:proofErr w:type="spellStart"/>
+      <w:r>
+        <w:rPr>
+          <w:rFonts w:ascii="Courier New" w:hAnsi="Courier New" w:cs="Courier New"/>
+          <w:sz w:val="22"/>
+          <w:szCs w:val="22"/>
+        </w:rPr>
+        <w:t>vm_model_tools</w:t>
+      </w:r>
+      <w:proofErr w:type="spellEnd"/>
+      <w:r>
+        <w:rPr>
+          <w:rFonts w:ascii="Courier New" w:hAnsi="Courier New" w:cs="Courier New"/>
+          <w:sz w:val="22"/>
+          <w:szCs w:val="22"/>
+        </w:rPr>
+        <w:t>/</w:t>
+      </w:r>
+      <w:proofErr w:type="spellStart"/>
+      <w:r>
+        <w:rPr>
+          <w:rFonts w:ascii="Courier New" w:hAnsi="Courier New" w:cs="Courier New"/>
+          <w:sz w:val="22"/>
+          <w:szCs w:val="22"/>
+        </w:rPr>
+        <w:t>src</w:t>
+      </w:r>
+      <w:proofErr w:type="spellEnd"/>
+      <w:r>
+        <w:rPr>
+          <w:rFonts w:ascii="Courier New" w:hAnsi="Courier New" w:cs="Courier New"/>
+          <w:sz w:val="22"/>
+          <w:szCs w:val="22"/>
+        </w:rPr>
+        <w:t xml:space="preserve">/cf_key_client.exe </w:t>
+      </w:r>
+    </w:p>
+    <w:p>
+      <w:pPr>
+        <w:spacing w:after="0"/>
+        <w:ind w:left="720"/>
+        <w:rPr>
+          <w:rFonts w:ascii="Courier New" w:hAnsi="Courier New" w:cs="Courier New"/>
+          <w:sz w:val="22"/>
+          <w:szCs w:val="22"/>
+        </w:rPr>
+      </w:pPr>
+      <w:r>
+        <w:rPr>
+          <w:rFonts w:ascii="Courier New" w:hAnsi="Courier New" w:cs="Courier New"/>
+          <w:sz w:val="22"/>
+          <w:szCs w:val="22"/>
+        </w:rPr>
+        <w:t xml:space="preserve">  </w:t>
+      </w:r>
+      <w:r>
+        <w:rPr>
+          <w:rFonts w:ascii="Courier New" w:hAnsi="Courier New" w:cs="Courier New"/>
+          <w:sz w:val="22"/>
+          <w:szCs w:val="22"/>
+        </w:rPr>
+        <w:t>--</w:t>
+      </w:r>
+      <w:proofErr w:type="spellStart"/>
+      <w:r>
+        <w:rPr>
+          <w:rFonts w:ascii="Courier New" w:hAnsi="Courier New" w:cs="Courier New"/>
+          <w:sz w:val="22"/>
+          <w:szCs w:val="22"/>
+        </w:rPr>
+        <w:t>policy_domain_name</w:t>
+      </w:r>
+      <w:proofErr w:type="spellEnd"/>
+      <w:r>
+        <w:rPr>
+          <w:rFonts w:ascii="Courier New" w:hAnsi="Courier New" w:cs="Courier New"/>
+          <w:sz w:val="22"/>
+          <w:szCs w:val="22"/>
+        </w:rPr>
+        <w:t>=dom0</w:t>
+      </w:r>
+    </w:p>
+    <w:p>
+      <w:pPr>
+        <w:spacing w:after="0"/>
+        <w:ind w:left="720"/>
+        <w:rPr>
+          <w:rFonts w:ascii="Courier New" w:hAnsi="Courier New" w:cs="Courier New"/>
+          <w:sz w:val="22"/>
+          <w:szCs w:val="22"/>
+        </w:rPr>
+      </w:pPr>
+      <w:r>
+        <w:rPr>
+          <w:rFonts w:ascii="Courier New" w:hAnsi="Courier New" w:cs="Courier New"/>
+          <w:sz w:val="22"/>
+          <w:szCs w:val="22"/>
+        </w:rPr>
+        <w:t xml:space="preserve">  --</w:t>
+      </w:r>
+      <w:proofErr w:type="spellStart"/>
+      <w:r>
+        <w:rPr>
+          <w:rFonts w:ascii="Courier New" w:hAnsi="Courier New" w:cs="Courier New"/>
+          <w:sz w:val="22"/>
+          <w:szCs w:val="22"/>
+        </w:rPr>
+        <w:t>encrypted_cryptstore_filename</w:t>
+      </w:r>
+      <w:proofErr w:type="spellEnd"/>
+      <w:r>
+        <w:rPr>
+          <w:rFonts w:ascii="Courier New" w:hAnsi="Courier New" w:cs="Courier New"/>
+          <w:sz w:val="22"/>
+          <w:szCs w:val="22"/>
+        </w:rPr>
+        <w:t>=</w:t>
+      </w:r>
+      <w:proofErr w:type="gramStart"/>
+      <w:r>
+        <w:rPr>
+          <w:rFonts w:ascii="Courier New" w:hAnsi="Courier New" w:cs="Courier New"/>
+          <w:sz w:val="22"/>
+          <w:szCs w:val="22"/>
+        </w:rPr>
+        <w:t>cryptstore.dom</w:t>
+      </w:r>
+      <w:proofErr w:type="gramEnd"/>
+      <w:r>
+        <w:rPr>
+          <w:rFonts w:ascii="Courier New" w:hAnsi="Courier New" w:cs="Courier New"/>
+          <w:sz w:val="22"/>
+          <w:szCs w:val="22"/>
+        </w:rPr>
+        <w:t>0</w:t>
+      </w:r>
+    </w:p>
+    <w:p>
+      <w:pPr>
+        <w:spacing w:after="0"/>
+        <w:ind w:left="720"/>
+        <w:rPr>
+          <w:rFonts w:ascii="Courier New" w:hAnsi="Courier New" w:cs="Courier New"/>
+          <w:sz w:val="22"/>
+          <w:szCs w:val="22"/>
+        </w:rPr>
+      </w:pPr>
+      <w:r>
+        <w:rPr>
+          <w:rFonts w:ascii="Courier New" w:hAnsi="Courier New" w:cs="Courier New"/>
+          <w:sz w:val="22"/>
+          <w:szCs w:val="22"/>
+        </w:rPr>
+        <w:t xml:space="preserve">  --</w:t>
+      </w:r>
+      <w:proofErr w:type="spellStart"/>
+      <w:r>
+        <w:rPr>
+          <w:rFonts w:ascii="Courier New" w:hAnsi="Courier New" w:cs="Courier New"/>
+          <w:sz w:val="22"/>
+          <w:szCs w:val="22"/>
+        </w:rPr>
+        <w:t>enclave_type</w:t>
+      </w:r>
+      <w:proofErr w:type="spellEnd"/>
+      <w:r>
+        <w:rPr>
+          <w:rFonts w:ascii="Courier New" w:hAnsi="Courier New" w:cs="Courier New"/>
+          <w:sz w:val="22"/>
+          <w:szCs w:val="22"/>
+        </w:rPr>
+        <w:t xml:space="preserve">=simulated-enclave </w:t>
+      </w:r>
+    </w:p>
+    <w:p>
+      <w:pPr>
+        <w:spacing w:after="0"/>
+        <w:ind w:left="720"/>
+        <w:rPr>
+          <w:rFonts w:ascii="Courier New" w:hAnsi="Courier New" w:cs="Courier New"/>
+          <w:sz w:val="22"/>
+          <w:szCs w:val="22"/>
+        </w:rPr>
+      </w:pPr>
+      <w:r>
+        <w:rPr>
+          <w:rFonts w:ascii="Courier New" w:hAnsi="Courier New" w:cs="Courier New"/>
+          <w:sz w:val="22"/>
+          <w:szCs w:val="22"/>
+        </w:rPr>
+        <w:t xml:space="preserve">  </w:t>
+      </w:r>
+      <w:r>
+        <w:rPr>
+          <w:rFonts w:ascii="Courier New" w:hAnsi="Courier New" w:cs="Courier New"/>
+          <w:sz w:val="22"/>
+          <w:szCs w:val="22"/>
+        </w:rPr>
+        <w:t>--</w:t>
+      </w:r>
+      <w:proofErr w:type="spellStart"/>
+      <w:r>
+        <w:rPr>
+          <w:rFonts w:ascii="Courier New" w:hAnsi="Courier New" w:cs="Courier New"/>
+          <w:sz w:val="22"/>
+          <w:szCs w:val="22"/>
+        </w:rPr>
+        <w:t>policy_store_filename</w:t>
+      </w:r>
+      <w:proofErr w:type="spellEnd"/>
+      <w:r>
+        <w:rPr>
+          <w:rFonts w:ascii="Courier New" w:hAnsi="Courier New" w:cs="Courier New"/>
+          <w:sz w:val="22"/>
+          <w:szCs w:val="22"/>
+        </w:rPr>
+        <w:t>=policy_</w:t>
+      </w:r>
+      <w:proofErr w:type="gramStart"/>
+      <w:r>
+        <w:rPr>
+          <w:rFonts w:ascii="Courier New" w:hAnsi="Courier New" w:cs="Courier New"/>
+          <w:sz w:val="22"/>
+          <w:szCs w:val="22"/>
+        </w:rPr>
+        <w:t>store.dom</w:t>
+      </w:r>
+      <w:proofErr w:type="gramEnd"/>
+      <w:r>
+        <w:rPr>
+          <w:rFonts w:ascii="Courier New" w:hAnsi="Courier New" w:cs="Courier New"/>
+          <w:sz w:val="22"/>
+          <w:szCs w:val="22"/>
+        </w:rPr>
+        <w:t>0</w:t>
+      </w:r>
+    </w:p>
+    <w:p>
+      <w:pPr>
+        <w:spacing w:after="0"/>
+        <w:ind w:left="720"/>
+        <w:rPr>
+          <w:rFonts w:ascii="Courier New" w:hAnsi="Courier New" w:cs="Courier New"/>
+          <w:sz w:val="22"/>
+          <w:szCs w:val="22"/>
+        </w:rPr>
+      </w:pPr>
+      <w:r>
+        <w:rPr>
+          <w:rFonts w:ascii="Courier New" w:hAnsi="Courier New" w:cs="Courier New"/>
+          <w:sz w:val="22"/>
+          <w:szCs w:val="22"/>
+        </w:rPr>
+        <w:t xml:space="preserve">  --</w:t>
+      </w:r>
+      <w:proofErr w:type="spellStart"/>
+      <w:r>
+        <w:rPr>
+          <w:rFonts w:ascii="Courier New" w:hAnsi="Courier New" w:cs="Courier New"/>
+          <w:sz w:val="22"/>
+          <w:szCs w:val="22"/>
+        </w:rPr>
+        <w:t>policy_key_cert_file</w:t>
+      </w:r>
+      <w:proofErr w:type="spellEnd"/>
+      <w:r>
+        <w:rPr>
+          <w:rFonts w:ascii="Courier New" w:hAnsi="Courier New" w:cs="Courier New"/>
+          <w:sz w:val="22"/>
+          <w:szCs w:val="22"/>
+        </w:rPr>
+        <w:t>=policy_cert_</w:t>
+      </w:r>
+      <w:proofErr w:type="gramStart"/>
+      <w:r>
+        <w:rPr>
+          <w:rFonts w:ascii="Courier New" w:hAnsi="Courier New" w:cs="Courier New"/>
+          <w:sz w:val="22"/>
+          <w:szCs w:val="22"/>
+        </w:rPr>
+        <w:t>file.dom</w:t>
+      </w:r>
+      <w:proofErr w:type="gramEnd"/>
+      <w:r>
+        <w:rPr>
+          <w:rFonts w:ascii="Courier New" w:hAnsi="Courier New" w:cs="Courier New"/>
+          <w:sz w:val="22"/>
+          <w:szCs w:val="22"/>
+        </w:rPr>
+        <w:t xml:space="preserve">0 </w:t>
+      </w:r>
+    </w:p>
+    <w:p>
+      <w:pPr>
+        <w:spacing w:after="0"/>
+        <w:ind w:left="720"/>
+        <w:rPr>
+          <w:rFonts w:ascii="Courier New" w:hAnsi="Courier New" w:cs="Courier New"/>
+          <w:sz w:val="22"/>
+          <w:szCs w:val="22"/>
+        </w:rPr>
+      </w:pPr>
+      <w:r>
+        <w:rPr>
+          <w:rFonts w:ascii="Courier New" w:hAnsi="Courier New" w:cs="Courier New"/>
+          <w:sz w:val="22"/>
+          <w:szCs w:val="22"/>
+        </w:rPr>
+        <w:t xml:space="preserve">  --</w:t>
+      </w:r>
+      <w:proofErr w:type="spellStart"/>
+      <w:r>
+        <w:rPr>
+          <w:rFonts w:ascii="Courier New" w:hAnsi="Courier New" w:cs="Courier New"/>
+          <w:sz w:val="22"/>
+          <w:szCs w:val="22"/>
+        </w:rPr>
+        <w:t>input_format</w:t>
+      </w:r>
+      <w:proofErr w:type="spellEnd"/>
+      <w:r>
+        <w:rPr>
+          <w:rFonts w:ascii="Courier New" w:hAnsi="Courier New" w:cs="Courier New"/>
+          <w:sz w:val="22"/>
+          <w:szCs w:val="22"/>
+        </w:rPr>
+        <w:t>=raw</w:t>
+      </w:r>
+    </w:p>
+    <w:p>
+      <w:pPr>
+        <w:spacing w:after="0"/>
+        <w:ind w:left="1440"/>
+        <w:rPr>
+          <w:rFonts w:ascii="Calibri" w:hAnsi="Calibri" w:cs="Calibri"/>
+          <w:sz w:val="22"/>
+          <w:szCs w:val="22"/>
+        </w:rPr>
+      </w:pPr>
+      <w:r>
+        <w:rPr>
+          <w:rFonts w:ascii="Calibri" w:hAnsi="Calibri" w:cs="Calibri"/>
+          <w:sz w:val="22"/>
+          <w:szCs w:val="22"/>
+        </w:rPr>
+        <w:t>For a store request, the secret for storage is in the argument specified by the argument to --</w:t>
+      </w:r>
+      <w:proofErr w:type="spellStart"/>
+      <w:r>
+        <w:rPr>
+          <w:rFonts w:ascii="Calibri" w:hAnsi="Calibri" w:cs="Calibri"/>
+          <w:sz w:val="22"/>
+          <w:szCs w:val="22"/>
+        </w:rPr>
+        <w:t>input_file</w:t>
+      </w:r>
+      <w:proofErr w:type="spellEnd"/>
+      <w:r>
+        <w:rPr>
+          <w:rFonts w:ascii="Calibri" w:hAnsi="Calibri" w:cs="Calibri"/>
+          <w:sz w:val="22"/>
+          <w:szCs w:val="22"/>
+        </w:rPr>
+        <w:t xml:space="preserve"> below.  If the format is “raw” it is just a binary blob; if the format is “</w:t>
+      </w:r>
+      <w:proofErr w:type="spellStart"/>
+      <w:r>
+        <w:rPr>
+          <w:rFonts w:ascii="Calibri" w:hAnsi="Calibri" w:cs="Calibri"/>
+          <w:sz w:val="22"/>
+          <w:szCs w:val="22"/>
+        </w:rPr>
+        <w:t>cryptstore</w:t>
+      </w:r>
+      <w:proofErr w:type="spellEnd"/>
+      <w:r>
+        <w:rPr>
+          <w:rFonts w:ascii="Calibri" w:hAnsi="Calibri" w:cs="Calibri"/>
+          <w:sz w:val="22"/>
+          <w:szCs w:val="22"/>
+        </w:rPr>
+        <w:t xml:space="preserve">-entry”, it is a serializes </w:t>
+      </w:r>
+      <w:proofErr w:type="spellStart"/>
+      <w:r>
+        <w:rPr>
+          <w:rFonts w:ascii="Calibri" w:hAnsi="Calibri" w:cs="Calibri"/>
+          <w:sz w:val="22"/>
+          <w:szCs w:val="22"/>
+        </w:rPr>
+        <w:t>cryptst</w:t>
+      </w:r>
+      <w:r>
+        <w:rPr>
+          <w:rFonts w:ascii="Calibri" w:hAnsi="Calibri" w:cs="Calibri"/>
+          <w:sz w:val="22"/>
+          <w:szCs w:val="22"/>
+        </w:rPr>
+        <w:t>ore</w:t>
+      </w:r>
+      <w:proofErr w:type="spellEnd"/>
+      <w:r>
+        <w:rPr>
+          <w:rFonts w:ascii="Calibri" w:hAnsi="Calibri" w:cs="Calibri"/>
+          <w:sz w:val="22"/>
+          <w:szCs w:val="22"/>
+        </w:rPr>
+        <w:t xml:space="preserve"> entry.  The input file name is not relative to </w:t>
+      </w:r>
+      <w:proofErr w:type="spellStart"/>
+      <w:r>
+        <w:rPr>
+          <w:rFonts w:ascii="Calibri" w:hAnsi="Calibri" w:cs="Calibri"/>
+          <w:sz w:val="22"/>
+          <w:szCs w:val="22"/>
+        </w:rPr>
+        <w:t>data_dir</w:t>
+      </w:r>
+      <w:proofErr w:type="spellEnd"/>
+      <w:r>
+        <w:rPr>
+          <w:rFonts w:ascii="Calibri" w:hAnsi="Calibri" w:cs="Calibri"/>
+          <w:sz w:val="22"/>
+          <w:szCs w:val="22"/>
+        </w:rPr>
+        <w:t>.</w:t>
+      </w:r>
+    </w:p>
+    <w:p>
+      <w:pPr>
+        <w:spacing w:after="0"/>
+        <w:ind w:left="720"/>
+        <w:rPr>
+          <w:rFonts w:ascii="Courier New" w:hAnsi="Courier New" w:cs="Courier New"/>
+          <w:sz w:val="22"/>
+          <w:szCs w:val="22"/>
+        </w:rPr>
+      </w:pPr>
+      <w:r>
+        <w:rPr>
+          <w:rFonts w:ascii="Courier New" w:hAnsi="Courier New" w:cs="Courier New"/>
+          <w:sz w:val="22"/>
+          <w:szCs w:val="22"/>
+        </w:rPr>
+        <w:t xml:space="preserve">  </w:t>
+      </w:r>
+      <w:r>
+        <w:rPr>
+          <w:rFonts w:ascii="Courier New" w:hAnsi="Courier New" w:cs="Courier New"/>
+          <w:sz w:val="22"/>
+          <w:szCs w:val="22"/>
+        </w:rPr>
+        <w:t>--</w:t>
+      </w:r>
+      <w:proofErr w:type="spellStart"/>
+      <w:r>
+        <w:rPr>
+          <w:rFonts w:ascii="Courier New" w:hAnsi="Courier New" w:cs="Courier New"/>
+          <w:sz w:val="22"/>
+          <w:szCs w:val="22"/>
+        </w:rPr>
+        <w:t>output_format</w:t>
+      </w:r>
+      <w:proofErr w:type="spellEnd"/>
+      <w:r>
+        <w:rPr>
+          <w:rFonts w:ascii="Courier New" w:hAnsi="Courier New" w:cs="Courier New"/>
+          <w:sz w:val="22"/>
+          <w:szCs w:val="22"/>
+        </w:rPr>
+        <w:t>=raw</w:t>
+      </w:r>
+    </w:p>
+    <w:p>
+      <w:pPr>
+        <w:spacing w:after="0"/>
+        <w:ind w:left="720"/>
+        <w:rPr>
+          <w:rFonts w:ascii="Courier New" w:hAnsi="Courier New" w:cs="Courier New"/>
+          <w:sz w:val="22"/>
+          <w:szCs w:val="22"/>
+        </w:rPr>
+      </w:pPr>
+      <w:r>
+        <w:rPr>
+          <w:rFonts w:ascii="Courier New" w:hAnsi="Courier New" w:cs="Courier New"/>
+          <w:sz w:val="22"/>
+          <w:szCs w:val="22"/>
+        </w:rPr>
+        <w:lastRenderedPageBreak/>
+        <w:t xml:space="preserve">  --input_file=client.in </w:t>
+      </w:r>
+    </w:p>
+    <w:p>
+      <w:pPr>
+        <w:spacing w:after="0"/>
+        <w:ind w:left="1440"/>
+        <w:rPr>
+          <w:rFonts w:ascii="Calibri" w:hAnsi="Calibri" w:cs="Calibri"/>
+          <w:sz w:val="22"/>
+          <w:szCs w:val="22"/>
+        </w:rPr>
+      </w:pPr>
+      <w:r>
+        <w:rPr>
+          <w:rFonts w:ascii="Calibri" w:hAnsi="Calibri" w:cs="Calibri"/>
+          <w:sz w:val="22"/>
+          <w:szCs w:val="22"/>
+        </w:rPr>
+        <w:t xml:space="preserve">For a </w:t>
+      </w:r>
+      <w:r>
+        <w:rPr>
+          <w:rFonts w:ascii="Calibri" w:hAnsi="Calibri" w:cs="Calibri"/>
+          <w:sz w:val="22"/>
+          <w:szCs w:val="22"/>
+        </w:rPr>
+        <w:t>retrieve r</w:t>
+      </w:r>
+      <w:r>
+        <w:rPr>
+          <w:rFonts w:ascii="Calibri" w:hAnsi="Calibri" w:cs="Calibri"/>
+          <w:sz w:val="22"/>
+          <w:szCs w:val="22"/>
+        </w:rPr>
+        <w:t xml:space="preserve">equest, the </w:t>
+      </w:r>
+      <w:r>
+        <w:rPr>
+          <w:rFonts w:ascii="Calibri" w:hAnsi="Calibri" w:cs="Calibri"/>
+          <w:sz w:val="22"/>
+          <w:szCs w:val="22"/>
+        </w:rPr>
+        <w:t xml:space="preserve">retrieved </w:t>
+      </w:r>
+      <w:r>
+        <w:rPr>
+          <w:rFonts w:ascii="Calibri" w:hAnsi="Calibri" w:cs="Calibri"/>
+          <w:sz w:val="22"/>
+          <w:szCs w:val="22"/>
+        </w:rPr>
+        <w:t xml:space="preserve">secret </w:t>
+      </w:r>
+      <w:r>
+        <w:rPr>
+          <w:rFonts w:ascii="Calibri" w:hAnsi="Calibri" w:cs="Calibri"/>
+          <w:sz w:val="22"/>
+          <w:szCs w:val="22"/>
+        </w:rPr>
+        <w:t>is written</w:t>
+      </w:r>
+      <w:r>
+        <w:rPr>
+          <w:rFonts w:ascii="Calibri" w:hAnsi="Calibri" w:cs="Calibri"/>
+          <w:sz w:val="22"/>
+          <w:szCs w:val="22"/>
+        </w:rPr>
+        <w:t xml:space="preserve"> the argument specified by the argument to --</w:t>
+      </w:r>
+      <w:proofErr w:type="spellStart"/>
+      <w:r>
+        <w:rPr>
+          <w:rFonts w:ascii="Calibri" w:hAnsi="Calibri" w:cs="Calibri"/>
+          <w:sz w:val="22"/>
+          <w:szCs w:val="22"/>
+        </w:rPr>
+        <w:t>out</w:t>
+      </w:r>
+      <w:r>
+        <w:rPr>
+          <w:rFonts w:ascii="Calibri" w:hAnsi="Calibri" w:cs="Calibri"/>
+          <w:sz w:val="22"/>
+          <w:szCs w:val="22"/>
+        </w:rPr>
+        <w:t>put_file</w:t>
+      </w:r>
+      <w:proofErr w:type="spellEnd"/>
+      <w:r>
+        <w:rPr>
+          <w:rFonts w:ascii="Calibri" w:hAnsi="Calibri" w:cs="Calibri"/>
+          <w:sz w:val="22"/>
+          <w:szCs w:val="22"/>
+        </w:rPr>
+        <w:t xml:space="preserve"> below.  If the format is “raw” it is just a binary blob; if the format is “</w:t>
+      </w:r>
+      <w:proofErr w:type="spellStart"/>
+      <w:r>
+        <w:rPr>
+          <w:rFonts w:ascii="Calibri" w:hAnsi="Calibri" w:cs="Calibri"/>
+          <w:sz w:val="22"/>
+          <w:szCs w:val="22"/>
+        </w:rPr>
+        <w:t>cryptstore</w:t>
+      </w:r>
+      <w:proofErr w:type="spellEnd"/>
+      <w:r>
+        <w:rPr>
+          <w:rFonts w:ascii="Calibri" w:hAnsi="Calibri" w:cs="Calibri"/>
+          <w:sz w:val="22"/>
+          <w:szCs w:val="22"/>
+        </w:rPr>
+        <w:t xml:space="preserve">-entry”, it is a serializes </w:t>
+      </w:r>
+      <w:proofErr w:type="spellStart"/>
+      <w:r>
+        <w:rPr>
+          <w:rFonts w:ascii="Calibri" w:hAnsi="Calibri" w:cs="Calibri"/>
+          <w:sz w:val="22"/>
+          <w:szCs w:val="22"/>
+        </w:rPr>
+        <w:t>cryptstore</w:t>
+      </w:r>
+      <w:proofErr w:type="spellEnd"/>
+      <w:r>
+        <w:rPr>
+          <w:rFonts w:ascii="Calibri" w:hAnsi="Calibri" w:cs="Calibri"/>
+          <w:sz w:val="22"/>
+          <w:szCs w:val="22"/>
+        </w:rPr>
+        <w:t xml:space="preserve"> entry.</w:t>
+      </w:r>
+      <w:r>
+        <w:rPr>
+          <w:rFonts w:ascii="Calibri" w:hAnsi="Calibri" w:cs="Calibri"/>
+          <w:sz w:val="22"/>
+          <w:szCs w:val="22"/>
+        </w:rPr>
+        <w:t xml:space="preserve">  </w:t>
+      </w:r>
+      <w:r>
+        <w:rPr>
+          <w:rFonts w:ascii="Calibri" w:hAnsi="Calibri" w:cs="Calibri"/>
+          <w:sz w:val="22"/>
+          <w:szCs w:val="22"/>
+        </w:rPr>
+        <w:t xml:space="preserve">The </w:t>
+      </w:r>
+      <w:r>
+        <w:rPr>
+          <w:rFonts w:ascii="Calibri" w:hAnsi="Calibri" w:cs="Calibri"/>
+          <w:sz w:val="22"/>
+          <w:szCs w:val="22"/>
+        </w:rPr>
+        <w:t>out</w:t>
+      </w:r>
+      <w:r>
+        <w:rPr>
+          <w:rFonts w:ascii="Calibri" w:hAnsi="Calibri" w:cs="Calibri"/>
+          <w:sz w:val="22"/>
+          <w:szCs w:val="22"/>
+        </w:rPr>
+        <w:t xml:space="preserve">put file name is not relative to </w:t>
+      </w:r>
+      <w:proofErr w:type="spellStart"/>
+      <w:r>
+        <w:rPr>
+          <w:rFonts w:ascii="Calibri" w:hAnsi="Calibri" w:cs="Calibri"/>
+          <w:sz w:val="22"/>
+          <w:szCs w:val="22"/>
+        </w:rPr>
+        <w:t>data_dir</w:t>
+      </w:r>
+      <w:proofErr w:type="spellEnd"/>
+      <w:r>
+        <w:rPr>
+          <w:rFonts w:ascii="Calibri" w:hAnsi="Calibri" w:cs="Calibri"/>
+          <w:sz w:val="22"/>
+          <w:szCs w:val="22"/>
+        </w:rPr>
+        <w:t>.</w:t>
+      </w:r>
+    </w:p>
+    <w:p>
+      <w:pPr>
+        <w:spacing w:after="0"/>
+        <w:ind w:left="720"/>
+        <w:rPr>
+          <w:rFonts w:ascii="Courier New" w:hAnsi="Courier New" w:cs="Courier New"/>
+          <w:sz w:val="22"/>
+          <w:szCs w:val="22"/>
+        </w:rPr>
+      </w:pPr>
+      <w:r>
+        <w:rPr>
+          <w:rFonts w:ascii="Courier New" w:hAnsi="Courier New" w:cs="Courier New"/>
+          <w:sz w:val="22"/>
+          <w:szCs w:val="22"/>
+        </w:rPr>
+        <w:t xml:space="preserve">  </w:t>
+      </w:r>
+      <w:r>
+        <w:rPr>
+          <w:rFonts w:ascii="Courier New" w:hAnsi="Courier New" w:cs="Courier New"/>
+          <w:sz w:val="22"/>
+          <w:szCs w:val="22"/>
+        </w:rPr>
+        <w:t>--</w:t>
+      </w:r>
+      <w:proofErr w:type="spellStart"/>
+      <w:r>
+        <w:rPr>
+          <w:rFonts w:ascii="Courier New" w:hAnsi="Courier New" w:cs="Courier New"/>
+          <w:sz w:val="22"/>
+          <w:szCs w:val="22"/>
+        </w:rPr>
+        <w:t>output_file</w:t>
+      </w:r>
+      <w:proofErr w:type="spellEnd"/>
+      <w:r>
+        <w:rPr>
+          <w:rFonts w:ascii="Courier New" w:hAnsi="Courier New" w:cs="Courier New"/>
+          <w:sz w:val="22"/>
+          <w:szCs w:val="22"/>
+        </w:rPr>
+        <w:t>=</w:t>
+      </w:r>
+      <w:proofErr w:type="spellStart"/>
+      <w:r>
+        <w:rPr>
+          <w:rFonts w:ascii="Courier New" w:hAnsi="Courier New" w:cs="Courier New"/>
+          <w:sz w:val="22"/>
+          <w:szCs w:val="22"/>
+        </w:rPr>
+        <w:t>client.out</w:t>
+      </w:r>
+      <w:proofErr w:type="spellEnd"/>
+      <w:r>
+        <w:rPr>
+          <w:rFonts w:ascii="Courier New" w:hAnsi="Courier New" w:cs="Courier New"/>
+          <w:sz w:val="22"/>
+          <w:szCs w:val="22"/>
+        </w:rPr>
+        <w:t xml:space="preserve"> </w:t>
+      </w:r>
+    </w:p>
+    <w:p>
+      <w:pPr>
+        <w:spacing w:after="0"/>
+        <w:ind w:left="720"/>
+        <w:rPr>
+          <w:rFonts w:ascii="Courier New" w:hAnsi="Courier New" w:cs="Courier New"/>
+          <w:sz w:val="22"/>
+          <w:szCs w:val="22"/>
+        </w:rPr>
+      </w:pPr>
+      <w:r>
+        <w:rPr>
+          <w:rFonts w:ascii="Courier New" w:hAnsi="Courier New" w:cs="Courier New"/>
+          <w:sz w:val="22"/>
+          <w:szCs w:val="22"/>
+        </w:rPr>
+        <w:t xml:space="preserve">  </w:t>
+      </w:r>
+      <w:r>
+        <w:rPr>
+          <w:rFonts w:ascii="Courier New" w:hAnsi="Courier New" w:cs="Courier New"/>
+          <w:sz w:val="22"/>
+          <w:szCs w:val="22"/>
+        </w:rPr>
+        <w:t>--action=store</w:t>
+      </w:r>
+    </w:p>
+    <w:p>
+      <w:pPr>
+        <w:spacing w:after="0"/>
+        <w:ind w:left="1440"/>
+        <w:rPr>
+          <w:rFonts w:ascii="Calibri" w:hAnsi="Calibri" w:cs="Calibri"/>
+          <w:sz w:val="22"/>
+          <w:szCs w:val="22"/>
+        </w:rPr>
+      </w:pPr>
+      <w:r>
+        <w:rPr>
+          <w:rFonts w:ascii="Calibri" w:hAnsi="Calibri" w:cs="Calibri"/>
+          <w:sz w:val="22"/>
+          <w:szCs w:val="22"/>
+        </w:rPr>
+        <w:t xml:space="preserve">This is the action to be performed; it </w:t>
+      </w:r>
+      <w:proofErr w:type="spellStart"/>
+      <w:r>
+        <w:rPr>
+          <w:rFonts w:ascii="Calibri" w:hAnsi="Calibri" w:cs="Calibri"/>
+          <w:sz w:val="22"/>
+          <w:szCs w:val="22"/>
+        </w:rPr>
+        <w:t>it</w:t>
+      </w:r>
+      <w:proofErr w:type="spellEnd"/>
+      <w:r>
+        <w:rPr>
+          <w:rFonts w:ascii="Calibri" w:hAnsi="Calibri" w:cs="Calibri"/>
+          <w:sz w:val="22"/>
+          <w:szCs w:val="22"/>
+        </w:rPr>
+        <w:t xml:space="preserve"> either “store” or retrieve.</w:t>
+      </w:r>
+    </w:p>
+    <w:p>
+      <w:pPr>
+        <w:spacing w:after="0"/>
+        <w:ind w:left="720"/>
+        <w:rPr>
+          <w:rFonts w:ascii="Courier New" w:hAnsi="Courier New" w:cs="Courier New"/>
+          <w:sz w:val="22"/>
+          <w:szCs w:val="22"/>
+        </w:rPr>
+      </w:pPr>
+      <w:r>
+        <w:rPr>
+          <w:rFonts w:ascii="Courier New" w:hAnsi="Courier New" w:cs="Courier New"/>
+          <w:sz w:val="22"/>
+          <w:szCs w:val="22"/>
+        </w:rPr>
+        <w:t xml:space="preserve">  --</w:t>
+      </w:r>
+      <w:r>
+        <w:rPr>
+          <w:rFonts w:ascii="Courier New" w:hAnsi="Courier New" w:cs="Courier New"/>
+          <w:sz w:val="22"/>
+          <w:szCs w:val="22"/>
+        </w:rPr>
+        <w:t>input_file</w:t>
+      </w:r>
+      <w:r>
+        <w:rPr>
+          <w:rFonts w:ascii="Courier New" w:hAnsi="Courier New" w:cs="Courier New"/>
+          <w:sz w:val="22"/>
+          <w:szCs w:val="22"/>
+        </w:rPr>
+        <w:t>=</w:t>
+      </w:r>
+      <w:r>
+        <w:rPr>
+          <w:rFonts w:ascii="Courier New" w:hAnsi="Courier New" w:cs="Courier New"/>
+          <w:sz w:val="22"/>
+          <w:szCs w:val="22"/>
+        </w:rPr>
+        <w:t>client.in</w:t>
+      </w:r>
+    </w:p>
+    <w:p>
+      <w:pPr>
+        <w:spacing w:after="0"/>
+        <w:ind w:left="720"/>
+        <w:rPr>
+          <w:rFonts w:ascii="Courier New" w:hAnsi="Courier New" w:cs="Courier New"/>
+          <w:sz w:val="22"/>
+          <w:szCs w:val="22"/>
+        </w:rPr>
+      </w:pPr>
+      <w:r>
+        <w:rPr>
+          <w:rFonts w:ascii="Courier New" w:hAnsi="Courier New" w:cs="Courier New"/>
+          <w:sz w:val="22"/>
+          <w:szCs w:val="22"/>
+        </w:rPr>
+        <w:t xml:space="preserve">  --</w:t>
+      </w:r>
+      <w:proofErr w:type="spellStart"/>
+      <w:r>
+        <w:rPr>
+          <w:rFonts w:ascii="Courier New" w:hAnsi="Courier New" w:cs="Courier New"/>
+          <w:sz w:val="22"/>
+          <w:szCs w:val="22"/>
+        </w:rPr>
+        <w:t>output_fil</w:t>
+      </w:r>
+      <w:r>
+        <w:rPr>
+          <w:rFonts w:ascii="Courier New" w:hAnsi="Courier New" w:cs="Courier New"/>
+          <w:sz w:val="22"/>
+          <w:szCs w:val="22"/>
+        </w:rPr>
+        <w:t>e</w:t>
+      </w:r>
+      <w:proofErr w:type="spellEnd"/>
+      <w:r>
+        <w:rPr>
+          <w:rFonts w:ascii="Courier New" w:hAnsi="Courier New" w:cs="Courier New"/>
+          <w:sz w:val="22"/>
+          <w:szCs w:val="22"/>
+        </w:rPr>
+        <w:t>=</w:t>
+      </w:r>
+      <w:proofErr w:type="spellStart"/>
+      <w:r>
+        <w:rPr>
+          <w:rFonts w:ascii="Courier New" w:hAnsi="Courier New" w:cs="Courier New"/>
+          <w:sz w:val="22"/>
+          <w:szCs w:val="22"/>
+        </w:rPr>
+        <w:t>client.out</w:t>
+      </w:r>
+      <w:proofErr w:type="spellEnd"/>
+    </w:p>
+    <w:p>
+      <w:pPr>
+        <w:spacing w:after="0"/>
+        <w:ind w:left="720"/>
+        <w:rPr>
+          <w:rFonts w:ascii="Courier New" w:hAnsi="Courier New" w:cs="Courier New"/>
+          <w:sz w:val="22"/>
+          <w:szCs w:val="22"/>
+        </w:rPr>
+      </w:pPr>
+      <w:r>
+        <w:rPr>
+          <w:rFonts w:ascii="Courier New" w:hAnsi="Courier New" w:cs="Courier New"/>
+          <w:sz w:val="22"/>
+          <w:szCs w:val="22"/>
+        </w:rPr>
+        <w:t xml:space="preserve">  --</w:t>
+      </w:r>
+      <w:proofErr w:type="spellStart"/>
+      <w:r>
+        <w:rPr>
+          <w:rFonts w:ascii="Courier New" w:hAnsi="Courier New" w:cs="Courier New"/>
+          <w:sz w:val="22"/>
+          <w:szCs w:val="22"/>
+        </w:rPr>
+        <w:t>key_server_url</w:t>
+      </w:r>
+      <w:proofErr w:type="spellEnd"/>
+      <w:r>
+        <w:rPr>
+          <w:rFonts w:ascii="Courier New" w:hAnsi="Courier New" w:cs="Courier New"/>
+          <w:sz w:val="22"/>
+          <w:szCs w:val="22"/>
+        </w:rPr>
+        <w:t>=</w:t>
+      </w:r>
+      <w:r>
+        <w:rPr>
+          <w:rFonts w:ascii="Courier New" w:hAnsi="Courier New" w:cs="Courier New"/>
+          <w:sz w:val="22"/>
+          <w:szCs w:val="22"/>
+        </w:rPr>
+        <w:t>localhost</w:t>
+      </w:r>
+    </w:p>
+    <w:p>
+      <w:pPr>
+        <w:spacing w:after="0"/>
+        <w:ind w:left="1440"/>
+        <w:rPr>
+          <w:rFonts w:ascii="Calibri" w:hAnsi="Calibri" w:cs="Calibri"/>
+          <w:sz w:val="22"/>
+          <w:szCs w:val="22"/>
+        </w:rPr>
+      </w:pPr>
+      <w:r>
+        <w:rPr>
+          <w:rFonts w:ascii="Calibri" w:hAnsi="Calibri" w:cs="Calibri"/>
+          <w:sz w:val="22"/>
+          <w:szCs w:val="22"/>
+        </w:rPr>
+        <w:t xml:space="preserve">This is the URL of the </w:t>
+      </w:r>
+      <w:r>
+        <w:rPr>
+          <w:rFonts w:ascii="Calibri" w:hAnsi="Calibri" w:cs="Calibri"/>
+          <w:i/>
+          <w:iCs/>
+          <w:sz w:val="22"/>
+          <w:szCs w:val="22"/>
+        </w:rPr>
+        <w:t>key-server</w:t>
+      </w:r>
+      <w:r>
+        <w:rPr>
+          <w:rFonts w:ascii="Calibri" w:hAnsi="Calibri" w:cs="Calibri"/>
+          <w:sz w:val="22"/>
+          <w:szCs w:val="22"/>
+        </w:rPr>
+        <w:t xml:space="preserve"> </w:t>
+      </w:r>
+      <w:r>
+        <w:rPr>
+          <w:rFonts w:ascii="Calibri" w:hAnsi="Calibri" w:cs="Calibri"/>
+          <w:i/>
+          <w:iCs/>
+          <w:sz w:val="22"/>
+          <w:szCs w:val="22"/>
+        </w:rPr>
+        <w:t>key-client</w:t>
+      </w:r>
+      <w:r>
+        <w:rPr>
+          <w:rFonts w:ascii="Calibri" w:hAnsi="Calibri" w:cs="Calibri"/>
+          <w:sz w:val="22"/>
+          <w:szCs w:val="22"/>
+        </w:rPr>
+        <w:t xml:space="preserve"> wishes to access.</w:t>
+      </w:r>
+    </w:p>
+    <w:p>
+      <w:pPr>
+        <w:spacing w:after="0"/>
+        <w:ind w:left="720"/>
+        <w:rPr>
+          <w:rFonts w:ascii="Courier New" w:hAnsi="Courier New" w:cs="Courier New"/>
+          <w:sz w:val="22"/>
+          <w:szCs w:val="22"/>
+        </w:rPr>
+      </w:pPr>
+      <w:r>
+        <w:rPr>
+          <w:rFonts w:ascii="Courier New" w:hAnsi="Courier New" w:cs="Courier New"/>
+          <w:sz w:val="22"/>
+          <w:szCs w:val="22"/>
+        </w:rPr>
+        <w:t xml:space="preserve">  --</w:t>
+      </w:r>
+      <w:proofErr w:type="spellStart"/>
+      <w:r>
+        <w:rPr>
+          <w:rFonts w:ascii="Courier New" w:hAnsi="Courier New" w:cs="Courier New"/>
+          <w:sz w:val="22"/>
+          <w:szCs w:val="22"/>
+        </w:rPr>
+        <w:t>key_server_port</w:t>
+      </w:r>
+      <w:proofErr w:type="spellEnd"/>
+      <w:r>
+        <w:rPr>
+          <w:rFonts w:ascii="Courier New" w:hAnsi="Courier New" w:cs="Courier New"/>
+          <w:sz w:val="22"/>
+          <w:szCs w:val="22"/>
+        </w:rPr>
+        <w:t>=</w:t>
+      </w:r>
+      <w:r>
+        <w:rPr>
+          <w:rFonts w:ascii="Courier New" w:hAnsi="Courier New" w:cs="Courier New"/>
+          <w:sz w:val="22"/>
+          <w:szCs w:val="22"/>
+        </w:rPr>
+        <w:t>8120</w:t>
+      </w:r>
+    </w:p>
+    <w:p>
+      <w:pPr>
+        <w:spacing w:after="0"/>
+        <w:ind w:left="1440"/>
+        <w:rPr>
+          <w:rFonts w:ascii="Calibri" w:hAnsi="Calibri" w:cs="Calibri"/>
+          <w:sz w:val="22"/>
+          <w:szCs w:val="22"/>
+        </w:rPr>
+      </w:pPr>
+      <w:r>
+        <w:rPr>
+          <w:rFonts w:ascii="Calibri" w:hAnsi="Calibri" w:cs="Calibri"/>
+          <w:sz w:val="22"/>
+          <w:szCs w:val="22"/>
+        </w:rPr>
+        <w:t xml:space="preserve">This is the </w:t>
+      </w:r>
+      <w:r>
+        <w:rPr>
+          <w:rFonts w:ascii="Calibri" w:hAnsi="Calibri" w:cs="Calibri"/>
+          <w:sz w:val="22"/>
+          <w:szCs w:val="22"/>
+        </w:rPr>
+        <w:t>port</w:t>
+      </w:r>
+      <w:r>
+        <w:rPr>
+          <w:rFonts w:ascii="Calibri" w:hAnsi="Calibri" w:cs="Calibri"/>
+          <w:sz w:val="22"/>
+          <w:szCs w:val="22"/>
+        </w:rPr>
+        <w:t xml:space="preserve"> of the </w:t>
+      </w:r>
+      <w:r>
+        <w:rPr>
+          <w:rFonts w:ascii="Calibri" w:hAnsi="Calibri" w:cs="Calibri"/>
+          <w:i/>
+          <w:iCs/>
+          <w:sz w:val="22"/>
+          <w:szCs w:val="22"/>
+        </w:rPr>
+        <w:t>key-server</w:t>
+      </w:r>
+      <w:r>
+        <w:rPr>
+          <w:rFonts w:ascii="Calibri" w:hAnsi="Calibri" w:cs="Calibri"/>
+          <w:sz w:val="22"/>
+          <w:szCs w:val="22"/>
+        </w:rPr>
+        <w:t xml:space="preserve"> </w:t>
+      </w:r>
+      <w:r>
+        <w:rPr>
+          <w:rFonts w:ascii="Calibri" w:hAnsi="Calibri" w:cs="Calibri"/>
+          <w:i/>
+          <w:iCs/>
+          <w:sz w:val="22"/>
+          <w:szCs w:val="22"/>
+        </w:rPr>
+        <w:t>key-client</w:t>
+      </w:r>
+      <w:r>
+        <w:rPr>
+          <w:rFonts w:ascii="Calibri" w:hAnsi="Calibri" w:cs="Calibri"/>
+          <w:sz w:val="22"/>
+          <w:szCs w:val="22"/>
+        </w:rPr>
+        <w:t xml:space="preserve"> wishes to access.</w:t>
+      </w:r>
+    </w:p>
+    <w:p>
+      <w:pPr>
+        <w:spacing w:after="0"/>
+        <w:ind w:left="720"/>
+        <w:rPr>
+          <w:rFonts w:ascii="Courier New" w:hAnsi="Courier New" w:cs="Courier New"/>
+          <w:sz w:val="22"/>
+          <w:szCs w:val="22"/>
+        </w:rPr>
+      </w:pPr>
+      <w:r>
+        <w:rPr>
+          <w:rFonts w:ascii="Courier New" w:hAnsi="Courier New" w:cs="Courier New"/>
+          <w:sz w:val="22"/>
+          <w:szCs w:val="22"/>
+        </w:rPr>
+        <w:t xml:space="preserve">  </w:t>
+      </w:r>
+      <w:r>
+        <w:rPr>
+          <w:rFonts w:ascii="Courier New" w:hAnsi="Courier New" w:cs="Courier New"/>
+          <w:sz w:val="22"/>
+          <w:szCs w:val="22"/>
+        </w:rPr>
+        <w:t>--</w:t>
+      </w:r>
+      <w:proofErr w:type="spellStart"/>
+      <w:r>
+        <w:rPr>
+          <w:rFonts w:ascii="Courier New" w:hAnsi="Courier New" w:cs="Courier New"/>
+          <w:sz w:val="22"/>
+          <w:szCs w:val="22"/>
+        </w:rPr>
+        <w:t>data_dir</w:t>
+      </w:r>
+      <w:proofErr w:type="spellEnd"/>
+      <w:proofErr w:type="gramStart"/>
+      <w:r>
+        <w:rPr>
+          <w:rFonts w:ascii="Courier New" w:hAnsi="Courier New" w:cs="Courier New"/>
+          <w:sz w:val="22"/>
+          <w:szCs w:val="22"/>
+        </w:rPr>
+        <w:t>=./</w:t>
+      </w:r>
+      <w:proofErr w:type="gramEnd"/>
+    </w:p>
+    <w:p>
+      <w:pPr>
+        <w:spacing w:after="0"/>
+        <w:ind w:left="720"/>
+        <w:rPr>
+          <w:rFonts w:ascii="Courier New" w:hAnsi="Courier New" w:cs="Courier New"/>
+          <w:sz w:val="22"/>
+          <w:szCs w:val="22"/>
+        </w:rPr>
+      </w:pPr>
+      <w:r>
+        <w:rPr>
+          <w:rFonts w:ascii="Courier New" w:hAnsi="Courier New" w:cs="Courier New"/>
+          <w:sz w:val="22"/>
+          <w:szCs w:val="22"/>
+        </w:rPr>
+        <w:t xml:space="preserve">  --</w:t>
+      </w:r>
+      <w:proofErr w:type="spellStart"/>
+      <w:r>
+        <w:rPr>
+          <w:rFonts w:ascii="Courier New" w:hAnsi="Courier New" w:cs="Courier New"/>
+          <w:sz w:val="22"/>
+          <w:szCs w:val="22"/>
+        </w:rPr>
+        <w:t>resource_name</w:t>
+      </w:r>
+      <w:proofErr w:type="spellEnd"/>
+      <w:r>
+        <w:rPr>
+          <w:rFonts w:ascii="Courier New" w:hAnsi="Courier New" w:cs="Courier New"/>
+          <w:sz w:val="22"/>
+          <w:szCs w:val="22"/>
+        </w:rPr>
+        <w:t xml:space="preserve">=key-client-test-key </w:t>
+      </w:r>
+    </w:p>
+    <w:p>
+      <w:pPr>
+        <w:spacing w:after="0"/>
+        <w:ind w:left="1440"/>
+        <w:rPr>
+          <w:rFonts w:ascii="Calibri" w:hAnsi="Calibri" w:cs="Calibri"/>
+          <w:sz w:val="22"/>
+          <w:szCs w:val="22"/>
+        </w:rPr>
+      </w:pPr>
+      <w:r>
+        <w:rPr>
+          <w:rFonts w:ascii="Calibri" w:hAnsi="Calibri" w:cs="Calibri"/>
+          <w:sz w:val="22"/>
+          <w:szCs w:val="22"/>
+        </w:rPr>
+        <w:t xml:space="preserve">This is the “tag” in </w:t>
+      </w:r>
+      <w:proofErr w:type="spellStart"/>
+      <w:r>
+        <w:rPr>
+          <w:rFonts w:ascii="Calibri" w:hAnsi="Calibri" w:cs="Calibri"/>
+          <w:sz w:val="22"/>
+          <w:szCs w:val="22"/>
+        </w:rPr>
+        <w:t>cryptstore</w:t>
+      </w:r>
+      <w:proofErr w:type="spellEnd"/>
+      <w:r>
+        <w:rPr>
+          <w:rFonts w:ascii="Calibri" w:hAnsi="Calibri" w:cs="Calibri"/>
+          <w:sz w:val="22"/>
+          <w:szCs w:val="22"/>
+        </w:rPr>
+        <w:t xml:space="preserve"> associated with the item to be stored or received.</w:t>
+      </w:r>
+    </w:p>
+    <w:p>
+      <w:pPr>
+        <w:spacing w:after="0"/>
+        <w:ind w:left="720"/>
+        <w:rPr>
+          <w:rFonts w:ascii="Courier New" w:hAnsi="Courier New" w:cs="Courier New"/>
+          <w:sz w:val="22"/>
+          <w:szCs w:val="22"/>
+        </w:rPr>
+      </w:pPr>
+      <w:r>
+        <w:rPr>
+          <w:rFonts w:ascii="Courier New" w:hAnsi="Courier New" w:cs="Courier New"/>
+          <w:sz w:val="22"/>
+          <w:szCs w:val="22"/>
+        </w:rPr>
+        <w:t xml:space="preserve">  </w:t>
+      </w:r>
+      <w:r>
+        <w:rPr>
+          <w:rFonts w:ascii="Courier New" w:hAnsi="Courier New" w:cs="Courier New"/>
+          <w:sz w:val="22"/>
+          <w:szCs w:val="22"/>
+        </w:rPr>
+        <w:t>--version=0</w:t>
+      </w:r>
+    </w:p>
+    <w:p>
+      <w:pPr>
+        <w:spacing w:after="0"/>
+        <w:ind w:left="1440"/>
+        <w:rPr>
+          <w:rFonts w:ascii="Calibri" w:hAnsi="Calibri" w:cs="Calibri"/>
+          <w:sz w:val="22"/>
+          <w:szCs w:val="22"/>
+        </w:rPr>
+      </w:pPr>
+      <w:r>
+        <w:rPr>
+          <w:rFonts w:ascii="Calibri" w:hAnsi="Calibri" w:cs="Calibri"/>
+          <w:sz w:val="22"/>
+          <w:szCs w:val="22"/>
+        </w:rPr>
+        <w:t>This is the key version of the secret, if 0, the version is the latest on retrieval or the latest version + 1 for storage.</w:t>
+      </w:r>
+    </w:p>
+    <w:p>
+      <w:pPr>
+        <w:spacing w:after="0"/>
+        <w:ind w:left="720"/>
+        <w:rPr>
+          <w:rFonts w:ascii="Courier New" w:hAnsi="Courier New" w:cs="Courier New"/>
+          <w:sz w:val="22"/>
+          <w:szCs w:val="22"/>
+        </w:rPr>
+      </w:pPr>
+    </w:p>
+    <w:p>
+      <w:pPr>
+        <w:spacing w:after="0"/>
+        <w:rPr>
+          <w:rFonts w:ascii="Calibri" w:hAnsi="Calibri" w:cs="Calibri"/>
+        </w:rPr>
+      </w:pPr>
+      <w:r>
+        <w:rPr>
+          <w:rFonts w:ascii="Calibri" w:hAnsi="Calibri" w:cs="Calibri"/>
+        </w:rPr>
+        <w:t xml:space="preserve">Here is a sequence of three calls consisting of starting </w:t>
+      </w:r>
+      <w:proofErr w:type="spellStart"/>
+      <w:r>
+        <w:rPr>
+          <w:rFonts w:ascii="Calibri" w:hAnsi="Calibri" w:cs="Calibri"/>
+          <w:i/>
+          <w:iCs/>
+        </w:rPr>
+        <w:t>key_server</w:t>
+      </w:r>
+      <w:proofErr w:type="spellEnd"/>
+      <w:r>
+        <w:rPr>
+          <w:rFonts w:ascii="Calibri" w:hAnsi="Calibri" w:cs="Calibri"/>
+        </w:rPr>
+        <w:t xml:space="preserve">, having </w:t>
+      </w:r>
+      <w:proofErr w:type="spellStart"/>
+      <w:r>
+        <w:rPr>
+          <w:rFonts w:ascii="Calibri" w:hAnsi="Calibri" w:cs="Calibri"/>
+          <w:i/>
+          <w:iCs/>
+        </w:rPr>
+        <w:t>key_client</w:t>
+      </w:r>
+      <w:proofErr w:type="spellEnd"/>
+      <w:r>
+        <w:rPr>
+          <w:rFonts w:ascii="Calibri" w:hAnsi="Calibri" w:cs="Calibri"/>
+        </w:rPr>
+        <w:t xml:space="preserve"> ask to store a new key and then using </w:t>
+      </w:r>
+      <w:r>
+        <w:rPr>
+          <w:rFonts w:ascii="Calibri" w:hAnsi="Calibri" w:cs="Calibri"/>
+          <w:i/>
+          <w:iCs/>
+        </w:rPr>
+        <w:t>key-client</w:t>
+      </w:r>
+      <w:r>
+        <w:rPr>
+          <w:rFonts w:ascii="Calibri" w:hAnsi="Calibri" w:cs="Calibri"/>
+        </w:rPr>
+        <w:t xml:space="preserve"> to retrieve the key.</w:t>
+      </w:r>
+      <w:r>
+        <w:rPr>
+          <w:rFonts w:ascii="Calibri" w:hAnsi="Calibri" w:cs="Calibri"/>
+        </w:rPr>
+        <w:t xml:space="preserve">  </w:t>
+      </w:r>
+      <w:r>
+        <w:rPr>
+          <w:rFonts w:ascii="Calibri" w:hAnsi="Calibri" w:cs="Calibri"/>
+          <w:i/>
+          <w:iCs/>
+        </w:rPr>
+        <w:t>key-server</w:t>
+      </w:r>
+      <w:r>
+        <w:rPr>
+          <w:rFonts w:ascii="Calibri" w:hAnsi="Calibri" w:cs="Calibri"/>
+        </w:rPr>
+        <w:t xml:space="preserve"> runs as a </w:t>
+      </w:r>
+      <w:proofErr w:type="spellStart"/>
+      <w:r>
+        <w:rPr>
+          <w:rFonts w:ascii="Calibri" w:hAnsi="Calibri" w:cs="Calibri"/>
+        </w:rPr>
+        <w:t>tcp</w:t>
+      </w:r>
+      <w:proofErr w:type="spellEnd"/>
+      <w:r>
+        <w:rPr>
+          <w:rFonts w:ascii="Calibri" w:hAnsi="Calibri" w:cs="Calibri"/>
+        </w:rPr>
+        <w:t xml:space="preserve"> service.</w:t>
+      </w:r>
+    </w:p>
+    <w:p>
+      <w:pPr>
+        <w:spacing w:after="0"/>
+        <w:ind w:left="720"/>
+        <w:rPr>
+          <w:rFonts w:ascii="Courier New" w:hAnsi="Courier New" w:cs="Courier New"/>
+          <w:sz w:val="22"/>
+          <w:szCs w:val="22"/>
+        </w:rPr>
+      </w:pPr>
+    </w:p>
+    <w:p>
+      <w:pPr>
+        <w:spacing w:after="0"/>
+        <w:ind w:left="720"/>
+        <w:rPr>
+          <w:rFonts w:ascii="Courier New" w:hAnsi="Courier New" w:cs="Courier New"/>
+          <w:sz w:val="22"/>
+          <w:szCs w:val="22"/>
+        </w:rPr>
+      </w:pPr>
+    </w:p>
+    <w:p>
+      <w:pPr>
+        <w:spacing w:after="0"/>
+        <w:ind w:left="720"/>
+        <w:rPr>
+          <w:rFonts w:ascii="Courier New" w:hAnsi="Courier New" w:cs="Courier New"/>
+          <w:sz w:val="22"/>
+          <w:szCs w:val="22"/>
+        </w:rPr>
+      </w:pPr>
+      <w:r>
+        <w:rPr>
+          <w:rFonts w:ascii="Courier New" w:hAnsi="Courier New" w:cs="Courier New"/>
+          <w:sz w:val="22"/>
+          <w:szCs w:val="22"/>
+        </w:rPr>
+        <w:t>$CERTIFIER_ROOT/</w:t>
+      </w:r>
+      <w:proofErr w:type="spellStart"/>
+      <w:r>
+        <w:rPr>
+          <w:rFonts w:ascii="Courier New" w:hAnsi="Courier New" w:cs="Courier New"/>
+          <w:sz w:val="22"/>
+          <w:szCs w:val="22"/>
+        </w:rPr>
+        <w:t>vm_model_tools</w:t>
+      </w:r>
+      <w:proofErr w:type="spellEnd"/>
+      <w:r>
+        <w:rPr>
+          <w:rFonts w:ascii="Courier New" w:hAnsi="Courier New" w:cs="Courier New"/>
+          <w:sz w:val="22"/>
+          <w:szCs w:val="22"/>
+        </w:rPr>
+        <w:t>/</w:t>
+      </w:r>
+      <w:proofErr w:type="spellStart"/>
+      <w:r>
+        <w:rPr>
+          <w:rFonts w:ascii="Courier New" w:hAnsi="Courier New" w:cs="Courier New"/>
+          <w:sz w:val="22"/>
+          <w:szCs w:val="22"/>
+        </w:rPr>
+        <w:t>src</w:t>
+      </w:r>
+      <w:proofErr w:type="spellEnd"/>
+      <w:r>
+        <w:rPr>
+          <w:rFonts w:ascii="Courier New" w:hAnsi="Courier New" w:cs="Courier New"/>
+          <w:sz w:val="22"/>
+          <w:szCs w:val="22"/>
+        </w:rPr>
+        <w:t>/cf_key_server.exe</w:t>
+      </w:r>
+      <w:r>
+        <w:rPr>
+          <w:rFonts w:ascii="Courier New" w:hAnsi="Courier New" w:cs="Courier New"/>
+          <w:sz w:val="22"/>
+          <w:szCs w:val="22"/>
+        </w:rPr>
+        <w:t xml:space="preserve"> \</w:t>
+      </w:r>
+    </w:p>
+    <w:p>
+      <w:pPr>
+        <w:spacing w:after="0"/>
+        <w:ind w:left="720"/>
+        <w:rPr>
+          <w:rFonts w:ascii="Courier New" w:hAnsi="Courier New" w:cs="Courier New"/>
+          <w:sz w:val="22"/>
+          <w:szCs w:val="22"/>
+        </w:rPr>
+      </w:pPr>
+      <w:r>
+        <w:rPr>
+          <w:rFonts w:ascii="Courier New" w:hAnsi="Courier New" w:cs="Courier New"/>
+          <w:sz w:val="22"/>
+          <w:szCs w:val="22"/>
+        </w:rPr>
+        <w:t xml:space="preserve">  </w:t>
+      </w:r>
+      <w:r>
+        <w:rPr>
+          <w:rFonts w:ascii="Courier New" w:hAnsi="Courier New" w:cs="Courier New"/>
+          <w:sz w:val="22"/>
+          <w:szCs w:val="22"/>
+        </w:rPr>
+        <w:t xml:space="preserve"> --</w:t>
+      </w:r>
+      <w:proofErr w:type="spellStart"/>
+      <w:r>
+        <w:rPr>
+          <w:rFonts w:ascii="Courier New" w:hAnsi="Courier New" w:cs="Courier New"/>
+          <w:sz w:val="22"/>
+          <w:szCs w:val="22"/>
+        </w:rPr>
+        <w:t>policy_domain_name</w:t>
+      </w:r>
+      <w:proofErr w:type="spellEnd"/>
+      <w:r>
+        <w:rPr>
+          <w:rFonts w:ascii="Courier New" w:hAnsi="Courier New" w:cs="Courier New"/>
+          <w:sz w:val="22"/>
+          <w:szCs w:val="22"/>
+        </w:rPr>
+        <w:t>=dom0 \</w:t>
+      </w:r>
+    </w:p>
+    <w:p>
+      <w:pPr>
+        <w:spacing w:after="0"/>
+        <w:ind w:left="720"/>
+        <w:rPr>
+          <w:rFonts w:ascii="Courier New" w:hAnsi="Courier New" w:cs="Courier New"/>
+          <w:sz w:val="22"/>
+          <w:szCs w:val="22"/>
+        </w:rPr>
+      </w:pPr>
+      <w:r>
+        <w:rPr>
+          <w:rFonts w:ascii="Courier New" w:hAnsi="Courier New" w:cs="Courier New"/>
+          <w:sz w:val="22"/>
+          <w:szCs w:val="22"/>
+        </w:rPr>
+        <w:t xml:space="preserve">  </w:t>
+      </w:r>
+      <w:r>
+        <w:rPr>
+          <w:rFonts w:ascii="Courier New" w:hAnsi="Courier New" w:cs="Courier New"/>
+          <w:sz w:val="22"/>
+          <w:szCs w:val="22"/>
+        </w:rPr>
+        <w:t xml:space="preserve"> </w:t>
+      </w:r>
+      <w:r>
+        <w:rPr>
+          <w:rFonts w:ascii="Courier New" w:hAnsi="Courier New" w:cs="Courier New"/>
+          <w:sz w:val="22"/>
+          <w:szCs w:val="22"/>
+        </w:rPr>
+        <w:t>--</w:t>
+      </w:r>
+      <w:proofErr w:type="spellStart"/>
+      <w:r>
+        <w:rPr>
+          <w:rFonts w:ascii="Courier New" w:hAnsi="Courier New" w:cs="Courier New"/>
+          <w:sz w:val="22"/>
+          <w:szCs w:val="22"/>
+        </w:rPr>
+        <w:t>encrypted_cryptstore_filename</w:t>
+      </w:r>
+      <w:proofErr w:type="spellEnd"/>
+      <w:r>
+        <w:rPr>
+          <w:rFonts w:ascii="Courier New" w:hAnsi="Courier New" w:cs="Courier New"/>
+          <w:sz w:val="22"/>
+          <w:szCs w:val="22"/>
+        </w:rPr>
+        <w:t>=</w:t>
+      </w:r>
+      <w:proofErr w:type="gramStart"/>
+      <w:r>
+        <w:rPr>
+          <w:rFonts w:ascii="Courier New" w:hAnsi="Courier New" w:cs="Courier New"/>
+          <w:sz w:val="22"/>
+          <w:szCs w:val="22"/>
+        </w:rPr>
+        <w:t>cryptstore.dom</w:t>
+      </w:r>
+      <w:proofErr w:type="gramEnd"/>
+      <w:r>
+        <w:rPr>
+          <w:rFonts w:ascii="Courier New" w:hAnsi="Courier New" w:cs="Courier New"/>
+          <w:sz w:val="22"/>
+          <w:szCs w:val="22"/>
+        </w:rPr>
+        <w:t>0 \</w:t>
+      </w:r>
+    </w:p>
+    <w:p>
+      <w:pPr>
+        <w:spacing w:after="0"/>
+        <w:ind w:left="720"/>
+        <w:rPr>
+          <w:rFonts w:ascii="Courier New" w:hAnsi="Courier New" w:cs="Courier New"/>
+          <w:sz w:val="22"/>
+          <w:szCs w:val="22"/>
+        </w:rPr>
+      </w:pPr>
+      <w:r>
+        <w:rPr>
+          <w:rFonts w:ascii="Courier New" w:hAnsi="Courier New" w:cs="Courier New"/>
+          <w:sz w:val="22"/>
+          <w:szCs w:val="22"/>
+        </w:rPr>
+        <w:t xml:space="preserve">   --</w:t>
+      </w:r>
+      <w:proofErr w:type="spellStart"/>
+      <w:r>
+        <w:rPr>
+          <w:rFonts w:ascii="Courier New" w:hAnsi="Courier New" w:cs="Courier New"/>
+          <w:sz w:val="22"/>
+          <w:szCs w:val="22"/>
+        </w:rPr>
+        <w:t>enclave_type</w:t>
+      </w:r>
+      <w:proofErr w:type="spellEnd"/>
+      <w:r>
+        <w:rPr>
+          <w:rFonts w:ascii="Courier New" w:hAnsi="Courier New" w:cs="Courier New"/>
+          <w:sz w:val="22"/>
+          <w:szCs w:val="22"/>
+        </w:rPr>
+        <w:t xml:space="preserve">=simulated-enclave </w:t>
+      </w:r>
+      <w:r>
+        <w:rPr>
+          <w:rFonts w:ascii="Courier New" w:hAnsi="Courier New" w:cs="Courier New"/>
+          <w:sz w:val="22"/>
+          <w:szCs w:val="22"/>
+        </w:rPr>
+        <w:t>\</w:t>
+      </w:r>
+    </w:p>
+    <w:p>
+      <w:pPr>
+        <w:spacing w:after="0"/>
+        <w:ind w:left="720"/>
+        <w:rPr>
+          <w:rFonts w:ascii="Courier New" w:hAnsi="Courier New" w:cs="Courier New"/>
+          <w:sz w:val="22"/>
+          <w:szCs w:val="22"/>
+        </w:rPr>
+      </w:pPr>
+      <w:r>
+        <w:rPr>
+          <w:rFonts w:ascii="Courier New" w:hAnsi="Courier New" w:cs="Courier New"/>
+          <w:sz w:val="22"/>
+          <w:szCs w:val="22"/>
+        </w:rPr>
+        <w:t xml:space="preserve">   </w:t>
+      </w:r>
+      <w:r>
+        <w:rPr>
+          <w:rFonts w:ascii="Courier New" w:hAnsi="Courier New" w:cs="Courier New"/>
+          <w:sz w:val="22"/>
+          <w:szCs w:val="22"/>
+        </w:rPr>
+        <w:t>--</w:t>
+      </w:r>
+      <w:proofErr w:type="spellStart"/>
+      <w:r>
+        <w:rPr>
+          <w:rFonts w:ascii="Courier New" w:hAnsi="Courier New" w:cs="Courier New"/>
+          <w:sz w:val="22"/>
+          <w:szCs w:val="22"/>
+        </w:rPr>
+        <w:t>policy_store_filename</w:t>
+      </w:r>
+      <w:proofErr w:type="spellEnd"/>
+      <w:r>
+        <w:rPr>
+          <w:rFonts w:ascii="Courier New" w:hAnsi="Courier New" w:cs="Courier New"/>
+          <w:sz w:val="22"/>
+          <w:szCs w:val="22"/>
+        </w:rPr>
+        <w:t>=policy_</w:t>
+      </w:r>
+      <w:proofErr w:type="gramStart"/>
+      <w:r>
+        <w:rPr>
+          <w:rFonts w:ascii="Courier New" w:hAnsi="Courier New" w:cs="Courier New"/>
+          <w:sz w:val="22"/>
+          <w:szCs w:val="22"/>
+        </w:rPr>
+        <w:t>store.dom</w:t>
+      </w:r>
+      <w:proofErr w:type="gramEnd"/>
+      <w:r>
+        <w:rPr>
+          <w:rFonts w:ascii="Courier New" w:hAnsi="Courier New" w:cs="Courier New"/>
+          <w:sz w:val="22"/>
+          <w:szCs w:val="22"/>
+        </w:rPr>
+        <w:t>0 \</w:t>
+      </w:r>
+    </w:p>
+    <w:p>
+      <w:pPr>
+        <w:spacing w:after="0"/>
+        <w:ind w:left="720"/>
+        <w:rPr>
+          <w:rFonts w:ascii="Courier New" w:hAnsi="Courier New" w:cs="Courier New"/>
+          <w:sz w:val="22"/>
+          <w:szCs w:val="22"/>
+        </w:rPr>
+      </w:pPr>
+      <w:r>
+        <w:rPr>
+          <w:rFonts w:ascii="Courier New" w:hAnsi="Courier New" w:cs="Courier New"/>
+          <w:sz w:val="22"/>
+          <w:szCs w:val="22"/>
+        </w:rPr>
+        <w:t xml:space="preserve">   --</w:t>
+      </w:r>
+      <w:proofErr w:type="spellStart"/>
+      <w:r>
+        <w:rPr>
+          <w:rFonts w:ascii="Courier New" w:hAnsi="Courier New" w:cs="Courier New"/>
+          <w:sz w:val="22"/>
+          <w:szCs w:val="22"/>
+        </w:rPr>
+        <w:t>policy_key_cert_file</w:t>
+      </w:r>
+      <w:proofErr w:type="spellEnd"/>
+      <w:r>
+        <w:rPr>
+          <w:rFonts w:ascii="Courier New" w:hAnsi="Courier New" w:cs="Courier New"/>
+          <w:sz w:val="22"/>
+          <w:szCs w:val="22"/>
+        </w:rPr>
+        <w:t>=policy_cert_</w:t>
+      </w:r>
+      <w:proofErr w:type="gramStart"/>
+      <w:r>
+        <w:rPr>
+          <w:rFonts w:ascii="Courier New" w:hAnsi="Courier New" w:cs="Courier New"/>
+          <w:sz w:val="22"/>
+          <w:szCs w:val="22"/>
+        </w:rPr>
+        <w:t>file.dom</w:t>
+      </w:r>
+      <w:proofErr w:type="gramEnd"/>
+      <w:r>
+        <w:rPr>
+          <w:rFonts w:ascii="Courier New" w:hAnsi="Courier New" w:cs="Courier New"/>
+          <w:sz w:val="22"/>
+          <w:szCs w:val="22"/>
+        </w:rPr>
+        <w:t xml:space="preserve">0 </w:t>
+      </w:r>
+      <w:r>
+        <w:rPr>
+          <w:rFonts w:ascii="Courier New" w:hAnsi="Courier New" w:cs="Courier New"/>
+          <w:sz w:val="22"/>
+          <w:szCs w:val="22"/>
+        </w:rPr>
+        <w:t>\</w:t>
+      </w:r>
+    </w:p>
+    <w:p>
+      <w:pPr>
+        <w:spacing w:after="0"/>
+        <w:ind w:left="720"/>
+        <w:rPr>
+          <w:rFonts w:ascii="Courier New" w:hAnsi="Courier New" w:cs="Courier New"/>
+          <w:sz w:val="22"/>
+          <w:szCs w:val="22"/>
+        </w:rPr>
+      </w:pPr>
+      <w:r>
+        <w:rPr>
+          <w:rFonts w:ascii="Courier New" w:hAnsi="Courier New" w:cs="Courier New"/>
+          <w:sz w:val="22"/>
+          <w:szCs w:val="22"/>
+        </w:rPr>
+        <w:t xml:space="preserve">   </w:t>
+      </w:r>
+      <w:r>
+        <w:rPr>
+          <w:rFonts w:ascii="Courier New" w:hAnsi="Courier New" w:cs="Courier New"/>
+          <w:sz w:val="22"/>
+          <w:szCs w:val="22"/>
+        </w:rPr>
+        <w:t>--</w:t>
+      </w:r>
+      <w:proofErr w:type="spellStart"/>
+      <w:r>
+        <w:rPr>
+          <w:rFonts w:ascii="Courier New" w:hAnsi="Courier New" w:cs="Courier New"/>
+          <w:sz w:val="22"/>
+          <w:szCs w:val="22"/>
+        </w:rPr>
+        <w:t>data_dir</w:t>
+      </w:r>
+      <w:proofErr w:type="spellEnd"/>
+      <w:proofErr w:type="gramStart"/>
+      <w:r>
+        <w:rPr>
+          <w:rFonts w:ascii="Courier New" w:hAnsi="Courier New" w:cs="Courier New"/>
+          <w:sz w:val="22"/>
+          <w:szCs w:val="22"/>
+        </w:rPr>
+        <w:t>=./</w:t>
+      </w:r>
+      <w:proofErr w:type="gramEnd"/>
+      <w:r>
+        <w:rPr>
+          <w:rFonts w:ascii="Courier New" w:hAnsi="Courier New" w:cs="Courier New"/>
+          <w:sz w:val="22"/>
+          <w:szCs w:val="22"/>
+        </w:rPr>
+        <w:t xml:space="preserve"> &amp;</w:t>
+      </w:r>
+    </w:p>
+    <w:p>
+      <w:pPr>
+        <w:spacing w:after="0"/>
+        <w:ind w:left="720"/>
+        <w:rPr>
+          <w:rFonts w:ascii="Courier New" w:hAnsi="Courier New" w:cs="Courier New"/>
+          <w:sz w:val="22"/>
+          <w:szCs w:val="22"/>
+        </w:rPr>
+      </w:pPr>
+    </w:p>
+    <w:p>
+      <w:pPr>
+        <w:spacing w:after="0"/>
+        <w:ind w:left="720"/>
+        <w:rPr>
+          <w:rFonts w:ascii="Courier New" w:hAnsi="Courier New" w:cs="Courier New"/>
+          <w:sz w:val="22"/>
+          <w:szCs w:val="22"/>
+        </w:rPr>
+      </w:pPr>
+      <w:r>
+        <w:rPr>
+          <w:rFonts w:ascii="Courier New" w:hAnsi="Courier New" w:cs="Courier New"/>
+          <w:sz w:val="22"/>
+          <w:szCs w:val="22"/>
+        </w:rPr>
+        <w:t>$CERTIFIER_ROOT/</w:t>
+      </w:r>
+      <w:proofErr w:type="spellStart"/>
+      <w:r>
+        <w:rPr>
+          <w:rFonts w:ascii="Courier New" w:hAnsi="Courier New" w:cs="Courier New"/>
+          <w:sz w:val="22"/>
+          <w:szCs w:val="22"/>
+        </w:rPr>
+        <w:t>vm_model_tools</w:t>
+      </w:r>
+      <w:proofErr w:type="spellEnd"/>
+      <w:r>
+        <w:rPr>
+          <w:rFonts w:ascii="Courier New" w:hAnsi="Courier New" w:cs="Courier New"/>
+          <w:sz w:val="22"/>
+          <w:szCs w:val="22"/>
+        </w:rPr>
+        <w:t>/</w:t>
+      </w:r>
+      <w:proofErr w:type="spellStart"/>
+      <w:r>
+        <w:rPr>
+          <w:rFonts w:ascii="Courier New" w:hAnsi="Courier New" w:cs="Courier New"/>
+          <w:sz w:val="22"/>
+          <w:szCs w:val="22"/>
+        </w:rPr>
+        <w:t>src</w:t>
+      </w:r>
+      <w:proofErr w:type="spellEnd"/>
+      <w:r>
+        <w:rPr>
+          <w:rFonts w:ascii="Courier New" w:hAnsi="Courier New" w:cs="Courier New"/>
+          <w:sz w:val="22"/>
+          <w:szCs w:val="22"/>
+        </w:rPr>
+        <w:t xml:space="preserve">/cf_key_client.exe </w:t>
+      </w:r>
+      <w:r>
+        <w:rPr>
+          <w:rFonts w:ascii="Courier New" w:hAnsi="Courier New" w:cs="Courier New"/>
+          <w:sz w:val="22"/>
+          <w:szCs w:val="22"/>
+        </w:rPr>
+        <w:t>\</w:t>
+      </w:r>
+    </w:p>
+    <w:p>
+      <w:pPr>
+        <w:spacing w:after="0"/>
+        <w:ind w:left="720"/>
+        <w:rPr>
+          <w:rFonts w:ascii="Courier New" w:hAnsi="Courier New" w:cs="Courier New"/>
+          <w:sz w:val="22"/>
+          <w:szCs w:val="22"/>
+        </w:rPr>
+      </w:pPr>
+      <w:r>
+        <w:rPr>
+          <w:rFonts w:ascii="Courier New" w:hAnsi="Courier New" w:cs="Courier New"/>
+          <w:sz w:val="22"/>
+          <w:szCs w:val="22"/>
+        </w:rPr>
+        <w:t xml:space="preserve">   </w:t>
+      </w:r>
+      <w:r>
+        <w:rPr>
+          <w:rFonts w:ascii="Courier New" w:hAnsi="Courier New" w:cs="Courier New"/>
+          <w:sz w:val="22"/>
+          <w:szCs w:val="22"/>
+        </w:rPr>
+        <w:t>--</w:t>
+      </w:r>
+      <w:proofErr w:type="spellStart"/>
+      <w:r>
+        <w:rPr>
+          <w:rFonts w:ascii="Courier New" w:hAnsi="Courier New" w:cs="Courier New"/>
+          <w:sz w:val="22"/>
+          <w:szCs w:val="22"/>
+        </w:rPr>
+        <w:t>policy_domain_name</w:t>
+      </w:r>
+      <w:proofErr w:type="spellEnd"/>
+      <w:r>
+        <w:rPr>
+          <w:rFonts w:ascii="Courier New" w:hAnsi="Courier New" w:cs="Courier New"/>
+          <w:sz w:val="22"/>
+          <w:szCs w:val="22"/>
+        </w:rPr>
+        <w:t>=dom0 \</w:t>
+      </w:r>
+    </w:p>
+    <w:p>
+      <w:pPr>
+        <w:spacing w:after="0"/>
+        <w:ind w:left="720"/>
+        <w:rPr>
+          <w:rFonts w:ascii="Courier New" w:hAnsi="Courier New" w:cs="Courier New"/>
+          <w:sz w:val="22"/>
+          <w:szCs w:val="22"/>
+        </w:rPr>
+      </w:pPr>
+      <w:r>
+        <w:rPr>
+          <w:rFonts w:ascii="Courier New" w:hAnsi="Courier New" w:cs="Courier New"/>
+          <w:sz w:val="22"/>
+          <w:szCs w:val="22"/>
+        </w:rPr>
+        <w:t xml:space="preserve">    --</w:t>
+      </w:r>
+      <w:proofErr w:type="spellStart"/>
+      <w:r>
+        <w:rPr>
+          <w:rFonts w:ascii="Courier New" w:hAnsi="Courier New" w:cs="Courier New"/>
+          <w:sz w:val="22"/>
+          <w:szCs w:val="22"/>
+        </w:rPr>
+        <w:t>encrypted_cryptstore_filename</w:t>
+      </w:r>
+      <w:proofErr w:type="spellEnd"/>
+      <w:r>
+        <w:rPr>
+          <w:rFonts w:ascii="Courier New" w:hAnsi="Courier New" w:cs="Courier New"/>
+          <w:sz w:val="22"/>
+          <w:szCs w:val="22"/>
+        </w:rPr>
+        <w:t>=</w:t>
+      </w:r>
+      <w:proofErr w:type="gramStart"/>
+      <w:r>
+        <w:rPr>
+          <w:rFonts w:ascii="Courier New" w:hAnsi="Courier New" w:cs="Courier New"/>
+          <w:sz w:val="22"/>
+          <w:szCs w:val="22"/>
+        </w:rPr>
+        <w:t>cryptstore.dom</w:t>
+      </w:r>
+      <w:proofErr w:type="gramEnd"/>
+      <w:r>
+        <w:rPr>
+          <w:rFonts w:ascii="Courier New" w:hAnsi="Courier New" w:cs="Courier New"/>
+          <w:sz w:val="22"/>
+          <w:szCs w:val="22"/>
+        </w:rPr>
+        <w:t>0 \</w:t>
+      </w:r>
+    </w:p>
+    <w:p>
+      <w:pPr>
+        <w:spacing w:after="0"/>
+        <w:ind w:left="720"/>
+        <w:rPr>
+          <w:rFonts w:ascii="Courier New" w:hAnsi="Courier New" w:cs="Courier New"/>
+          <w:sz w:val="22"/>
+          <w:szCs w:val="22"/>
+        </w:rPr>
+      </w:pPr>
+      <w:r>
+        <w:rPr>
+          <w:rFonts w:ascii="Courier New" w:hAnsi="Courier New" w:cs="Courier New"/>
+          <w:sz w:val="22"/>
+          <w:szCs w:val="22"/>
+        </w:rPr>
+        <w:t xml:space="preserve">    --</w:t>
+      </w:r>
+      <w:proofErr w:type="spellStart"/>
+      <w:r>
+        <w:rPr>
+          <w:rFonts w:ascii="Courier New" w:hAnsi="Courier New" w:cs="Courier New"/>
+          <w:sz w:val="22"/>
+          <w:szCs w:val="22"/>
+        </w:rPr>
+        <w:t>enclave_type</w:t>
+      </w:r>
+      <w:proofErr w:type="spellEnd"/>
+      <w:r>
+        <w:rPr>
+          <w:rFonts w:ascii="Courier New" w:hAnsi="Courier New" w:cs="Courier New"/>
+          <w:sz w:val="22"/>
+          <w:szCs w:val="22"/>
+        </w:rPr>
+        <w:t xml:space="preserve">=simulated-enclave </w:t>
+      </w:r>
+      <w:r>
+        <w:rPr>
+          <w:rFonts w:ascii="Courier New" w:hAnsi="Courier New" w:cs="Courier New"/>
+          <w:sz w:val="22"/>
+          <w:szCs w:val="22"/>
+        </w:rPr>
+        <w:t>\</w:t>
+      </w:r>
+    </w:p>
+    <w:p>
+      <w:pPr>
+        <w:spacing w:after="0"/>
+        <w:ind w:left="720"/>
+        <w:rPr>
+          <w:rFonts w:ascii="Courier New" w:hAnsi="Courier New" w:cs="Courier New"/>
+          <w:sz w:val="22"/>
+          <w:szCs w:val="22"/>
+        </w:rPr>
+      </w:pPr>
+      <w:r>
+        <w:rPr>
+          <w:rFonts w:ascii="Courier New" w:hAnsi="Courier New" w:cs="Courier New"/>
+          <w:sz w:val="22"/>
+          <w:szCs w:val="22"/>
+        </w:rPr>
+        <w:t xml:space="preserve">    </w:t>
+      </w:r>
+      <w:r>
+        <w:rPr>
+          <w:rFonts w:ascii="Courier New" w:hAnsi="Courier New" w:cs="Courier New"/>
+          <w:sz w:val="22"/>
+          <w:szCs w:val="22"/>
+        </w:rPr>
+        <w:t>--</w:t>
+      </w:r>
+      <w:proofErr w:type="spellStart"/>
+      <w:r>
+        <w:rPr>
+          <w:rFonts w:ascii="Courier New" w:hAnsi="Courier New" w:cs="Courier New"/>
+          <w:sz w:val="22"/>
+          <w:szCs w:val="22"/>
+        </w:rPr>
+        <w:t>policy_store_filename</w:t>
+      </w:r>
+      <w:proofErr w:type="spellEnd"/>
+      <w:r>
+        <w:rPr>
+          <w:rFonts w:ascii="Courier New" w:hAnsi="Courier New" w:cs="Courier New"/>
+          <w:sz w:val="22"/>
+          <w:szCs w:val="22"/>
+        </w:rPr>
+        <w:t>=policy_</w:t>
+      </w:r>
+      <w:proofErr w:type="gramStart"/>
+      <w:r>
+        <w:rPr>
+          <w:rFonts w:ascii="Courier New" w:hAnsi="Courier New" w:cs="Courier New"/>
+          <w:sz w:val="22"/>
+          <w:szCs w:val="22"/>
+        </w:rPr>
+        <w:t>store.dom</w:t>
+      </w:r>
+      <w:proofErr w:type="gramEnd"/>
+      <w:r>
+        <w:rPr>
+          <w:rFonts w:ascii="Courier New" w:hAnsi="Courier New" w:cs="Courier New"/>
+          <w:sz w:val="22"/>
+          <w:szCs w:val="22"/>
+        </w:rPr>
+        <w:t>0 \</w:t>
+      </w:r>
+    </w:p>
+    <w:p>
+      <w:pPr>
+        <w:spacing w:after="0"/>
+        <w:ind w:left="720"/>
+        <w:rPr>
+          <w:rFonts w:ascii="Courier New" w:hAnsi="Courier New" w:cs="Courier New"/>
+          <w:sz w:val="22"/>
+          <w:szCs w:val="22"/>
+        </w:rPr>
+      </w:pPr>
+      <w:r>
+        <w:rPr>
+          <w:rFonts w:ascii="Courier New" w:hAnsi="Courier New" w:cs="Courier New"/>
+          <w:sz w:val="22"/>
+          <w:szCs w:val="22"/>
+        </w:rPr>
+        <w:t xml:space="preserve">    --</w:t>
+      </w:r>
+      <w:proofErr w:type="spellStart"/>
+      <w:r>
+        <w:rPr>
+          <w:rFonts w:ascii="Courier New" w:hAnsi="Courier New" w:cs="Courier New"/>
+          <w:sz w:val="22"/>
+          <w:szCs w:val="22"/>
+        </w:rPr>
+        <w:t>policy_key_cert_file</w:t>
+      </w:r>
+      <w:proofErr w:type="spellEnd"/>
+      <w:r>
+        <w:rPr>
+          <w:rFonts w:ascii="Courier New" w:hAnsi="Courier New" w:cs="Courier New"/>
+          <w:sz w:val="22"/>
+          <w:szCs w:val="22"/>
+        </w:rPr>
+        <w:t>=policy_cert_</w:t>
+      </w:r>
+      <w:proofErr w:type="gramStart"/>
+      <w:r>
+        <w:rPr>
+          <w:rFonts w:ascii="Courier New" w:hAnsi="Courier New" w:cs="Courier New"/>
+          <w:sz w:val="22"/>
+          <w:szCs w:val="22"/>
+        </w:rPr>
+        <w:t>file.dom</w:t>
+      </w:r>
+      <w:proofErr w:type="gramEnd"/>
+      <w:r>
+        <w:rPr>
+          <w:rFonts w:ascii="Courier New" w:hAnsi="Courier New" w:cs="Courier New"/>
+          <w:sz w:val="22"/>
+          <w:szCs w:val="22"/>
+        </w:rPr>
+        <w:t xml:space="preserve">0 </w:t>
+      </w:r>
+      <w:r>
+        <w:rPr>
+          <w:rFonts w:ascii="Courier New" w:hAnsi="Courier New" w:cs="Courier New"/>
+          <w:sz w:val="22"/>
+          <w:szCs w:val="22"/>
+        </w:rPr>
+        <w:t>\</w:t>
+      </w:r>
+    </w:p>
+    <w:p>
+      <w:pPr>
+        <w:spacing w:after="0"/>
+        <w:ind w:left="720"/>
+        <w:rPr>
+          <w:rFonts w:ascii="Courier New" w:hAnsi="Courier New" w:cs="Courier New"/>
+          <w:sz w:val="22"/>
+          <w:szCs w:val="22"/>
+        </w:rPr>
+      </w:pPr>
+      <w:r>
+        <w:rPr>
+          <w:rFonts w:ascii="Courier New" w:hAnsi="Courier New" w:cs="Courier New"/>
+          <w:sz w:val="22"/>
+          <w:szCs w:val="22"/>
+        </w:rPr>
+        <w:t xml:space="preserve">    </w:t>
+      </w:r>
+      <w:r>
+        <w:rPr>
+          <w:rFonts w:ascii="Courier New" w:hAnsi="Courier New" w:cs="Courier New"/>
+          <w:sz w:val="22"/>
+          <w:szCs w:val="22"/>
+        </w:rPr>
+        <w:t>--</w:t>
+      </w:r>
+      <w:proofErr w:type="spellStart"/>
+      <w:r>
+        <w:rPr>
+          <w:rFonts w:ascii="Courier New" w:hAnsi="Courier New" w:cs="Courier New"/>
+          <w:sz w:val="22"/>
+          <w:szCs w:val="22"/>
+        </w:rPr>
+        <w:t>data_dir</w:t>
+      </w:r>
+      <w:proofErr w:type="spellEnd"/>
+      <w:proofErr w:type="gramStart"/>
+      <w:r>
+        <w:rPr>
+          <w:rFonts w:ascii="Courier New" w:hAnsi="Courier New" w:cs="Courier New"/>
+          <w:sz w:val="22"/>
+          <w:szCs w:val="22"/>
+        </w:rPr>
+        <w:t>=./</w:t>
+      </w:r>
+      <w:proofErr w:type="gramEnd"/>
+      <w:r>
+        <w:rPr>
+          <w:rFonts w:ascii="Courier New" w:hAnsi="Courier New" w:cs="Courier New"/>
+          <w:sz w:val="22"/>
+          <w:szCs w:val="22"/>
+        </w:rPr>
+        <w:t xml:space="preserve"> \</w:t>
+      </w:r>
+    </w:p>
+    <w:p>
+      <w:pPr>
+        <w:spacing w:after="0"/>
+        <w:ind w:left="720"/>
+        <w:rPr>
+          <w:rFonts w:ascii="Courier New" w:hAnsi="Courier New" w:cs="Courier New"/>
+          <w:sz w:val="22"/>
+          <w:szCs w:val="22"/>
+        </w:rPr>
+      </w:pPr>
+      <w:r>
+        <w:rPr>
+          <w:rFonts w:ascii="Courier New" w:hAnsi="Courier New" w:cs="Courier New"/>
+          <w:sz w:val="22"/>
+          <w:szCs w:val="22"/>
+        </w:rPr>
+        <w:t xml:space="preserve">    --</w:t>
+      </w:r>
+      <w:proofErr w:type="spellStart"/>
+      <w:r>
+        <w:rPr>
+          <w:rFonts w:ascii="Courier New" w:hAnsi="Courier New" w:cs="Courier New"/>
+          <w:sz w:val="22"/>
+          <w:szCs w:val="22"/>
+        </w:rPr>
+        <w:t>resource_name</w:t>
+      </w:r>
+      <w:proofErr w:type="spellEnd"/>
+      <w:r>
+        <w:rPr>
+          <w:rFonts w:ascii="Courier New" w:hAnsi="Courier New" w:cs="Courier New"/>
+          <w:sz w:val="22"/>
+          <w:szCs w:val="22"/>
+        </w:rPr>
+        <w:t xml:space="preserve">=key-client-test-key </w:t>
+      </w:r>
+      <w:r>
+        <w:rPr>
+          <w:rFonts w:ascii="Courier New" w:hAnsi="Courier New" w:cs="Courier New"/>
+          <w:sz w:val="22"/>
+          <w:szCs w:val="22"/>
+        </w:rPr>
+        <w:t>\</w:t>
+      </w:r>
+    </w:p>
+    <w:p>
+      <w:pPr>
+        <w:spacing w:after="0"/>
+        <w:ind w:left="720"/>
+        <w:rPr>
+          <w:rFonts w:ascii="Courier New" w:hAnsi="Courier New" w:cs="Courier New"/>
+          <w:sz w:val="22"/>
+          <w:szCs w:val="22"/>
+        </w:rPr>
+      </w:pPr>
+      <w:r>
+        <w:rPr>
+          <w:rFonts w:ascii="Courier New" w:hAnsi="Courier New" w:cs="Courier New"/>
+          <w:sz w:val="22"/>
+          <w:szCs w:val="22"/>
+        </w:rPr>
+        <w:t xml:space="preserve">    </w:t>
+      </w:r>
+      <w:r>
+        <w:rPr>
+          <w:rFonts w:ascii="Courier New" w:hAnsi="Courier New" w:cs="Courier New"/>
+          <w:sz w:val="22"/>
+          <w:szCs w:val="22"/>
+        </w:rPr>
+        <w:t>--version=0 \</w:t>
+      </w:r>
+    </w:p>
+    <w:p>
+      <w:pPr>
+        <w:spacing w:after="0"/>
+        <w:ind w:left="720"/>
+        <w:rPr>
+          <w:rFonts w:ascii="Courier New" w:hAnsi="Courier New" w:cs="Courier New"/>
+          <w:sz w:val="22"/>
+          <w:szCs w:val="22"/>
+        </w:rPr>
+      </w:pPr>
+      <w:r>
+        <w:rPr>
+          <w:rFonts w:ascii="Courier New" w:hAnsi="Courier New" w:cs="Courier New"/>
+          <w:sz w:val="22"/>
+          <w:szCs w:val="22"/>
+        </w:rPr>
+        <w:t xml:space="preserve">    --</w:t>
+      </w:r>
+      <w:proofErr w:type="spellStart"/>
+      <w:r>
+        <w:rPr>
+          <w:rFonts w:ascii="Courier New" w:hAnsi="Courier New" w:cs="Courier New"/>
+          <w:sz w:val="22"/>
+          <w:szCs w:val="22"/>
+        </w:rPr>
+        <w:t>input_format</w:t>
+      </w:r>
+      <w:proofErr w:type="spellEnd"/>
+      <w:r>
+        <w:rPr>
+          <w:rFonts w:ascii="Courier New" w:hAnsi="Courier New" w:cs="Courier New"/>
+          <w:sz w:val="22"/>
+          <w:szCs w:val="22"/>
+        </w:rPr>
+        <w:t xml:space="preserve">=raw </w:t>
+      </w:r>
+      <w:r>
+        <w:rPr>
+          <w:rFonts w:ascii="Courier New" w:hAnsi="Courier New" w:cs="Courier New"/>
+          <w:sz w:val="22"/>
+          <w:szCs w:val="22"/>
+        </w:rPr>
+        <w:t>\</w:t>
+      </w:r>
+    </w:p>
+    <w:p>
+      <w:pPr>
+        <w:spacing w:after="0"/>
+        <w:ind w:left="720"/>
+        <w:rPr>
+          <w:rFonts w:ascii="Courier New" w:hAnsi="Courier New" w:cs="Courier New"/>
+          <w:sz w:val="22"/>
+          <w:szCs w:val="22"/>
+        </w:rPr>
+      </w:pPr>
+      <w:r>
+        <w:rPr>
+          <w:rFonts w:ascii="Courier New" w:hAnsi="Courier New" w:cs="Courier New"/>
+          <w:sz w:val="22"/>
+          <w:szCs w:val="22"/>
+        </w:rPr>
+        <w:lastRenderedPageBreak/>
+        <w:t xml:space="preserve">   </w:t>
+      </w:r>
+      <w:r>
+        <w:rPr>
+          <w:rFonts w:ascii="Courier New" w:hAnsi="Courier New" w:cs="Courier New"/>
+          <w:sz w:val="22"/>
+          <w:szCs w:val="22"/>
+        </w:rPr>
+        <w:t>--</w:t>
+      </w:r>
+      <w:proofErr w:type="spellStart"/>
+      <w:r>
+        <w:rPr>
+          <w:rFonts w:ascii="Courier New" w:hAnsi="Courier New" w:cs="Courier New"/>
+          <w:sz w:val="22"/>
+          <w:szCs w:val="22"/>
+        </w:rPr>
+        <w:t>output_format</w:t>
+      </w:r>
+      <w:proofErr w:type="spellEnd"/>
+      <w:r>
+        <w:rPr>
+          <w:rFonts w:ascii="Courier New" w:hAnsi="Courier New" w:cs="Courier New"/>
+          <w:sz w:val="22"/>
+          <w:szCs w:val="22"/>
+        </w:rPr>
+        <w:t>=raw \</w:t>
+      </w:r>
+    </w:p>
+    <w:p>
+      <w:pPr>
+        <w:spacing w:after="0"/>
+        <w:ind w:left="720"/>
+        <w:rPr>
+          <w:rFonts w:ascii="Courier New" w:hAnsi="Courier New" w:cs="Courier New"/>
+          <w:sz w:val="22"/>
+          <w:szCs w:val="22"/>
+        </w:rPr>
+      </w:pPr>
+      <w:r>
+        <w:rPr>
+          <w:rFonts w:ascii="Courier New" w:hAnsi="Courier New" w:cs="Courier New"/>
+          <w:sz w:val="22"/>
+          <w:szCs w:val="22"/>
+        </w:rPr>
+        <w:t xml:space="preserve">   --input_file=client.in </w:t>
+      </w:r>
+      <w:r>
+        <w:rPr>
+          <w:rFonts w:ascii="Courier New" w:hAnsi="Courier New" w:cs="Courier New"/>
+          <w:sz w:val="22"/>
+          <w:szCs w:val="22"/>
+        </w:rPr>
+        <w:t>\</w:t>
+      </w:r>
+    </w:p>
+    <w:p>
+      <w:pPr>
+        <w:spacing w:after="0"/>
+        <w:ind w:left="720"/>
+        <w:rPr>
+          <w:rFonts w:ascii="Courier New" w:hAnsi="Courier New" w:cs="Courier New"/>
+          <w:sz w:val="22"/>
+          <w:szCs w:val="22"/>
+        </w:rPr>
+      </w:pPr>
+      <w:r>
+        <w:rPr>
+          <w:rFonts w:ascii="Courier New" w:hAnsi="Courier New" w:cs="Courier New"/>
+          <w:sz w:val="22"/>
+          <w:szCs w:val="22"/>
+        </w:rPr>
+        <w:t xml:space="preserve">   </w:t>
+      </w:r>
+      <w:r>
+        <w:rPr>
+          <w:rFonts w:ascii="Courier New" w:hAnsi="Courier New" w:cs="Courier New"/>
+          <w:sz w:val="22"/>
+          <w:szCs w:val="22"/>
+        </w:rPr>
+        <w:t>--</w:t>
+      </w:r>
+      <w:proofErr w:type="spellStart"/>
+      <w:r>
+        <w:rPr>
+          <w:rFonts w:ascii="Courier New" w:hAnsi="Courier New" w:cs="Courier New"/>
+          <w:sz w:val="22"/>
+          <w:szCs w:val="22"/>
+        </w:rPr>
+        <w:t>output_file</w:t>
+      </w:r>
+      <w:proofErr w:type="spellEnd"/>
+      <w:r>
+        <w:rPr>
+          <w:rFonts w:ascii="Courier New" w:hAnsi="Courier New" w:cs="Courier New"/>
+          <w:sz w:val="22"/>
+          <w:szCs w:val="22"/>
+        </w:rPr>
+        <w:t>=</w:t>
+      </w:r>
+      <w:proofErr w:type="spellStart"/>
+      <w:r>
+        <w:rPr>
+          <w:rFonts w:ascii="Courier New" w:hAnsi="Courier New" w:cs="Courier New"/>
+          <w:sz w:val="22"/>
+          <w:szCs w:val="22"/>
+        </w:rPr>
+        <w:t>client.out</w:t>
+      </w:r>
+      <w:proofErr w:type="spellEnd"/>
+      <w:r>
+        <w:rPr>
+          <w:rFonts w:ascii="Courier New" w:hAnsi="Courier New" w:cs="Courier New"/>
+          <w:sz w:val="22"/>
+          <w:szCs w:val="22"/>
+        </w:rPr>
+        <w:t xml:space="preserve"> </w:t>
+      </w:r>
+      <w:r>
+        <w:rPr>
+          <w:rFonts w:ascii="Courier New" w:hAnsi="Courier New" w:cs="Courier New"/>
+          <w:sz w:val="22"/>
+          <w:szCs w:val="22"/>
+        </w:rPr>
+        <w:t>\</w:t>
+      </w:r>
+    </w:p>
+    <w:p>
+      <w:pPr>
+        <w:spacing w:after="0"/>
+        <w:ind w:left="720"/>
+        <w:rPr>
+          <w:rFonts w:ascii="Courier New" w:hAnsi="Courier New" w:cs="Courier New"/>
+          <w:sz w:val="22"/>
+          <w:szCs w:val="22"/>
+        </w:rPr>
+      </w:pPr>
+      <w:r>
+        <w:rPr>
+          <w:rFonts w:ascii="Courier New" w:hAnsi="Courier New" w:cs="Courier New"/>
+          <w:sz w:val="22"/>
+          <w:szCs w:val="22"/>
+        </w:rPr>
+        <w:t xml:space="preserve">   </w:t>
+      </w:r>
+      <w:r>
+        <w:rPr>
+          <w:rFonts w:ascii="Courier New" w:hAnsi="Courier New" w:cs="Courier New"/>
+          <w:sz w:val="22"/>
+          <w:szCs w:val="22"/>
+        </w:rPr>
+        <w:t>--action=store</w:t>
+      </w:r>
+    </w:p>
+    <w:p>
+      <w:pPr>
+        <w:spacing w:after="0"/>
+        <w:ind w:left="720"/>
+        <w:rPr>
+          <w:rFonts w:ascii="Courier New" w:hAnsi="Courier New" w:cs="Courier New"/>
+          <w:sz w:val="22"/>
+          <w:szCs w:val="22"/>
+        </w:rPr>
+      </w:pPr>
+    </w:p>
+    <w:p>
+      <w:pPr>
+        <w:spacing w:after="0"/>
+        <w:ind w:left="720"/>
+        <w:rPr>
+          <w:rFonts w:ascii="Courier New" w:hAnsi="Courier New" w:cs="Courier New"/>
+          <w:sz w:val="22"/>
+          <w:szCs w:val="22"/>
+        </w:rPr>
+      </w:pPr>
+      <w:r>
+        <w:rPr>
+          <w:rFonts w:ascii="Courier New" w:hAnsi="Courier New" w:cs="Courier New"/>
+          <w:sz w:val="22"/>
+          <w:szCs w:val="22"/>
+        </w:rPr>
+        <w:t>$CERTIFIER_ROOT/</w:t>
+      </w:r>
+      <w:proofErr w:type="spellStart"/>
+      <w:r>
+        <w:rPr>
+          <w:rFonts w:ascii="Courier New" w:hAnsi="Courier New" w:cs="Courier New"/>
+          <w:sz w:val="22"/>
+          <w:szCs w:val="22"/>
+        </w:rPr>
+        <w:t>vm_model_tools</w:t>
+      </w:r>
+      <w:proofErr w:type="spellEnd"/>
+      <w:r>
+        <w:rPr>
+          <w:rFonts w:ascii="Courier New" w:hAnsi="Courier New" w:cs="Courier New"/>
+          <w:sz w:val="22"/>
+          <w:szCs w:val="22"/>
+        </w:rPr>
+        <w:t>/</w:t>
+      </w:r>
+      <w:proofErr w:type="spellStart"/>
+      <w:r>
+        <w:rPr>
+          <w:rFonts w:ascii="Courier New" w:hAnsi="Courier New" w:cs="Courier New"/>
+          <w:sz w:val="22"/>
+          <w:szCs w:val="22"/>
+        </w:rPr>
+        <w:t>src</w:t>
+      </w:r>
+      <w:proofErr w:type="spellEnd"/>
+      <w:r>
+        <w:rPr>
+          <w:rFonts w:ascii="Courier New" w:hAnsi="Courier New" w:cs="Courier New"/>
+          <w:sz w:val="22"/>
+          <w:szCs w:val="22"/>
+        </w:rPr>
+        <w:t xml:space="preserve">/cf_key_client.exe </w:t>
+      </w:r>
+      <w:r>
+        <w:rPr>
+          <w:rFonts w:ascii="Courier New" w:hAnsi="Courier New" w:cs="Courier New"/>
+          <w:sz w:val="22"/>
+          <w:szCs w:val="22"/>
+        </w:rPr>
+        <w:t>\</w:t>
+      </w:r>
+    </w:p>
+    <w:p>
+      <w:pPr>
+        <w:spacing w:after="0"/>
+        <w:ind w:left="720"/>
+        <w:rPr>
+          <w:rFonts w:ascii="Courier New" w:hAnsi="Courier New" w:cs="Courier New"/>
+          <w:sz w:val="22"/>
+          <w:szCs w:val="22"/>
+        </w:rPr>
+      </w:pPr>
+      <w:r>
+        <w:rPr>
+          <w:rFonts w:ascii="Courier New" w:hAnsi="Courier New" w:cs="Courier New"/>
+          <w:sz w:val="22"/>
+          <w:szCs w:val="22"/>
+        </w:rPr>
+        <w:t xml:space="preserve">    </w:t>
+      </w:r>
+      <w:r>
+        <w:rPr>
+          <w:rFonts w:ascii="Courier New" w:hAnsi="Courier New" w:cs="Courier New"/>
+          <w:sz w:val="22"/>
+          <w:szCs w:val="22"/>
+        </w:rPr>
+        <w:t>--</w:t>
+      </w:r>
+      <w:proofErr w:type="spellStart"/>
+      <w:r>
+        <w:rPr>
+          <w:rFonts w:ascii="Courier New" w:hAnsi="Courier New" w:cs="Courier New"/>
+          <w:sz w:val="22"/>
+          <w:szCs w:val="22"/>
+        </w:rPr>
+        <w:t>policy_domain_name</w:t>
+      </w:r>
+      <w:proofErr w:type="spellEnd"/>
+      <w:r>
+        <w:rPr>
+          <w:rFonts w:ascii="Courier New" w:hAnsi="Courier New" w:cs="Courier New"/>
+          <w:sz w:val="22"/>
+          <w:szCs w:val="22"/>
+        </w:rPr>
+        <w:t>=dom0 \</w:t>
+      </w:r>
+    </w:p>
+    <w:p>
+      <w:pPr>
+        <w:spacing w:after="0"/>
+        <w:ind w:left="720"/>
+        <w:rPr>
+          <w:rFonts w:ascii="Courier New" w:hAnsi="Courier New" w:cs="Courier New"/>
+          <w:sz w:val="22"/>
+          <w:szCs w:val="22"/>
+        </w:rPr>
+      </w:pPr>
+      <w:r>
+        <w:rPr>
+          <w:rFonts w:ascii="Courier New" w:hAnsi="Courier New" w:cs="Courier New"/>
+          <w:sz w:val="22"/>
+          <w:szCs w:val="22"/>
+        </w:rPr>
+        <w:t xml:space="preserve">    --</w:t>
+      </w:r>
+      <w:proofErr w:type="spellStart"/>
+      <w:r>
+        <w:rPr>
+          <w:rFonts w:ascii="Courier New" w:hAnsi="Courier New" w:cs="Courier New"/>
+          <w:sz w:val="22"/>
+          <w:szCs w:val="22"/>
+        </w:rPr>
+        <w:t>encrypted_cryptstore_filename</w:t>
+      </w:r>
+      <w:proofErr w:type="spellEnd"/>
+      <w:r>
+        <w:rPr>
+          <w:rFonts w:ascii="Courier New" w:hAnsi="Courier New" w:cs="Courier New"/>
+          <w:sz w:val="22"/>
+          <w:szCs w:val="22"/>
+        </w:rPr>
+        <w:t>=</w:t>
+      </w:r>
+      <w:proofErr w:type="gramStart"/>
+      <w:r>
+        <w:rPr>
+          <w:rFonts w:ascii="Courier New" w:hAnsi="Courier New" w:cs="Courier New"/>
+          <w:sz w:val="22"/>
+          <w:szCs w:val="22"/>
+        </w:rPr>
+        <w:t>cryptstore.dom</w:t>
+      </w:r>
+      <w:proofErr w:type="gramEnd"/>
+      <w:r>
+        <w:rPr>
+          <w:rFonts w:ascii="Courier New" w:hAnsi="Courier New" w:cs="Courier New"/>
+          <w:sz w:val="22"/>
+          <w:szCs w:val="22"/>
+        </w:rPr>
+        <w:t>0 \</w:t>
+      </w:r>
+    </w:p>
+    <w:p>
+      <w:pPr>
+        <w:spacing w:after="0"/>
+        <w:ind w:left="720"/>
+        <w:rPr>
+          <w:rFonts w:ascii="Courier New" w:hAnsi="Courier New" w:cs="Courier New"/>
+          <w:sz w:val="22"/>
+          <w:szCs w:val="22"/>
+        </w:rPr>
+      </w:pPr>
+      <w:r>
+        <w:rPr>
+          <w:rFonts w:ascii="Courier New" w:hAnsi="Courier New" w:cs="Courier New"/>
+          <w:sz w:val="22"/>
+          <w:szCs w:val="22"/>
+        </w:rPr>
+        <w:t xml:space="preserve">    --</w:t>
+      </w:r>
+      <w:proofErr w:type="spellStart"/>
+      <w:r>
+        <w:rPr>
+          <w:rFonts w:ascii="Courier New" w:hAnsi="Courier New" w:cs="Courier New"/>
+          <w:sz w:val="22"/>
+          <w:szCs w:val="22"/>
+        </w:rPr>
+        <w:t>enclave_type</w:t>
+      </w:r>
+      <w:proofErr w:type="spellEnd"/>
+      <w:r>
+        <w:rPr>
+          <w:rFonts w:ascii="Courier New" w:hAnsi="Courier New" w:cs="Courier New"/>
+          <w:sz w:val="22"/>
+          <w:szCs w:val="22"/>
+        </w:rPr>
+        <w:t xml:space="preserve">=simulated-enclave </w:t>
+      </w:r>
+      <w:r>
+        <w:rPr>
+          <w:rFonts w:ascii="Courier New" w:hAnsi="Courier New" w:cs="Courier New"/>
+          <w:sz w:val="22"/>
+          <w:szCs w:val="22"/>
+        </w:rPr>
+        <w:t>\</w:t>
+      </w:r>
+    </w:p>
+    <w:p>
+      <w:pPr>
+        <w:spacing w:after="0"/>
+        <w:ind w:left="720"/>
+        <w:rPr>
+          <w:rFonts w:ascii="Courier New" w:hAnsi="Courier New" w:cs="Courier New"/>
+          <w:sz w:val="22"/>
+          <w:szCs w:val="22"/>
+        </w:rPr>
+      </w:pPr>
+      <w:r>
+        <w:rPr>
+          <w:rFonts w:ascii="Courier New" w:hAnsi="Courier New" w:cs="Courier New"/>
+          <w:sz w:val="22"/>
+          <w:szCs w:val="22"/>
+        </w:rPr>
+        <w:t xml:space="preserve">    </w:t>
+      </w:r>
+      <w:r>
+        <w:rPr>
+          <w:rFonts w:ascii="Courier New" w:hAnsi="Courier New" w:cs="Courier New"/>
+          <w:sz w:val="22"/>
+          <w:szCs w:val="22"/>
+        </w:rPr>
+        <w:t>--</w:t>
+      </w:r>
+      <w:proofErr w:type="spellStart"/>
+      <w:r>
+        <w:rPr>
+          <w:rFonts w:ascii="Courier New" w:hAnsi="Courier New" w:cs="Courier New"/>
+          <w:sz w:val="22"/>
+          <w:szCs w:val="22"/>
+        </w:rPr>
+        <w:t>policy_store_filename</w:t>
+      </w:r>
+      <w:proofErr w:type="spellEnd"/>
+      <w:r>
+        <w:rPr>
+          <w:rFonts w:ascii="Courier New" w:hAnsi="Courier New" w:cs="Courier New"/>
+          <w:sz w:val="22"/>
+          <w:szCs w:val="22"/>
+        </w:rPr>
+        <w:t>=policy_</w:t>
+      </w:r>
+      <w:proofErr w:type="gramStart"/>
+      <w:r>
+        <w:rPr>
+          <w:rFonts w:ascii="Courier New" w:hAnsi="Courier New" w:cs="Courier New"/>
+          <w:sz w:val="22"/>
+          <w:szCs w:val="22"/>
+        </w:rPr>
+        <w:t>store.dom</w:t>
+      </w:r>
+      <w:proofErr w:type="gramEnd"/>
+      <w:r>
+        <w:rPr>
+          <w:rFonts w:ascii="Courier New" w:hAnsi="Courier New" w:cs="Courier New"/>
+          <w:sz w:val="22"/>
+          <w:szCs w:val="22"/>
+        </w:rPr>
+        <w:t>0 \</w:t>
+      </w:r>
+    </w:p>
+    <w:p>
+      <w:pPr>
+        <w:spacing w:after="0"/>
+        <w:ind w:left="720"/>
+        <w:rPr>
+          <w:rFonts w:ascii="Courier New" w:hAnsi="Courier New" w:cs="Courier New"/>
+          <w:sz w:val="22"/>
+          <w:szCs w:val="22"/>
+        </w:rPr>
+      </w:pPr>
+      <w:r>
+        <w:rPr>
+          <w:rFonts w:ascii="Courier New" w:hAnsi="Courier New" w:cs="Courier New"/>
+          <w:sz w:val="22"/>
+          <w:szCs w:val="22"/>
+        </w:rPr>
+        <w:t xml:space="preserve">    --</w:t>
+      </w:r>
+      <w:proofErr w:type="spellStart"/>
+      <w:r>
+        <w:rPr>
+          <w:rFonts w:ascii="Courier New" w:hAnsi="Courier New" w:cs="Courier New"/>
+          <w:sz w:val="22"/>
+          <w:szCs w:val="22"/>
+        </w:rPr>
+        <w:t>policy_key_cert_file</w:t>
+      </w:r>
+      <w:proofErr w:type="spellEnd"/>
+      <w:r>
+        <w:rPr>
+          <w:rFonts w:ascii="Courier New" w:hAnsi="Courier New" w:cs="Courier New"/>
+          <w:sz w:val="22"/>
+          <w:szCs w:val="22"/>
+        </w:rPr>
+        <w:t>=policy_cert_</w:t>
+      </w:r>
+      <w:proofErr w:type="gramStart"/>
+      <w:r>
+        <w:rPr>
+          <w:rFonts w:ascii="Courier New" w:hAnsi="Courier New" w:cs="Courier New"/>
+          <w:sz w:val="22"/>
+          <w:szCs w:val="22"/>
+        </w:rPr>
+        <w:t>file.dom</w:t>
+      </w:r>
+      <w:proofErr w:type="gramEnd"/>
+      <w:r>
+        <w:rPr>
+          <w:rFonts w:ascii="Courier New" w:hAnsi="Courier New" w:cs="Courier New"/>
+          <w:sz w:val="22"/>
+          <w:szCs w:val="22"/>
+        </w:rPr>
+        <w:t xml:space="preserve">0 </w:t>
+      </w:r>
+      <w:r>
+        <w:rPr>
+          <w:rFonts w:ascii="Courier New" w:hAnsi="Courier New" w:cs="Courier New"/>
+          <w:sz w:val="22"/>
+          <w:szCs w:val="22"/>
+        </w:rPr>
+        <w:t>\</w:t>
+      </w:r>
+    </w:p>
+    <w:p>
+      <w:pPr>
+        <w:spacing w:after="0"/>
+        <w:ind w:left="720"/>
+        <w:rPr>
+          <w:rFonts w:ascii="Courier New" w:hAnsi="Courier New" w:cs="Courier New"/>
+          <w:sz w:val="22"/>
+          <w:szCs w:val="22"/>
+        </w:rPr>
+      </w:pPr>
+      <w:r>
+        <w:rPr>
+          <w:rFonts w:ascii="Courier New" w:hAnsi="Courier New" w:cs="Courier New"/>
+          <w:sz w:val="22"/>
+          <w:szCs w:val="22"/>
+        </w:rPr>
+        <w:t xml:space="preserve">    </w:t>
+      </w:r>
+      <w:r>
+        <w:rPr>
+          <w:rFonts w:ascii="Courier New" w:hAnsi="Courier New" w:cs="Courier New"/>
+          <w:sz w:val="22"/>
+          <w:szCs w:val="22"/>
+        </w:rPr>
+        <w:t>--</w:t>
+      </w:r>
+      <w:proofErr w:type="spellStart"/>
+      <w:r>
+        <w:rPr>
+          <w:rFonts w:ascii="Courier New" w:hAnsi="Courier New" w:cs="Courier New"/>
+          <w:sz w:val="22"/>
+          <w:szCs w:val="22"/>
+        </w:rPr>
+        <w:t>data_dir</w:t>
+      </w:r>
+      <w:proofErr w:type="spellEnd"/>
+      <w:proofErr w:type="gramStart"/>
+      <w:r>
+        <w:rPr>
+          <w:rFonts w:ascii="Courier New" w:hAnsi="Courier New" w:cs="Courier New"/>
+          <w:sz w:val="22"/>
+          <w:szCs w:val="22"/>
+        </w:rPr>
+        <w:t>=./</w:t>
+      </w:r>
+      <w:proofErr w:type="gramEnd"/>
+      <w:r>
+        <w:rPr>
+          <w:rFonts w:ascii="Courier New" w:hAnsi="Courier New" w:cs="Courier New"/>
+          <w:sz w:val="22"/>
+          <w:szCs w:val="22"/>
+        </w:rPr>
+        <w:t xml:space="preserve"> \</w:t>
+      </w:r>
+    </w:p>
+    <w:p>
+      <w:pPr>
+        <w:spacing w:after="0"/>
+        <w:ind w:left="720"/>
+        <w:rPr>
+          <w:rFonts w:ascii="Courier New" w:hAnsi="Courier New" w:cs="Courier New"/>
+          <w:sz w:val="22"/>
+          <w:szCs w:val="22"/>
+        </w:rPr>
+      </w:pPr>
+      <w:r>
+        <w:rPr>
+          <w:rFonts w:ascii="Courier New" w:hAnsi="Courier New" w:cs="Courier New"/>
+          <w:sz w:val="22"/>
+          <w:szCs w:val="22"/>
+        </w:rPr>
+        <w:t xml:space="preserve">    --</w:t>
+      </w:r>
+      <w:proofErr w:type="spellStart"/>
+      <w:r>
+        <w:rPr>
+          <w:rFonts w:ascii="Courier New" w:hAnsi="Courier New" w:cs="Courier New"/>
+          <w:sz w:val="22"/>
+          <w:szCs w:val="22"/>
+        </w:rPr>
+        <w:t>resource_name</w:t>
+      </w:r>
+      <w:proofErr w:type="spellEnd"/>
+      <w:r>
+        <w:rPr>
+          <w:rFonts w:ascii="Courier New" w:hAnsi="Courier New" w:cs="Courier New"/>
+          <w:sz w:val="22"/>
+          <w:szCs w:val="22"/>
+        </w:rPr>
+        <w:t xml:space="preserve">=key-client-test-key </w:t>
+      </w:r>
+      <w:r>
+        <w:rPr>
+          <w:rFonts w:ascii="Courier New" w:hAnsi="Courier New" w:cs="Courier New"/>
+          <w:sz w:val="22"/>
+          <w:szCs w:val="22"/>
+        </w:rPr>
+        <w:t>\</w:t>
+      </w:r>
+    </w:p>
+    <w:p>
+      <w:pPr>
+        <w:spacing w:after="0"/>
+        <w:ind w:left="720"/>
+        <w:rPr>
+          <w:rFonts w:ascii="Courier New" w:hAnsi="Courier New" w:cs="Courier New"/>
+          <w:sz w:val="22"/>
+          <w:szCs w:val="22"/>
+        </w:rPr>
+      </w:pPr>
+      <w:r>
+        <w:rPr>
+          <w:rFonts w:ascii="Courier New" w:hAnsi="Courier New" w:cs="Courier New"/>
+          <w:sz w:val="22"/>
+          <w:szCs w:val="22"/>
+        </w:rPr>
+        <w:t xml:space="preserve">    </w:t>
+      </w:r>
+      <w:r>
+        <w:rPr>
+          <w:rFonts w:ascii="Courier New" w:hAnsi="Courier New" w:cs="Courier New"/>
+          <w:sz w:val="22"/>
+          <w:szCs w:val="22"/>
+        </w:rPr>
+        <w:t>--version=0 \</w:t>
+      </w:r>
+    </w:p>
+    <w:p>
+      <w:pPr>
+        <w:spacing w:after="0"/>
+        <w:ind w:left="720"/>
+        <w:rPr>
+          <w:rFonts w:ascii="Courier New" w:hAnsi="Courier New" w:cs="Courier New"/>
+          <w:sz w:val="22"/>
+          <w:szCs w:val="22"/>
+        </w:rPr>
+      </w:pPr>
+      <w:r>
+        <w:rPr>
+          <w:rFonts w:ascii="Courier New" w:hAnsi="Courier New" w:cs="Courier New"/>
+          <w:sz w:val="22"/>
+          <w:szCs w:val="22"/>
+        </w:rPr>
+        <w:t xml:space="preserve">    --</w:t>
+      </w:r>
+      <w:proofErr w:type="spellStart"/>
+      <w:r>
+        <w:rPr>
+          <w:rFonts w:ascii="Courier New" w:hAnsi="Courier New" w:cs="Courier New"/>
+          <w:sz w:val="22"/>
+          <w:szCs w:val="22"/>
+        </w:rPr>
+        <w:t>input_format</w:t>
+      </w:r>
+      <w:proofErr w:type="spellEnd"/>
+      <w:r>
+        <w:rPr>
+          <w:rFonts w:ascii="Courier New" w:hAnsi="Courier New" w:cs="Courier New"/>
+          <w:sz w:val="22"/>
+          <w:szCs w:val="22"/>
+        </w:rPr>
+        <w:t>=raw</w:t>
+      </w:r>
+      <w:r>
+        <w:rPr>
+          <w:rFonts w:ascii="Courier New" w:hAnsi="Courier New" w:cs="Courier New"/>
+          <w:sz w:val="22"/>
+          <w:szCs w:val="22"/>
+        </w:rPr>
+        <w:t xml:space="preserve"> \</w:t>
+      </w:r>
+    </w:p>
+    <w:p>
+      <w:pPr>
+        <w:spacing w:after="0"/>
+        <w:ind w:left="720"/>
+        <w:rPr>
+          <w:rFonts w:ascii="Courier New" w:hAnsi="Courier New" w:cs="Courier New"/>
+          <w:sz w:val="22"/>
+          <w:szCs w:val="22"/>
+        </w:rPr>
+      </w:pPr>
+      <w:r>
+        <w:rPr>
+          <w:rFonts w:ascii="Courier New" w:hAnsi="Courier New" w:cs="Courier New"/>
+          <w:sz w:val="22"/>
+          <w:szCs w:val="22"/>
+        </w:rPr>
+        <w:t xml:space="preserve">    </w:t>
+      </w:r>
+      <w:r>
+        <w:rPr>
+          <w:rFonts w:ascii="Courier New" w:hAnsi="Courier New" w:cs="Courier New"/>
+          <w:sz w:val="22"/>
+          <w:szCs w:val="22"/>
+        </w:rPr>
+        <w:t>--</w:t>
+      </w:r>
+      <w:proofErr w:type="spellStart"/>
+      <w:r>
+        <w:rPr>
+          <w:rFonts w:ascii="Courier New" w:hAnsi="Courier New" w:cs="Courier New"/>
+          <w:sz w:val="22"/>
+          <w:szCs w:val="22"/>
+        </w:rPr>
+        <w:t>output_format</w:t>
+      </w:r>
+      <w:proofErr w:type="spellEnd"/>
+      <w:r>
+        <w:rPr>
+          <w:rFonts w:ascii="Courier New" w:hAnsi="Courier New" w:cs="Courier New"/>
+          <w:sz w:val="22"/>
+          <w:szCs w:val="22"/>
+        </w:rPr>
+        <w:t>=raw \</w:t>
+      </w:r>
+    </w:p>
+    <w:p>
+      <w:pPr>
+        <w:spacing w:after="0"/>
+        <w:ind w:left="720"/>
+        <w:rPr>
+          <w:rFonts w:ascii="Courier New" w:hAnsi="Courier New" w:cs="Courier New"/>
+          <w:sz w:val="22"/>
+          <w:szCs w:val="22"/>
+        </w:rPr>
+      </w:pPr>
+      <w:r>
+        <w:rPr>
+          <w:rFonts w:ascii="Courier New" w:hAnsi="Courier New" w:cs="Courier New"/>
+          <w:sz w:val="22"/>
+          <w:szCs w:val="22"/>
+        </w:rPr>
+        <w:t xml:space="preserve">    --input_file=client.in </w:t>
+      </w:r>
+      <w:r>
+        <w:rPr>
+          <w:rFonts w:ascii="Courier New" w:hAnsi="Courier New" w:cs="Courier New"/>
+          <w:sz w:val="22"/>
+          <w:szCs w:val="22"/>
+        </w:rPr>
+        <w:t>\</w:t>
+      </w:r>
+    </w:p>
+    <w:p>
+      <w:pPr>
+        <w:spacing w:after="0"/>
+        <w:ind w:left="720"/>
+        <w:rPr>
+          <w:rFonts w:ascii="Courier New" w:hAnsi="Courier New" w:cs="Courier New"/>
+          <w:sz w:val="22"/>
+          <w:szCs w:val="22"/>
+        </w:rPr>
+      </w:pPr>
+      <w:r>
+        <w:rPr>
+          <w:rFonts w:ascii="Courier New" w:hAnsi="Courier New" w:cs="Courier New"/>
+          <w:sz w:val="22"/>
+          <w:szCs w:val="22"/>
+        </w:rPr>
+        <w:t xml:space="preserve">    </w:t>
+      </w:r>
+      <w:r>
+        <w:rPr>
+          <w:rFonts w:ascii="Courier New" w:hAnsi="Courier New" w:cs="Courier New"/>
+          <w:sz w:val="22"/>
+          <w:szCs w:val="22"/>
+        </w:rPr>
+        <w:t>--</w:t>
+      </w:r>
+      <w:proofErr w:type="spellStart"/>
+      <w:r>
+        <w:rPr>
+          <w:rFonts w:ascii="Courier New" w:hAnsi="Courier New" w:cs="Courier New"/>
+          <w:sz w:val="22"/>
+          <w:szCs w:val="22"/>
+        </w:rPr>
+        <w:t>output_file</w:t>
+      </w:r>
+      <w:proofErr w:type="spellEnd"/>
+      <w:r>
+        <w:rPr>
+          <w:rFonts w:ascii="Courier New" w:hAnsi="Courier New" w:cs="Courier New"/>
+          <w:sz w:val="22"/>
+          <w:szCs w:val="22"/>
+        </w:rPr>
+        <w:t>=</w:t>
+      </w:r>
+      <w:proofErr w:type="spellStart"/>
+      <w:r>
+        <w:rPr>
+          <w:rFonts w:ascii="Courier New" w:hAnsi="Courier New" w:cs="Courier New"/>
+          <w:sz w:val="22"/>
+          <w:szCs w:val="22"/>
+        </w:rPr>
+        <w:t>client.out</w:t>
+      </w:r>
+      <w:proofErr w:type="spellEnd"/>
+      <w:r>
+        <w:rPr>
+          <w:rFonts w:ascii="Courier New" w:hAnsi="Courier New" w:cs="Courier New"/>
+          <w:sz w:val="22"/>
+          <w:szCs w:val="22"/>
+        </w:rPr>
+        <w:t xml:space="preserve"> </w:t>
+      </w:r>
+      <w:r>
+        <w:rPr>
+          <w:rFonts w:ascii="Courier New" w:hAnsi="Courier New" w:cs="Courier New"/>
+          <w:sz w:val="22"/>
+          <w:szCs w:val="22"/>
+        </w:rPr>
+        <w:t>\</w:t>
+      </w:r>
+    </w:p>
+    <w:p>
+      <w:pPr>
+        <w:spacing w:after="0"/>
+        <w:ind w:left="720"/>
+        <w:rPr>
+          <w:rFonts w:ascii="Courier New" w:hAnsi="Courier New" w:cs="Courier New"/>
+          <w:sz w:val="22"/>
+          <w:szCs w:val="22"/>
+        </w:rPr>
+      </w:pPr>
+      <w:r>
+        <w:rPr>
+          <w:rFonts w:ascii="Courier New" w:hAnsi="Courier New" w:cs="Courier New"/>
+          <w:sz w:val="22"/>
+          <w:szCs w:val="22"/>
+        </w:rPr>
+        <w:t xml:space="preserve">    </w:t>
+      </w:r>
+      <w:r>
+        <w:rPr>
+          <w:rFonts w:ascii="Courier New" w:hAnsi="Courier New" w:cs="Courier New"/>
+          <w:sz w:val="22"/>
+          <w:szCs w:val="22"/>
+        </w:rPr>
+        <w:t>--action=retrieve</w:t>
+      </w:r>
+    </w:p>
+    <w:p>
+      <w:pPr>
+        <w:spacing w:after="0"/>
+        <w:ind w:left="720"/>
+        <w:rPr>
+          <w:rFonts w:ascii="Courier New" w:hAnsi="Courier New" w:cs="Courier New"/>
+          <w:sz w:val="22"/>
+          <w:szCs w:val="22"/>
+        </w:rPr>
+      </w:pPr>
+    </w:p>
+    <w:p>
+      <w:pPr>
+        <w:spacing w:after="0"/>
+        <w:ind w:left="720"/>
+        <w:rPr>
+          <w:rFonts w:ascii="Courier New" w:hAnsi="Courier New" w:cs="Courier New"/>
+          <w:sz w:val="22"/>
+          <w:szCs w:val="22"/>
+        </w:rPr>
+      </w:pPr>
+    </w:p>
+    <w:p>
+      <w:pPr>
+        <w:spacing w:after="0"/>
+        <w:rPr>
+          <w:rFonts w:ascii="Calibri" w:hAnsi="Calibri" w:cs="Calibri"/>
+          <w:b/>
+          <w:bCs/>
+          <w:sz w:val="28"/>
+          <w:szCs w:val="28"/>
+        </w:rPr>
+      </w:pPr>
+      <w:r>
+        <w:rPr>
+          <w:rFonts w:ascii="Calibri" w:hAnsi="Calibri" w:cs="Calibri"/>
+          <w:b/>
+          <w:bCs/>
+          <w:sz w:val="28"/>
+          <w:szCs w:val="28"/>
+        </w:rPr>
+        <w:t>Testing</w:t>
+      </w:r>
+    </w:p>
+    <w:p>
+      <w:pPr>
+        <w:spacing w:after="0"/>
+        <w:rPr>
+          <w:rFonts w:ascii="Calibri" w:hAnsi="Calibri" w:cs="Calibri"/>
+        </w:rPr>
+      </w:pPr>
+    </w:p>
+    <w:p>
+      <w:pPr>
+        <w:spacing w:after="0"/>
+        <w:rPr>
+          <w:rFonts w:ascii="Calibri" w:hAnsi="Calibri" w:cs="Calibri"/>
+        </w:rPr>
+      </w:pPr>
+      <w:r>
+        <w:rPr>
+          <w:rFonts w:ascii="Calibri" w:hAnsi="Calibri" w:cs="Calibri"/>
+        </w:rPr>
+        <w:t xml:space="preserve">Once performing the initialization above with </w:t>
+      </w:r>
+      <w:proofErr w:type="spellStart"/>
+      <w:r>
+        <w:rPr>
+          <w:rFonts w:ascii="Calibri" w:hAnsi="Calibri" w:cs="Calibri"/>
+        </w:rPr>
+        <w:t>cf</w:t>
+      </w:r>
+      <w:proofErr w:type="spellEnd"/>
+      <w:r>
+        <w:rPr>
+          <w:rFonts w:ascii="Calibri" w:hAnsi="Calibri" w:cs="Calibri"/>
+        </w:rPr>
+        <w:t>-utility, you can run a test script by typing</w:t>
+      </w:r>
+    </w:p>
+    <w:p>
+      <w:pPr>
+        <w:spacing w:after="0"/>
+        <w:ind w:left="720"/>
+        <w:rPr>
+          <w:rFonts w:ascii="Courier New" w:hAnsi="Courier New" w:cs="Courier New"/>
+        </w:rPr>
+      </w:pPr>
+      <w:r>
+        <w:rPr>
+          <w:rFonts w:ascii="Courier New" w:hAnsi="Courier New" w:cs="Courier New"/>
+        </w:rPr>
+        <w:t>./test_script.sh</w:t>
+      </w:r>
+    </w:p>
+    <w:p>
+      <w:pPr>
+        <w:spacing w:after="0"/>
+        <w:rPr>
+          <w:rFonts w:ascii="Calibri" w:hAnsi="Calibri" w:cs="Calibri"/>
+        </w:rPr>
+      </w:pPr>
+      <w:r>
+        <w:rPr>
+          <w:rFonts w:ascii="Calibri" w:hAnsi="Calibri" w:cs="Calibri"/>
+        </w:rPr>
+        <w:t xml:space="preserve">In the </w:t>
+      </w:r>
+      <w:r>
+        <w:rPr>
+          <w:rFonts w:ascii="Courier New" w:hAnsi="Courier New" w:cs="Courier New"/>
+        </w:rPr>
+        <w:t>EXAMPLE_DIR</w:t>
+      </w:r>
+      <w:r>
+        <w:rPr>
+          <w:rFonts w:ascii="Calibri" w:hAnsi="Calibri" w:cs="Calibri"/>
+        </w:rPr>
+        <w:t xml:space="preserve"> directory.</w:t>
+      </w:r>
     </w:p>
     <w:sectPr>
       <w:footerReference w:type="even" r:id="rId8"/>
@@ -3202,16 +7776,8 @@
         <w:rPr>
           <w:rFonts w:ascii="Calibri" w:hAnsi="Calibri" w:cs="Calibri"/>
         </w:rPr>
-        <w:t xml:space="preserve"> Step 4 can be omitted if you use </w:t>
-      </w:r>
-      <w:proofErr w:type="spellStart"/>
-      <w:r>
-        <w:rPr>
-          <w:rFonts w:ascii="Calibri" w:hAnsi="Calibri" w:cs="Calibri"/>
-        </w:rPr>
-        <w:t>cf</w:t>
-      </w:r>
-      <w:proofErr w:type="spellEnd"/>
+        <w:t xml:space="preserve"> Step 4 can be omitted if you use cf</w:t>
+      </w:r>
       <w:r>
         <w:rPr>
           <w:rFonts w:ascii="Calibri" w:hAnsi="Calibri" w:cs="Calibri"/>
@@ -3246,49 +7812,7 @@
         <w:rPr>
           <w:rFonts w:ascii="Calibri" w:hAnsi="Calibri" w:cs="Calibri"/>
         </w:rPr>
-        <w:t xml:space="preserve">  Even if you don’t use </w:t>
-      </w:r>
-      <w:proofErr w:type="spellStart"/>
-      <w:r>
-        <w:rPr>
-          <w:rFonts w:ascii="Calibri" w:hAnsi="Calibri" w:cs="Calibri"/>
-        </w:rPr>
-        <w:t>cf</w:t>
-      </w:r>
-      <w:proofErr w:type="spellEnd"/>
-      <w:r>
-        <w:rPr>
-          <w:rFonts w:ascii="Calibri" w:hAnsi="Calibri" w:cs="Calibri"/>
-        </w:rPr>
-        <w:t xml:space="preserve">-utility to generate the keys, you can use the </w:t>
-      </w:r>
-      <w:proofErr w:type="spellStart"/>
-      <w:r>
-        <w:rPr>
-          <w:rFonts w:ascii="Calibri" w:hAnsi="Calibri" w:cs="Calibri"/>
-        </w:rPr>
-        <w:t>cf</w:t>
-      </w:r>
-      <w:proofErr w:type="spellEnd"/>
-      <w:r>
-        <w:rPr>
-          <w:rFonts w:ascii="Calibri" w:hAnsi="Calibri" w:cs="Calibri"/>
-        </w:rPr>
-        <w:t xml:space="preserve">-utility (put-item function) to put keys in </w:t>
-      </w:r>
-      <w:proofErr w:type="spellStart"/>
-      <w:r>
-        <w:rPr>
-          <w:rFonts w:ascii="Calibri" w:hAnsi="Calibri" w:cs="Calibri"/>
-        </w:rPr>
-        <w:t>cryptstore</w:t>
-      </w:r>
-      <w:proofErr w:type="spellEnd"/>
-      <w:r>
-        <w:rPr>
-          <w:rFonts w:ascii="Calibri" w:hAnsi="Calibri" w:cs="Calibri"/>
-        </w:rPr>
-        <w:t xml:space="preserve"> without using </w:t>
+        <w:t xml:space="preserve">  Even if you don’t use cf-utility to generate the keys, you can use the cf-utility (put-item function) to put keys in cryptstore without using </w:t>
       </w:r>
       <w:r>
         <w:rPr>
@@ -3358,36 +7882,14 @@
         <w:rPr>
           <w:rFonts w:ascii="Calibri" w:hAnsi="Calibri" w:cs="Calibri"/>
         </w:rPr>
-        <w:t xml:space="preserve">from </w:t>
-      </w:r>
-      <w:proofErr w:type="spellStart"/>
-      <w:r>
-        <w:rPr>
-          <w:rFonts w:ascii="Calibri" w:hAnsi="Calibri" w:cs="Calibri"/>
-        </w:rPr>
-        <w:t>cryptstore</w:t>
-      </w:r>
-      <w:proofErr w:type="spellEnd"/>
-      <w:r>
-        <w:rPr>
-          <w:rFonts w:ascii="Calibri" w:hAnsi="Calibri" w:cs="Calibri"/>
-        </w:rPr>
-        <w:t xml:space="preserve"> </w:t>
-      </w:r>
-      <w:r>
-        <w:rPr>
-          <w:rFonts w:ascii="Calibri" w:hAnsi="Calibri" w:cs="Calibri"/>
-        </w:rPr>
-        <w:t xml:space="preserve">on a machine by using the </w:t>
-      </w:r>
-      <w:proofErr w:type="spellStart"/>
-      <w:r>
-        <w:rPr>
-          <w:rFonts w:ascii="Calibri" w:hAnsi="Calibri" w:cs="Calibri"/>
-        </w:rPr>
-        <w:t>cf</w:t>
-      </w:r>
-      <w:proofErr w:type="spellEnd"/>
+        <w:t xml:space="preserve">from cryptstore </w:t>
+      </w:r>
+      <w:r>
+        <w:rPr>
+          <w:rFonts w:ascii="Calibri" w:hAnsi="Calibri" w:cs="Calibri"/>
+        </w:rPr>
+        <w:t>on a machine by using the cf</w:t>
+      </w:r>
       <w:r>
         <w:rPr>
           <w:rFonts w:ascii="Calibri" w:hAnsi="Calibri" w:cs="Calibri"/>
@@ -3400,19 +7902,11 @@
         </w:rPr>
         <w:t xml:space="preserve">utility get-item call.  You may also want a programmatic interface to </w:t>
       </w:r>
-      <w:proofErr w:type="spellStart"/>
-      <w:r>
-        <w:rPr>
-          <w:rFonts w:ascii="Calibri" w:hAnsi="Calibri" w:cs="Calibri"/>
-        </w:rPr>
-        <w:t>cryptstore</w:t>
-      </w:r>
-      <w:proofErr w:type="spellEnd"/>
-      <w:r>
-        <w:rPr>
-          <w:rFonts w:ascii="Calibri" w:hAnsi="Calibri" w:cs="Calibri"/>
-        </w:rPr>
-        <w:t xml:space="preserve"> as well</w:t>
+      <w:r>
+        <w:rPr>
+          <w:rFonts w:ascii="Calibri" w:hAnsi="Calibri" w:cs="Calibri"/>
+        </w:rPr>
+        <w:t>cryptstore as well</w:t>
       </w:r>
       <w:r>
         <w:rPr>

</xml_diff>

<commit_message>
A few more syntax changes.
</commit_message>
<xml_diff>
--- a/Doc/SevProvisioning.docx
+++ b/Doc/SevProvisioning.docx
@@ -4037,29 +4037,13 @@
         <w:rPr>
           <w:rFonts w:ascii="Calibri" w:eastAsiaTheme="minorEastAsia" w:hAnsi="Calibri" w:cs="Calibri"/>
         </w:rPr>
-        <w:t>Phew!</w:t>
+        <w:t>This background enables us to describe the entire scenario 1 procedure in detail below.</w:t>
       </w:r>
     </w:p>
     <w:p>
       <w:pPr>
         <w:rPr>
           <w:rFonts w:ascii="Calibri" w:eastAsiaTheme="minorEastAsia" w:hAnsi="Calibri" w:cs="Calibri"/>
-        </w:rPr>
-      </w:pPr>
-      <w:r>
-        <w:rPr>
-          <w:rFonts w:ascii="Calibri" w:eastAsiaTheme="minorEastAsia" w:hAnsi="Calibri" w:cs="Calibri"/>
-        </w:rPr>
-        <w:t>This background enables us to describe the entire scenario 1 procedure in detail below.</w:t>
-      </w:r>
-    </w:p>
-    <w:p>
-      <w:pPr>
-        <w:tabs>
-          <w:tab w:val="left" w:pos="8356"/>
-        </w:tabs>
-        <w:rPr>
-          <w:rFonts w:ascii="Calibri" w:hAnsi="Calibri" w:cs="Calibri"/>
         </w:rPr>
       </w:pPr>
     </w:p>
@@ -4543,26 +4527,26 @@
         <w:rPr>
           <w:rFonts w:ascii="Calibri" w:hAnsi="Calibri" w:cs="Calibri"/>
         </w:rPr>
-        <w:t xml:space="preserve">in a real application, </w:t>
+        <w:t xml:space="preserve">in a real application, Paul </w:t>
+      </w:r>
+      <w:r>
+        <w:rPr>
+          <w:rFonts w:ascii="Calibri" w:hAnsi="Calibri" w:cs="Calibri"/>
+        </w:rPr>
+        <w:t xml:space="preserve">may want to do a bit more.  He </w:t>
+      </w:r>
+      <w:r>
+        <w:rPr>
+          <w:rFonts w:ascii="Calibri" w:hAnsi="Calibri" w:cs="Calibri"/>
+        </w:rPr>
+        <w:t xml:space="preserve">should make sure he has an accessible backup of any secret </w:t>
       </w:r>
       <w:r>
         <w:rPr>
           <w:rFonts w:ascii="Calibri" w:hAnsi="Calibri" w:cs="Calibri"/>
         </w:rPr>
         <w:lastRenderedPageBreak/>
-        <w:t xml:space="preserve">Paul </w:t>
-      </w:r>
-      <w:r>
-        <w:rPr>
-          <w:rFonts w:ascii="Calibri" w:hAnsi="Calibri" w:cs="Calibri"/>
-        </w:rPr>
-        <w:t xml:space="preserve">may want to do a bit more.  He </w:t>
-      </w:r>
-      <w:r>
-        <w:rPr>
-          <w:rFonts w:ascii="Calibri" w:hAnsi="Calibri" w:cs="Calibri"/>
-        </w:rPr>
-        <w:t>should make sure he has an accessible backup of any secret material</w:t>
+        <w:t>material</w:t>
       </w:r>
       <w:r>
         <w:rPr>
@@ -4582,7 +4566,13 @@
         <w:rPr>
           <w:rFonts w:ascii="Calibri" w:hAnsi="Calibri" w:cs="Calibri"/>
         </w:rPr>
-        <w:t>below)</w:t>
+        <w:t>when the secret is generated</w:t>
+      </w:r>
+      <w:r>
+        <w:rPr>
+          <w:rFonts w:ascii="Calibri" w:hAnsi="Calibri" w:cs="Calibri"/>
+        </w:rPr>
+        <w:t>)</w:t>
       </w:r>
       <w:r>
         <w:rPr>
@@ -4642,7 +4632,19 @@
         <w:rPr>
           <w:rFonts w:ascii="Calibri" w:hAnsi="Calibri" w:cs="Calibri"/>
         </w:rPr>
-        <w:t xml:space="preserve">described here is illustrative and does not demonstrate all the operational procedures (like the one mentioned in the previous </w:t>
+        <w:t xml:space="preserve">described here </w:t>
+      </w:r>
+      <w:r>
+        <w:rPr>
+          <w:rFonts w:ascii="Calibri" w:hAnsi="Calibri" w:cs="Calibri"/>
+        </w:rPr>
+        <w:t>are</w:t>
+      </w:r>
+      <w:r>
+        <w:rPr>
+          <w:rFonts w:ascii="Calibri" w:hAnsi="Calibri" w:cs="Calibri"/>
+        </w:rPr>
+        <w:t xml:space="preserve"> illustrative and do not demonstrate all the operational procedures (like the one mentioned in the previous </w:t>
       </w:r>
       <w:r>
         <w:rPr>
@@ -4716,7 +4718,19 @@
         <w:rPr>
           <w:rFonts w:ascii="Calibri" w:hAnsi="Calibri" w:cs="Calibri"/>
         </w:rPr>
-        <w:t xml:space="preserve"> steps Paul might </w:t>
+        <w:t xml:space="preserve"> </w:t>
+      </w:r>
+      <w:r>
+        <w:rPr>
+          <w:rFonts w:ascii="Calibri" w:hAnsi="Calibri" w:cs="Calibri"/>
+        </w:rPr>
+        <w:t xml:space="preserve">additional </w:t>
+      </w:r>
+      <w:r>
+        <w:rPr>
+          <w:rFonts w:ascii="Calibri" w:hAnsi="Calibri" w:cs="Calibri"/>
+        </w:rPr>
+        <w:t xml:space="preserve">steps Paul might </w:t>
       </w:r>
       <w:r>
         <w:rPr>
@@ -4734,7 +4748,19 @@
         <w:rPr>
           <w:rFonts w:ascii="Calibri" w:hAnsi="Calibri" w:cs="Calibri"/>
         </w:rPr>
-        <w:t>Finally, for simplicity, in this procedure</w:t>
+        <w:t xml:space="preserve">Finally, for simplicity, in </w:t>
+      </w:r>
+      <w:r>
+        <w:rPr>
+          <w:rFonts w:ascii="Calibri" w:hAnsi="Calibri" w:cs="Calibri"/>
+        </w:rPr>
+        <w:t xml:space="preserve">describing </w:t>
+      </w:r>
+      <w:r>
+        <w:rPr>
+          <w:rFonts w:ascii="Calibri" w:hAnsi="Calibri" w:cs="Calibri"/>
+        </w:rPr>
+        <w:t>this procedure</w:t>
       </w:r>
       <w:r>
         <w:rPr>
@@ -4760,7 +4786,19 @@
         <w:rPr>
           <w:rFonts w:ascii="Calibri" w:hAnsi="Calibri" w:cs="Calibri"/>
         </w:rPr>
-        <w:t xml:space="preserve"> is absolutely trustworthy</w:t>
+        <w:t xml:space="preserve"> </w:t>
+      </w:r>
+      <w:r>
+        <w:rPr>
+          <w:rFonts w:ascii="Calibri" w:hAnsi="Calibri" w:cs="Calibri"/>
+        </w:rPr>
+        <w:t xml:space="preserve">(and Paul!) </w:t>
+      </w:r>
+      <w:r>
+        <w:rPr>
+          <w:rFonts w:ascii="Calibri" w:hAnsi="Calibri" w:cs="Calibri"/>
+        </w:rPr>
+        <w:t>is absolutely trustworthy</w:t>
       </w:r>
       <w:r>
         <w:rPr>
@@ -4995,6 +5033,7 @@
           <w:ilvl w:val="0"/>
           <w:numId w:val="1"/>
         </w:numPr>
+        <w:ind w:left="360"/>
         <w:rPr>
           <w:rFonts w:ascii="Calibri" w:eastAsiaTheme="minorEastAsia" w:hAnsi="Calibri" w:cs="Calibri"/>
         </w:rPr>
@@ -5055,10 +5094,20 @@
     <w:p>
       <w:pPr>
         <w:pStyle w:val="ListParagraph"/>
+        <w:ind w:left="360"/>
+        <w:rPr>
+          <w:rFonts w:ascii="Calibri" w:eastAsiaTheme="minorEastAsia" w:hAnsi="Calibri" w:cs="Calibri"/>
+        </w:rPr>
+      </w:pPr>
+    </w:p>
+    <w:p>
+      <w:pPr>
+        <w:pStyle w:val="ListParagraph"/>
         <w:numPr>
           <w:ilvl w:val="0"/>
           <w:numId w:val="1"/>
         </w:numPr>
+        <w:ind w:left="360"/>
         <w:rPr>
           <w:rFonts w:ascii="Calibri" w:eastAsiaTheme="minorEastAsia" w:hAnsi="Calibri" w:cs="Calibri"/>
         </w:rPr>
@@ -5257,6 +5306,7 @@
           <w:ilvl w:val="1"/>
           <w:numId w:val="1"/>
         </w:numPr>
+        <w:ind w:left="1080"/>
         <w:rPr>
           <w:rFonts w:ascii="Calibri" w:eastAsiaTheme="minorEastAsia" w:hAnsi="Calibri" w:cs="Calibri"/>
         </w:rPr>
@@ -5287,6 +5337,7 @@
           <w:ilvl w:val="1"/>
           <w:numId w:val="1"/>
         </w:numPr>
+        <w:ind w:left="1080"/>
         <w:rPr>
           <w:rFonts w:ascii="Courier New" w:eastAsiaTheme="minorEastAsia" w:hAnsi="Courier New" w:cs="Courier New"/>
           <w:sz w:val="22"/>
@@ -5363,6 +5414,7 @@
           <w:ilvl w:val="1"/>
           <w:numId w:val="1"/>
         </w:numPr>
+        <w:ind w:left="1080"/>
         <w:rPr>
           <w:rFonts w:ascii="Courier New" w:eastAsiaTheme="minorEastAsia" w:hAnsi="Courier New" w:cs="Courier New"/>
           <w:sz w:val="22"/>
@@ -5406,7 +5458,7 @@
     </w:p>
     <w:p>
       <w:pPr>
-        <w:ind w:left="720"/>
+        <w:ind w:left="360"/>
         <w:rPr>
           <w:rFonts w:ascii="Calibri" w:eastAsiaTheme="minorEastAsia" w:hAnsi="Calibri" w:cs="Calibri"/>
         </w:rPr>
@@ -5509,6 +5561,7 @@
           <w:ilvl w:val="0"/>
           <w:numId w:val="1"/>
         </w:numPr>
+        <w:ind w:left="360"/>
         <w:rPr>
           <w:rFonts w:ascii="Calibri" w:eastAsiaTheme="minorEastAsia" w:hAnsi="Calibri" w:cs="Calibri"/>
         </w:rPr>
@@ -5613,10 +5666,20 @@
     <w:p>
       <w:pPr>
         <w:pStyle w:val="ListParagraph"/>
+        <w:ind w:left="360"/>
+        <w:rPr>
+          <w:rFonts w:ascii="Calibri" w:eastAsiaTheme="minorEastAsia" w:hAnsi="Calibri" w:cs="Calibri"/>
+        </w:rPr>
+      </w:pPr>
+    </w:p>
+    <w:p>
+      <w:pPr>
+        <w:pStyle w:val="ListParagraph"/>
         <w:numPr>
           <w:ilvl w:val="0"/>
           <w:numId w:val="1"/>
         </w:numPr>
+        <w:ind w:left="360"/>
         <w:rPr>
           <w:rFonts w:ascii="Calibri" w:eastAsiaTheme="minorEastAsia" w:hAnsi="Calibri" w:cs="Calibri"/>
         </w:rPr>
@@ -5723,19 +5786,36 @@
     <w:p>
       <w:pPr>
         <w:pStyle w:val="ListParagraph"/>
+        <w:rPr>
+          <w:rFonts w:ascii="Calibri" w:eastAsiaTheme="minorEastAsia" w:hAnsi="Calibri" w:cs="Calibri"/>
+        </w:rPr>
+      </w:pPr>
+    </w:p>
+    <w:p>
+      <w:pPr>
+        <w:pStyle w:val="ListParagraph"/>
+        <w:ind w:left="360"/>
+        <w:rPr>
+          <w:rFonts w:ascii="Calibri" w:eastAsiaTheme="minorEastAsia" w:hAnsi="Calibri" w:cs="Calibri"/>
+        </w:rPr>
+      </w:pPr>
+    </w:p>
+    <w:p>
+      <w:pPr>
+        <w:pStyle w:val="ListParagraph"/>
         <w:numPr>
           <w:ilvl w:val="0"/>
           <w:numId w:val="1"/>
         </w:numPr>
-        <w:rPr>
-          <w:rFonts w:ascii="Calibri" w:eastAsiaTheme="minorEastAsia" w:hAnsi="Calibri" w:cs="Calibri"/>
-        </w:rPr>
-      </w:pPr>
-      <w:r>
-        <w:rPr>
-          <w:rFonts w:ascii="Calibri" w:eastAsiaTheme="minorEastAsia" w:hAnsi="Calibri" w:cs="Calibri"/>
-        </w:rPr>
-        <w:lastRenderedPageBreak/>
+        <w:ind w:left="360"/>
+        <w:rPr>
+          <w:rFonts w:ascii="Calibri" w:eastAsiaTheme="minorEastAsia" w:hAnsi="Calibri" w:cs="Calibri"/>
+        </w:rPr>
+      </w:pPr>
+      <w:r>
+        <w:rPr>
+          <w:rFonts w:ascii="Calibri" w:eastAsiaTheme="minorEastAsia" w:hAnsi="Calibri" w:cs="Calibri"/>
+        </w:rPr>
         <w:t xml:space="preserve">Because both the </w:t>
       </w:r>
       <w:r>
@@ -5912,14 +5992,12 @@
         </w:rPr>
         <w:t xml:space="preserve"> does </w:t>
       </w:r>
-      <w:proofErr w:type="gramStart"/>
       <w:r>
         <w:rPr>
           <w:rFonts w:ascii="Calibri" w:eastAsiaTheme="minorEastAsia" w:hAnsi="Calibri" w:cs="Calibri"/>
         </w:rPr>
         <w:t>both of these</w:t>
       </w:r>
-      <w:proofErr w:type="gramEnd"/>
       <w:r>
         <w:rPr>
           <w:rFonts w:ascii="Calibri" w:eastAsiaTheme="minorEastAsia" w:hAnsi="Calibri" w:cs="Calibri"/>
@@ -6216,10 +6294,20 @@
     <w:p>
       <w:pPr>
         <w:pStyle w:val="ListParagraph"/>
+        <w:ind w:left="360"/>
+        <w:rPr>
+          <w:rFonts w:ascii="Calibri" w:eastAsiaTheme="minorEastAsia" w:hAnsi="Calibri" w:cs="Calibri"/>
+        </w:rPr>
+      </w:pPr>
+    </w:p>
+    <w:p>
+      <w:pPr>
+        <w:pStyle w:val="ListParagraph"/>
         <w:numPr>
           <w:ilvl w:val="0"/>
           <w:numId w:val="1"/>
         </w:numPr>
+        <w:ind w:left="360"/>
         <w:rPr>
           <w:rFonts w:ascii="Calibri" w:eastAsiaTheme="minorEastAsia" w:hAnsi="Calibri" w:cs="Calibri"/>
         </w:rPr>
@@ -6316,7 +6404,13 @@
         <w:rPr>
           <w:rFonts w:ascii="Calibri" w:eastAsiaTheme="minorEastAsia" w:hAnsi="Calibri" w:cs="Calibri"/>
         </w:rPr>
-        <w:t xml:space="preserve"> in</w:t>
+        <w:t xml:space="preserve"> </w:t>
+      </w:r>
+      <w:r>
+        <w:rPr>
+          <w:rFonts w:ascii="Calibri" w:eastAsiaTheme="minorEastAsia" w:hAnsi="Calibri" w:cs="Calibri"/>
+        </w:rPr>
+        <w:t>by</w:t>
       </w:r>
       <w:r>
         <w:rPr>
@@ -6349,11 +6443,19 @@
     </w:p>
     <w:p>
       <w:pPr>
+        <w:rPr>
+          <w:rFonts w:ascii="Calibri" w:eastAsiaTheme="minorEastAsia" w:hAnsi="Calibri" w:cs="Calibri"/>
+        </w:rPr>
+      </w:pPr>
+    </w:p>
+    <w:p>
+      <w:pPr>
         <w:pStyle w:val="ListParagraph"/>
         <w:numPr>
           <w:ilvl w:val="0"/>
           <w:numId w:val="1"/>
         </w:numPr>
+        <w:ind w:left="360"/>
         <w:rPr>
           <w:rFonts w:ascii="Calibri" w:eastAsiaTheme="minorEastAsia" w:hAnsi="Calibri" w:cs="Calibri"/>
         </w:rPr>
@@ -6504,13 +6606,7 @@
         <w:rPr>
           <w:rFonts w:ascii="Calibri" w:eastAsiaTheme="minorEastAsia" w:hAnsi="Calibri" w:cs="Calibri"/>
         </w:rPr>
-        <w:t xml:space="preserve">. </w:t>
-      </w:r>
-      <w:r>
-        <w:rPr>
-          <w:rFonts w:ascii="Calibri" w:eastAsiaTheme="minorEastAsia" w:hAnsi="Calibri" w:cs="Calibri"/>
-        </w:rPr>
-        <w:t xml:space="preserve"> </w:t>
+        <w:t xml:space="preserve">.  </w:t>
       </w:r>
       <w:r>
         <w:rPr>
@@ -6679,6 +6775,20 @@
         </w:rPr>
         <w:t xml:space="preserve"> and the two port addresses on the deployment machine for </w:t>
       </w:r>
+      <w:r>
+        <w:rPr>
+          <w:rFonts w:ascii="Calibri" w:eastAsiaTheme="minorEastAsia" w:hAnsi="Calibri" w:cs="Calibri"/>
+          <w:i/>
+          <w:iCs/>
+        </w:rPr>
+        <w:t>simpleserver</w:t>
+      </w:r>
+      <w:r>
+        <w:rPr>
+          <w:rFonts w:ascii="Calibri" w:eastAsiaTheme="minorEastAsia" w:hAnsi="Calibri" w:cs="Calibri"/>
+        </w:rPr>
+        <w:t xml:space="preserve"> and </w:t>
+      </w:r>
       <w:proofErr w:type="spellStart"/>
       <w:r>
         <w:rPr>
@@ -6686,14 +6796,50 @@
           <w:i/>
           <w:iCs/>
         </w:rPr>
-        <w:t>simpleserver</w:t>
+        <w:t>keyserver</w:t>
       </w:r>
       <w:proofErr w:type="spellEnd"/>
       <w:r>
         <w:rPr>
           <w:rFonts w:ascii="Calibri" w:eastAsiaTheme="minorEastAsia" w:hAnsi="Calibri" w:cs="Calibri"/>
-        </w:rPr>
-        <w:t xml:space="preserve"> and </w:t>
+          <w:i/>
+          <w:iCs/>
+        </w:rPr>
+        <w:t>,</w:t>
+      </w:r>
+      <w:r>
+        <w:rPr>
+          <w:rFonts w:ascii="Calibri" w:eastAsiaTheme="minorEastAsia" w:hAnsi="Calibri" w:cs="Calibri"/>
+        </w:rPr>
+        <w:t xml:space="preserve"> so that the </w:t>
+      </w:r>
+      <w:r>
+        <w:rPr>
+          <w:rFonts w:ascii="Calibri" w:eastAsiaTheme="minorEastAsia" w:hAnsi="Calibri" w:cs="Calibri"/>
+          <w:i/>
+          <w:iCs/>
+        </w:rPr>
+        <w:t>deployed machines</w:t>
+      </w:r>
+      <w:r>
+        <w:rPr>
+          <w:rFonts w:ascii="Calibri" w:eastAsiaTheme="minorEastAsia" w:hAnsi="Calibri" w:cs="Calibri"/>
+        </w:rPr>
+        <w:t xml:space="preserve"> can get certified and communicate with </w:t>
+      </w:r>
+      <w:r>
+        <w:rPr>
+          <w:rFonts w:ascii="Calibri" w:eastAsiaTheme="minorEastAsia" w:hAnsi="Calibri" w:cs="Calibri"/>
+          <w:i/>
+          <w:iCs/>
+        </w:rPr>
+        <w:t>the deployment machine’s</w:t>
+      </w:r>
+      <w:r>
+        <w:rPr>
+          <w:rFonts w:ascii="Calibri" w:eastAsiaTheme="minorEastAsia" w:hAnsi="Calibri" w:cs="Calibri"/>
+        </w:rPr>
+        <w:t xml:space="preserve"> </w:t>
       </w:r>
       <w:r>
         <w:rPr>
@@ -6706,56 +6852,6 @@
       <w:r>
         <w:rPr>
           <w:rFonts w:ascii="Calibri" w:eastAsiaTheme="minorEastAsia" w:hAnsi="Calibri" w:cs="Calibri"/>
-          <w:i/>
-          <w:iCs/>
-        </w:rPr>
-        <w:t>,</w:t>
-      </w:r>
-      <w:r>
-        <w:rPr>
-          <w:rFonts w:ascii="Calibri" w:eastAsiaTheme="minorEastAsia" w:hAnsi="Calibri" w:cs="Calibri"/>
-        </w:rPr>
-        <w:t xml:space="preserve"> so that the </w:t>
-      </w:r>
-      <w:r>
-        <w:rPr>
-          <w:rFonts w:ascii="Calibri" w:eastAsiaTheme="minorEastAsia" w:hAnsi="Calibri" w:cs="Calibri"/>
-          <w:i/>
-          <w:iCs/>
-        </w:rPr>
-        <w:t>deployed machines</w:t>
-      </w:r>
-      <w:r>
-        <w:rPr>
-          <w:rFonts w:ascii="Calibri" w:eastAsiaTheme="minorEastAsia" w:hAnsi="Calibri" w:cs="Calibri"/>
-        </w:rPr>
-        <w:t xml:space="preserve"> can get certified and communicate with </w:t>
-      </w:r>
-      <w:r>
-        <w:rPr>
-          <w:rFonts w:ascii="Calibri" w:eastAsiaTheme="minorEastAsia" w:hAnsi="Calibri" w:cs="Calibri"/>
-          <w:i/>
-          <w:iCs/>
-        </w:rPr>
-        <w:t>the deployment machine’s</w:t>
-      </w:r>
-      <w:r>
-        <w:rPr>
-          <w:rFonts w:ascii="Calibri" w:eastAsiaTheme="minorEastAsia" w:hAnsi="Calibri" w:cs="Calibri"/>
-        </w:rPr>
-        <w:t xml:space="preserve"> </w:t>
-      </w:r>
-      <w:r>
-        <w:rPr>
-          <w:rFonts w:ascii="Calibri" w:eastAsiaTheme="minorEastAsia" w:hAnsi="Calibri" w:cs="Calibri"/>
-          <w:i/>
-          <w:iCs/>
-        </w:rPr>
-        <w:t>keyserver</w:t>
-      </w:r>
-      <w:r>
-        <w:rPr>
-          <w:rFonts w:ascii="Calibri" w:eastAsiaTheme="minorEastAsia" w:hAnsi="Calibri" w:cs="Calibri"/>
         </w:rPr>
         <w:t xml:space="preserve"> during secret provisioning </w:t>
       </w:r>
@@ -6770,8 +6866,25 @@
         <w:rPr>
           <w:rFonts w:ascii="Calibri" w:eastAsiaTheme="minorEastAsia" w:hAnsi="Calibri" w:cs="Calibri"/>
         </w:rPr>
-        <w:t xml:space="preserve">.  </w:t>
-      </w:r>
+        <w:t xml:space="preserve">. </w:t>
+      </w:r>
+    </w:p>
+    <w:p>
+      <w:pPr>
+        <w:pStyle w:val="ListParagraph"/>
+        <w:rPr>
+          <w:rFonts w:ascii="Calibri" w:eastAsiaTheme="minorEastAsia" w:hAnsi="Calibri" w:cs="Calibri"/>
+        </w:rPr>
+      </w:pPr>
+    </w:p>
+    <w:p>
+      <w:pPr>
+        <w:pStyle w:val="ListParagraph"/>
+        <w:ind w:left="360"/>
+        <w:rPr>
+          <w:rFonts w:ascii="Calibri" w:eastAsiaTheme="minorEastAsia" w:hAnsi="Calibri" w:cs="Calibri"/>
+        </w:rPr>
+      </w:pPr>
     </w:p>
     <w:p>
       <w:pPr>
@@ -6780,17 +6893,18 @@
           <w:ilvl w:val="0"/>
           <w:numId w:val="1"/>
         </w:numPr>
-        <w:rPr>
-          <w:rFonts w:ascii="Calibri" w:eastAsiaTheme="minorEastAsia" w:hAnsi="Calibri" w:cs="Calibri"/>
-        </w:rPr>
-      </w:pPr>
-      <w:r>
-        <w:rPr>
-          <w:rFonts w:ascii="Calibri" w:eastAsiaTheme="minorEastAsia" w:hAnsi="Calibri" w:cs="Calibri"/>
-        </w:rPr>
+        <w:ind w:left="360"/>
+        <w:rPr>
+          <w:rFonts w:ascii="Calibri" w:eastAsiaTheme="minorEastAsia" w:hAnsi="Calibri" w:cs="Calibri"/>
+        </w:rPr>
+      </w:pPr>
+      <w:r>
+        <w:rPr>
+          <w:rFonts w:ascii="Calibri" w:eastAsiaTheme="minorEastAsia" w:hAnsi="Calibri" w:cs="Calibri"/>
+        </w:rPr>
+        <w:lastRenderedPageBreak/>
         <w:t xml:space="preserve">We must now run </w:t>
       </w:r>
-      <w:proofErr w:type="spellStart"/>
       <w:r>
         <w:rPr>
           <w:rFonts w:ascii="Calibri" w:eastAsiaTheme="minorEastAsia" w:hAnsi="Calibri" w:cs="Calibri"/>
@@ -6799,7 +6913,6 @@
         </w:rPr>
         <w:t>simpleserver</w:t>
       </w:r>
-      <w:proofErr w:type="spellEnd"/>
       <w:r>
         <w:rPr>
           <w:rFonts w:ascii="Calibri" w:eastAsiaTheme="minorEastAsia" w:hAnsi="Calibri" w:cs="Calibri"/>
@@ -6820,7 +6933,6 @@
         </w:rPr>
         <w:t xml:space="preserve">.  </w:t>
       </w:r>
-      <w:proofErr w:type="spellStart"/>
       <w:r>
         <w:rPr>
           <w:rFonts w:ascii="Calibri" w:eastAsiaTheme="minorEastAsia" w:hAnsi="Calibri" w:cs="Calibri"/>
@@ -6829,7 +6941,6 @@
         </w:rPr>
         <w:t>Simpleserver</w:t>
       </w:r>
-      <w:proofErr w:type="spellEnd"/>
       <w:r>
         <w:rPr>
           <w:rFonts w:ascii="Calibri" w:eastAsiaTheme="minorEastAsia" w:hAnsi="Calibri" w:cs="Calibri"/>
@@ -6886,10 +6997,20 @@
     <w:p>
       <w:pPr>
         <w:pStyle w:val="ListParagraph"/>
+        <w:ind w:left="360"/>
+        <w:rPr>
+          <w:rFonts w:ascii="Calibri" w:eastAsiaTheme="minorEastAsia" w:hAnsi="Calibri" w:cs="Calibri"/>
+        </w:rPr>
+      </w:pPr>
+    </w:p>
+    <w:p>
+      <w:pPr>
+        <w:pStyle w:val="ListParagraph"/>
         <w:numPr>
           <w:ilvl w:val="0"/>
           <w:numId w:val="1"/>
         </w:numPr>
+        <w:ind w:left="360"/>
         <w:rPr>
           <w:rFonts w:ascii="Calibri" w:eastAsiaTheme="minorEastAsia" w:hAnsi="Calibri" w:cs="Calibri"/>
         </w:rPr>
@@ -6933,11 +7054,19 @@
     </w:p>
     <w:p>
       <w:pPr>
+        <w:rPr>
+          <w:rFonts w:ascii="Calibri" w:eastAsiaTheme="minorEastAsia" w:hAnsi="Calibri" w:cs="Calibri"/>
+        </w:rPr>
+      </w:pPr>
+    </w:p>
+    <w:p>
+      <w:pPr>
         <w:pStyle w:val="ListParagraph"/>
         <w:numPr>
           <w:ilvl w:val="0"/>
           <w:numId w:val="1"/>
         </w:numPr>
+        <w:ind w:left="360"/>
         <w:rPr>
           <w:rFonts w:ascii="Calibri" w:eastAsiaTheme="minorEastAsia" w:hAnsi="Calibri" w:cs="Calibri"/>
         </w:rPr>
@@ -7017,20 +7146,27 @@
     </w:p>
     <w:p>
       <w:pPr>
+        <w:rPr>
+          <w:rFonts w:ascii="Calibri" w:eastAsiaTheme="minorEastAsia" w:hAnsi="Calibri" w:cs="Calibri"/>
+        </w:rPr>
+      </w:pPr>
+    </w:p>
+    <w:p>
+      <w:pPr>
         <w:pStyle w:val="ListParagraph"/>
         <w:numPr>
           <w:ilvl w:val="0"/>
           <w:numId w:val="1"/>
         </w:numPr>
-        <w:rPr>
-          <w:rFonts w:ascii="Calibri" w:eastAsiaTheme="minorEastAsia" w:hAnsi="Calibri" w:cs="Calibri"/>
-        </w:rPr>
-      </w:pPr>
-      <w:r>
-        <w:rPr>
-          <w:rFonts w:ascii="Calibri" w:eastAsiaTheme="minorEastAsia" w:hAnsi="Calibri" w:cs="Calibri"/>
-        </w:rPr>
-        <w:lastRenderedPageBreak/>
+        <w:ind w:left="360"/>
+        <w:rPr>
+          <w:rFonts w:ascii="Calibri" w:eastAsiaTheme="minorEastAsia" w:hAnsi="Calibri" w:cs="Calibri"/>
+        </w:rPr>
+      </w:pPr>
+      <w:r>
+        <w:rPr>
+          <w:rFonts w:ascii="Calibri" w:eastAsiaTheme="minorEastAsia" w:hAnsi="Calibri" w:cs="Calibri"/>
+        </w:rPr>
         <w:t xml:space="preserve">Next, </w:t>
       </w:r>
       <w:r>
@@ -7237,8 +7373,15 @@
         <w:rPr>
           <w:rFonts w:ascii="Calibri" w:eastAsiaTheme="minorEastAsia" w:hAnsi="Calibri" w:cs="Calibri"/>
         </w:rPr>
-        <w:t xml:space="preserve">.  </w:t>
-      </w:r>
+        <w:t xml:space="preserve">. </w:t>
+      </w:r>
+    </w:p>
+    <w:p>
+      <w:pPr>
+        <w:rPr>
+          <w:rFonts w:ascii="Calibri" w:eastAsiaTheme="minorEastAsia" w:hAnsi="Calibri" w:cs="Calibri"/>
+        </w:rPr>
+      </w:pPr>
     </w:p>
     <w:p>
       <w:pPr>
@@ -7247,6 +7390,7 @@
           <w:ilvl w:val="0"/>
           <w:numId w:val="1"/>
         </w:numPr>
+        <w:ind w:left="360"/>
         <w:rPr>
           <w:rFonts w:ascii="Calibri" w:eastAsiaTheme="minorEastAsia" w:hAnsi="Calibri" w:cs="Calibri"/>
         </w:rPr>
@@ -7428,7 +7572,6 @@
     </w:p>
     <w:p>
       <w:pPr>
-        <w:ind w:left="360"/>
         <w:rPr>
           <w:rFonts w:ascii="Calibri" w:eastAsiaTheme="minorEastAsia" w:hAnsi="Calibri" w:cs="Calibri"/>
         </w:rPr>
@@ -7493,6 +7636,13 @@
         </w:rPr>
         <w:t>.</w:t>
       </w:r>
+    </w:p>
+    <w:p>
+      <w:pPr>
+        <w:rPr>
+          <w:rFonts w:ascii="Calibri" w:eastAsiaTheme="minorEastAsia" w:hAnsi="Calibri" w:cs="Calibri"/>
+        </w:rPr>
+      </w:pPr>
     </w:p>
     <w:p>
       <w:pPr>
@@ -7501,6 +7651,7 @@
           <w:ilvl w:val="0"/>
           <w:numId w:val="1"/>
         </w:numPr>
+        <w:ind w:left="360"/>
         <w:rPr>
           <w:rFonts w:ascii="Calibri" w:eastAsiaTheme="minorEastAsia" w:hAnsi="Calibri" w:cs="Calibri"/>
         </w:rPr>
@@ -7691,7 +7842,6 @@
         </w:rPr>
         <w:t xml:space="preserve"> obtained from </w:t>
       </w:r>
-      <w:proofErr w:type="spellStart"/>
       <w:r>
         <w:rPr>
           <w:rFonts w:ascii="Calibri" w:eastAsiaTheme="minorEastAsia" w:hAnsi="Calibri" w:cs="Calibri"/>
@@ -7700,7 +7850,6 @@
         </w:rPr>
         <w:t>simpleserver</w:t>
       </w:r>
-      <w:proofErr w:type="spellEnd"/>
       <w:r>
         <w:rPr>
           <w:rFonts w:ascii="Calibri" w:eastAsiaTheme="minorEastAsia" w:hAnsi="Calibri" w:cs="Calibri"/>
@@ -7875,14 +8024,16 @@
           <w:ilvl w:val="0"/>
           <w:numId w:val="1"/>
         </w:numPr>
-        <w:rPr>
-          <w:rFonts w:ascii="Calibri" w:eastAsiaTheme="minorEastAsia" w:hAnsi="Calibri" w:cs="Calibri"/>
-        </w:rPr>
-      </w:pPr>
-      <w:r>
-        <w:rPr>
-          <w:rFonts w:ascii="Calibri" w:eastAsiaTheme="minorEastAsia" w:hAnsi="Calibri" w:cs="Calibri"/>
-        </w:rPr>
+        <w:ind w:left="360"/>
+        <w:rPr>
+          <w:rFonts w:ascii="Calibri" w:eastAsiaTheme="minorEastAsia" w:hAnsi="Calibri" w:cs="Calibri"/>
+        </w:rPr>
+      </w:pPr>
+      <w:r>
+        <w:rPr>
+          <w:rFonts w:ascii="Calibri" w:eastAsiaTheme="minorEastAsia" w:hAnsi="Calibri" w:cs="Calibri"/>
+        </w:rPr>
+        <w:lastRenderedPageBreak/>
         <w:t>Now we need to run</w:t>
       </w:r>
       <w:r>
@@ -8287,15 +8438,22 @@
         <w:rPr>
           <w:rFonts w:ascii="Calibri" w:eastAsiaTheme="minorEastAsia" w:hAnsi="Calibri" w:cs="Calibri"/>
         </w:rPr>
-        <w:t xml:space="preserve">any storage; </w:t>
-      </w:r>
-      <w:r>
-        <w:rPr>
-          <w:rFonts w:ascii="Calibri" w:eastAsiaTheme="minorEastAsia" w:hAnsi="Calibri" w:cs="Calibri"/>
-          <w:i/>
-          <w:iCs/>
+        <w:t>any storage</w:t>
+      </w:r>
+      <w:r>
+        <w:rPr>
+          <w:rFonts w:ascii="Calibri" w:eastAsiaTheme="minorEastAsia" w:hAnsi="Calibri" w:cs="Calibri"/>
           <w:u w:val="single"/>
         </w:rPr>
+        <w:t xml:space="preserve">; </w:t>
+      </w:r>
+      <w:r>
+        <w:rPr>
+          <w:rFonts w:ascii="Calibri" w:eastAsiaTheme="minorEastAsia" w:hAnsi="Calibri" w:cs="Calibri"/>
+          <w:i/>
+          <w:iCs/>
+          <w:u w:val="single"/>
+        </w:rPr>
         <w:t>initramfs should not be modified</w:t>
       </w:r>
       <w:r>
@@ -8330,6 +8488,15 @@
       <w:r>
         <w:rPr>
           <w:rFonts w:ascii="Calibri" w:eastAsiaTheme="minorEastAsia" w:hAnsi="Calibri" w:cs="Calibri"/>
+          <w:i/>
+          <w:iCs/>
+          <w:u w:val="single"/>
+        </w:rPr>
+        <w:t xml:space="preserve"> by these files</w:t>
+      </w:r>
+      <w:r>
+        <w:rPr>
+          <w:rFonts w:ascii="Calibri" w:eastAsiaTheme="minorEastAsia" w:hAnsi="Calibri" w:cs="Calibri"/>
         </w:rPr>
         <w:t>.</w:t>
       </w:r>
@@ -8589,14 +8756,7 @@
         <w:rPr>
           <w:rFonts w:ascii="Calibri" w:eastAsiaTheme="minorEastAsia" w:hAnsi="Calibri" w:cs="Calibri"/>
         </w:rPr>
-        <w:t xml:space="preserve">using the right </w:t>
-      </w:r>
-      <w:r>
-        <w:rPr>
-          <w:rFonts w:ascii="Calibri" w:eastAsiaTheme="minorEastAsia" w:hAnsi="Calibri" w:cs="Calibri"/>
-        </w:rPr>
-        <w:lastRenderedPageBreak/>
-        <w:t>arguments</w:t>
+        <w:t>using the right arguments</w:t>
       </w:r>
       <w:r>
         <w:rPr>
@@ -8673,7 +8833,29 @@
         <w:rPr>
           <w:rFonts w:ascii="Calibri" w:hAnsi="Calibri" w:cs="Calibri"/>
         </w:rPr>
-        <w:t xml:space="preserve"> or by using keyclient with the associated </w:t>
+        <w:t>.  You can also recover this</w:t>
+      </w:r>
+      <w:r>
+        <w:rPr>
+          <w:rFonts w:ascii="Calibri" w:hAnsi="Calibri" w:cs="Calibri"/>
+        </w:rPr>
+        <w:t xml:space="preserve"> by using </w:t>
+      </w:r>
+      <w:proofErr w:type="spellStart"/>
+      <w:r>
+        <w:rPr>
+          <w:rFonts w:ascii="Calibri" w:hAnsi="Calibri" w:cs="Calibri"/>
+          <w:i/>
+          <w:iCs/>
+        </w:rPr>
+        <w:t>keyclient</w:t>
+      </w:r>
+      <w:proofErr w:type="spellEnd"/>
+      <w:r>
+        <w:rPr>
+          <w:rFonts w:ascii="Calibri" w:hAnsi="Calibri" w:cs="Calibri"/>
+        </w:rPr>
+        <w:t xml:space="preserve"> with the associated </w:t>
       </w:r>
       <w:r>
         <w:rPr>
@@ -8687,7 +8869,21 @@
         <w:rPr>
           <w:rFonts w:ascii="Calibri" w:hAnsi="Calibri" w:cs="Calibri"/>
         </w:rPr>
-        <w:t xml:space="preserve"> or programmatically with the certifier routines used by </w:t>
+        <w:t xml:space="preserve"> or </w:t>
+      </w:r>
+      <w:r>
+        <w:rPr>
+          <w:rFonts w:ascii="Calibri" w:hAnsi="Calibri" w:cs="Calibri"/>
+          <w:i/>
+          <w:iCs/>
+        </w:rPr>
+        <w:t>programmatically</w:t>
+      </w:r>
+      <w:r>
+        <w:rPr>
+          <w:rFonts w:ascii="Calibri" w:hAnsi="Calibri" w:cs="Calibri"/>
+        </w:rPr>
+        <w:t xml:space="preserve"> with the certifier routines used by </w:t>
       </w:r>
       <w:r>
         <w:rPr>
@@ -8768,6 +8964,15 @@
         </w:rPr>
         <w:t>.</w:t>
       </w:r>
+    </w:p>
+    <w:p>
+      <w:pPr>
+        <w:pStyle w:val="ListParagraph"/>
+        <w:ind w:left="360"/>
+        <w:rPr>
+          <w:rFonts w:ascii="Calibri" w:eastAsiaTheme="minorEastAsia" w:hAnsi="Calibri" w:cs="Calibri"/>
+        </w:rPr>
+      </w:pPr>
     </w:p>
     <w:p>
       <w:pPr>
@@ -8776,6 +8981,7 @@
           <w:ilvl w:val="0"/>
           <w:numId w:val="1"/>
         </w:numPr>
+        <w:ind w:left="360"/>
         <w:rPr>
           <w:rFonts w:ascii="Calibri" w:eastAsiaTheme="minorEastAsia" w:hAnsi="Calibri" w:cs="Calibri"/>
         </w:rPr>
@@ -8798,7 +9004,7 @@
         <w:rPr>
           <w:rFonts w:ascii="Calibri" w:eastAsiaTheme="minorEastAsia" w:hAnsi="Calibri" w:cs="Calibri"/>
         </w:rPr>
-        <w:t xml:space="preserve">, to kill any running keyserver or </w:t>
+        <w:t xml:space="preserve">, to kill any running </w:t>
       </w:r>
       <w:proofErr w:type="spellStart"/>
       <w:r>
@@ -8807,18 +9013,48 @@
           <w:i/>
           <w:iCs/>
         </w:rPr>
+        <w:t>keyserver</w:t>
+      </w:r>
+      <w:proofErr w:type="spellEnd"/>
+      <w:r>
+        <w:rPr>
+          <w:rFonts w:ascii="Calibri" w:eastAsiaTheme="minorEastAsia" w:hAnsi="Calibri" w:cs="Calibri"/>
+        </w:rPr>
+        <w:t xml:space="preserve"> or </w:t>
+      </w:r>
+      <w:r>
+        <w:rPr>
+          <w:rFonts w:ascii="Calibri" w:eastAsiaTheme="minorEastAsia" w:hAnsi="Calibri" w:cs="Calibri"/>
+          <w:i/>
+          <w:iCs/>
+        </w:rPr>
         <w:t>simpleserver</w:t>
       </w:r>
-      <w:proofErr w:type="spellEnd"/>
-      <w:r>
-        <w:rPr>
-          <w:rFonts w:ascii="Calibri" w:eastAsiaTheme="minorEastAsia" w:hAnsi="Calibri" w:cs="Calibri"/>
-        </w:rPr>
-        <w:t xml:space="preserve"> instances.  This is optional but handy.</w:t>
+      <w:r>
+        <w:rPr>
+          <w:rFonts w:ascii="Calibri" w:eastAsiaTheme="minorEastAsia" w:hAnsi="Calibri" w:cs="Calibri"/>
+        </w:rPr>
+        <w:t xml:space="preserve"> instances.  This is optional but handy</w:t>
+      </w:r>
+      <w:r>
+        <w:rPr>
+          <w:rFonts w:ascii="Calibri" w:eastAsiaTheme="minorEastAsia" w:hAnsi="Calibri" w:cs="Calibri"/>
+        </w:rPr>
+        <w:t>.</w:t>
       </w:r>
     </w:p>
     <w:p>
       <w:pPr>
+        <w:pStyle w:val="ListParagraph"/>
+        <w:rPr>
+          <w:rFonts w:ascii="Calibri" w:eastAsiaTheme="minorEastAsia" w:hAnsi="Calibri" w:cs="Calibri"/>
+        </w:rPr>
+      </w:pPr>
+    </w:p>
+    <w:p>
+      <w:pPr>
+        <w:pStyle w:val="ListParagraph"/>
+        <w:ind w:left="0"/>
         <w:rPr>
           <w:rFonts w:ascii="Calibri" w:eastAsiaTheme="minorEastAsia" w:hAnsi="Calibri" w:cs="Calibri"/>
         </w:rPr>
@@ -8909,7 +9145,83 @@
           <w:sz w:val="22"/>
           <w:szCs w:val="22"/>
         </w:rPr>
-        <w:t>run-test-scenario1.s</w:t>
+        <w:t>run-test-scenario1.sh</w:t>
+      </w:r>
+      <w:r>
+        <w:rPr>
+          <w:rFonts w:ascii="Calibri" w:eastAsiaTheme="minorEastAsia" w:hAnsi="Calibri" w:cs="Calibri"/>
+        </w:rPr>
+        <w:t xml:space="preserve">, </w:t>
+      </w:r>
+      <w:r>
+        <w:rPr>
+          <w:rFonts w:ascii="Calibri" w:eastAsiaTheme="minorEastAsia" w:hAnsi="Calibri" w:cs="Calibri"/>
+        </w:rPr>
+        <w:t xml:space="preserve">which </w:t>
+      </w:r>
+      <w:r>
+        <w:rPr>
+          <w:rFonts w:ascii="Calibri" w:eastAsiaTheme="minorEastAsia" w:hAnsi="Calibri" w:cs="Calibri"/>
+        </w:rPr>
+        <w:t>carries out all these steps</w:t>
+      </w:r>
+      <w:r>
+        <w:rPr>
+          <w:rFonts w:ascii="Calibri" w:eastAsiaTheme="minorEastAsia" w:hAnsi="Calibri" w:cs="Calibri"/>
+        </w:rPr>
+        <w:t xml:space="preserve"> with the right flags for both simulated SEV and real SEV</w:t>
+      </w:r>
+      <w:r>
+        <w:rPr>
+          <w:rFonts w:ascii="Calibri" w:eastAsiaTheme="minorEastAsia" w:hAnsi="Calibri" w:cs="Calibri"/>
+        </w:rPr>
+        <w:t>.</w:t>
+      </w:r>
+      <w:r>
+        <w:rPr>
+          <w:rFonts w:ascii="Calibri" w:eastAsiaTheme="minorEastAsia" w:hAnsi="Calibri" w:cs="Calibri"/>
+        </w:rPr>
+        <w:t xml:space="preserve">  See </w:t>
+      </w:r>
+      <w:r>
+        <w:rPr>
+          <w:rFonts w:ascii="Courier New" w:eastAsiaTheme="minorEastAsia" w:hAnsi="Courier New" w:cs="Courier New"/>
+          <w:sz w:val="22"/>
+          <w:szCs w:val="22"/>
+        </w:rPr>
+        <w:t>instructions.md</w:t>
+      </w:r>
+      <w:r>
+        <w:rPr>
+          <w:rFonts w:ascii="Calibri" w:eastAsiaTheme="minorEastAsia" w:hAnsi="Calibri" w:cs="Calibri"/>
+          <w:sz w:val="22"/>
+          <w:szCs w:val="22"/>
+        </w:rPr>
+        <w:t xml:space="preserve"> </w:t>
+      </w:r>
+      <w:r>
+        <w:rPr>
+          <w:rFonts w:ascii="Calibri" w:eastAsiaTheme="minorEastAsia" w:hAnsi="Calibri" w:cs="Calibri"/>
+        </w:rPr>
+        <w:t xml:space="preserve">for </w:t>
+      </w:r>
+      <w:r>
+        <w:rPr>
+          <w:rFonts w:ascii="Calibri" w:eastAsiaTheme="minorEastAsia" w:hAnsi="Calibri" w:cs="Calibri"/>
+        </w:rPr>
+        <w:t xml:space="preserve">more </w:t>
+      </w:r>
+      <w:r>
+        <w:rPr>
+          <w:rFonts w:ascii="Calibri" w:eastAsiaTheme="minorEastAsia" w:hAnsi="Calibri" w:cs="Calibri"/>
+        </w:rPr>
+        <w:t>details</w:t>
+      </w:r>
+      <w:r>
+        <w:rPr>
+          <w:rFonts w:ascii="Calibri" w:eastAsiaTheme="minorEastAsia" w:hAnsi="Calibri" w:cs="Calibri"/>
+        </w:rPr>
+        <w:t xml:space="preserve"> about </w:t>
       </w:r>
       <w:r>
         <w:rPr>
@@ -8919,103 +9231,7 @@
           <w:sz w:val="22"/>
           <w:szCs w:val="22"/>
         </w:rPr>
-        <w:t>h</w:t>
-      </w:r>
-      <w:r>
-        <w:rPr>
-          <w:rFonts w:ascii="Calibri" w:eastAsiaTheme="minorEastAsia" w:hAnsi="Calibri" w:cs="Calibri"/>
-        </w:rPr>
-        <w:t xml:space="preserve">, </w:t>
-      </w:r>
-      <w:r>
-        <w:rPr>
-          <w:rFonts w:ascii="Calibri" w:eastAsiaTheme="minorEastAsia" w:hAnsi="Calibri" w:cs="Calibri"/>
-        </w:rPr>
-        <w:t xml:space="preserve">which </w:t>
-      </w:r>
-      <w:r>
-        <w:rPr>
-          <w:rFonts w:ascii="Calibri" w:eastAsiaTheme="minorEastAsia" w:hAnsi="Calibri" w:cs="Calibri"/>
-        </w:rPr>
-        <w:t>carries out all these steps</w:t>
-      </w:r>
-      <w:r>
-        <w:rPr>
-          <w:rFonts w:ascii="Calibri" w:eastAsiaTheme="minorEastAsia" w:hAnsi="Calibri" w:cs="Calibri"/>
-        </w:rPr>
-        <w:t xml:space="preserve"> with the right flags for both simulated SEV and real SEV</w:t>
-      </w:r>
-      <w:r>
-        <w:rPr>
-          <w:rFonts w:ascii="Calibri" w:eastAsiaTheme="minorEastAsia" w:hAnsi="Calibri" w:cs="Calibri"/>
-        </w:rPr>
-        <w:t>.</w:t>
-      </w:r>
-      <w:r>
-        <w:rPr>
-          <w:rFonts w:ascii="Calibri" w:eastAsiaTheme="minorEastAsia" w:hAnsi="Calibri" w:cs="Calibri"/>
-        </w:rPr>
-        <w:t xml:space="preserve">  See </w:t>
-      </w:r>
-      <w:r>
-        <w:rPr>
-          <w:rFonts w:ascii="Courier New" w:eastAsiaTheme="minorEastAsia" w:hAnsi="Courier New" w:cs="Courier New"/>
-          <w:sz w:val="22"/>
-          <w:szCs w:val="22"/>
-        </w:rPr>
-        <w:t>instructions.md</w:t>
-      </w:r>
-      <w:r>
-        <w:rPr>
-          <w:rFonts w:ascii="Calibri" w:eastAsiaTheme="minorEastAsia" w:hAnsi="Calibri" w:cs="Calibri"/>
-          <w:sz w:val="22"/>
-          <w:szCs w:val="22"/>
-        </w:rPr>
-        <w:t xml:space="preserve"> </w:t>
-      </w:r>
-      <w:r>
-        <w:rPr>
-          <w:rFonts w:ascii="Calibri" w:eastAsiaTheme="minorEastAsia" w:hAnsi="Calibri" w:cs="Calibri"/>
-        </w:rPr>
-        <w:t xml:space="preserve">for </w:t>
-      </w:r>
-      <w:r>
-        <w:rPr>
-          <w:rFonts w:ascii="Calibri" w:eastAsiaTheme="minorEastAsia" w:hAnsi="Calibri" w:cs="Calibri"/>
-        </w:rPr>
-        <w:t xml:space="preserve">more </w:t>
-      </w:r>
-      <w:r>
-        <w:rPr>
-          <w:rFonts w:ascii="Calibri" w:eastAsiaTheme="minorEastAsia" w:hAnsi="Calibri" w:cs="Calibri"/>
-        </w:rPr>
-        <w:t>details</w:t>
-      </w:r>
-      <w:r>
-        <w:rPr>
-          <w:rFonts w:ascii="Calibri" w:eastAsiaTheme="minorEastAsia" w:hAnsi="Calibri" w:cs="Calibri"/>
-        </w:rPr>
-        <w:t xml:space="preserve"> about </w:t>
-      </w:r>
-      <w:r>
-        <w:rPr>
-          <w:rFonts w:ascii="Courier New" w:hAnsi="Courier New" w:cs="Courier New"/>
-          <w:color w:val="000000"/>
-          <w:kern w:val="0"/>
-          <w:sz w:val="22"/>
-          <w:szCs w:val="22"/>
-        </w:rPr>
-        <w:t>run-test-scenario1.s</w:t>
-      </w:r>
-      <w:r>
-        <w:rPr>
-          <w:rFonts w:ascii="Courier New" w:hAnsi="Courier New" w:cs="Courier New"/>
-          <w:color w:val="000000"/>
-          <w:kern w:val="0"/>
-          <w:sz w:val="22"/>
-          <w:szCs w:val="22"/>
-        </w:rPr>
-        <w:t>h</w:t>
+        <w:t>run-test-scenario1.sh</w:t>
       </w:r>
       <w:r>
         <w:rPr>
@@ -9188,6 +9404,7 @@
         <w:rPr>
           <w:rFonts w:ascii="Calibri" w:hAnsi="Calibri" w:cs="Calibri"/>
         </w:rPr>
+        <w:lastRenderedPageBreak/>
         <w:t xml:space="preserve">More sophisticated versions of </w:t>
       </w:r>
       <w:r>

</xml_diff>